<commit_message>
Added input on final test
</commit_message>
<xml_diff>
--- a/MOOCData/final.docx
+++ b/MOOCData/final.docx
@@ -692,6 +692,15 @@
               </w:rPr>
               <w:t> </w:t>
             </w:r>
+            <w:r>
+              <w:rPr>
+                <w:rFonts w:ascii="Calibri" w:eastAsia="Times New Roman" w:hAnsi="Calibri" w:cs="Times New Roman"/>
+                <w:b/>
+                <w:bCs/>
+                <w:color w:val="3F3F3F"/>
+              </w:rPr>
+              <w:t>10-13</w:t>
+            </w:r>
           </w:p>
         </w:tc>
         <w:tc>
@@ -796,6 +805,15 @@
                 <w:color w:val="3F3F3F"/>
               </w:rPr>
               <w:t> </w:t>
+            </w:r>
+            <w:r>
+              <w:rPr>
+                <w:rFonts w:ascii="Calibri" w:eastAsia="Times New Roman" w:hAnsi="Calibri" w:cs="Times New Roman"/>
+                <w:b/>
+                <w:bCs/>
+                <w:color w:val="3F3F3F"/>
+              </w:rPr>
+              <w:t>7</w:t>
             </w:r>
           </w:p>
         </w:tc>
@@ -873,6 +891,15 @@
               </w:rPr>
               <w:t> </w:t>
             </w:r>
+            <w:r>
+              <w:rPr>
+                <w:rFonts w:ascii="Calibri" w:eastAsia="Times New Roman" w:hAnsi="Calibri" w:cs="Times New Roman"/>
+                <w:b/>
+                <w:bCs/>
+                <w:color w:val="3F3F3F"/>
+              </w:rPr>
+              <w:t>18</w:t>
+            </w:r>
           </w:p>
         </w:tc>
         <w:tc>
@@ -952,6 +979,15 @@
               </w:rPr>
               <w:t> </w:t>
             </w:r>
+            <w:r>
+              <w:rPr>
+                <w:rFonts w:ascii="Calibri" w:eastAsia="Times New Roman" w:hAnsi="Calibri" w:cs="Times New Roman"/>
+                <w:b/>
+                <w:bCs/>
+                <w:color w:val="3F3F3F"/>
+              </w:rPr>
+              <w:t>10-13</w:t>
+            </w:r>
           </w:p>
         </w:tc>
         <w:tc>
@@ -1022,6 +1058,15 @@
               </w:rPr>
               <w:t> </w:t>
             </w:r>
+            <w:r>
+              <w:rPr>
+                <w:rFonts w:ascii="Calibri" w:eastAsia="Times New Roman" w:hAnsi="Calibri" w:cs="Times New Roman"/>
+                <w:b/>
+                <w:bCs/>
+                <w:color w:val="3F3F3F"/>
+              </w:rPr>
+              <w:t>16</w:t>
+            </w:r>
           </w:p>
         </w:tc>
         <w:tc>
@@ -1056,6 +1101,15 @@
                 <w:color w:val="3F3F3F"/>
               </w:rPr>
               <w:t> </w:t>
+            </w:r>
+            <w:r>
+              <w:rPr>
+                <w:rFonts w:ascii="Calibri" w:eastAsia="Times New Roman" w:hAnsi="Calibri" w:cs="Times New Roman"/>
+                <w:b/>
+                <w:bCs/>
+                <w:color w:val="3F3F3F"/>
+              </w:rPr>
+              <w:t>8</w:t>
             </w:r>
           </w:p>
         </w:tc>
@@ -1133,6 +1187,15 @@
               </w:rPr>
               <w:t> </w:t>
             </w:r>
+            <w:r>
+              <w:rPr>
+                <w:rFonts w:ascii="Calibri" w:eastAsia="Times New Roman" w:hAnsi="Calibri" w:cs="Times New Roman"/>
+                <w:b/>
+                <w:bCs/>
+                <w:color w:val="3F3F3F"/>
+              </w:rPr>
+              <w:t>17</w:t>
+            </w:r>
           </w:p>
         </w:tc>
         <w:tc>
@@ -1212,6 +1275,24 @@
               </w:rPr>
               <w:t> </w:t>
             </w:r>
+            <w:r>
+              <w:rPr>
+                <w:rFonts w:ascii="Calibri" w:eastAsia="Times New Roman" w:hAnsi="Calibri" w:cs="Times New Roman"/>
+                <w:b/>
+                <w:bCs/>
+                <w:color w:val="3F3F3F"/>
+              </w:rPr>
+              <w:t>10</w:t>
+            </w:r>
+            <w:r>
+              <w:rPr>
+                <w:rFonts w:ascii="Calibri" w:eastAsia="Times New Roman" w:hAnsi="Calibri" w:cs="Times New Roman"/>
+                <w:b/>
+                <w:bCs/>
+                <w:color w:val="3F3F3F"/>
+              </w:rPr>
+              <w:t>-13</w:t>
+            </w:r>
           </w:p>
         </w:tc>
         <w:tc>
@@ -1282,6 +1363,15 @@
               </w:rPr>
               <w:t> </w:t>
             </w:r>
+            <w:r>
+              <w:rPr>
+                <w:rFonts w:ascii="Calibri" w:eastAsia="Times New Roman" w:hAnsi="Calibri" w:cs="Times New Roman"/>
+                <w:b/>
+                <w:bCs/>
+                <w:color w:val="3F3F3F"/>
+              </w:rPr>
+              <w:t>16</w:t>
+            </w:r>
           </w:p>
         </w:tc>
         <w:tc>
@@ -1316,6 +1406,24 @@
                 <w:color w:val="3F3F3F"/>
               </w:rPr>
               <w:t> </w:t>
+            </w:r>
+            <w:r>
+              <w:rPr>
+                <w:rFonts w:ascii="Calibri" w:eastAsia="Times New Roman" w:hAnsi="Calibri" w:cs="Times New Roman"/>
+                <w:b/>
+                <w:bCs/>
+                <w:color w:val="3F3F3F"/>
+              </w:rPr>
+              <w:t>7</w:t>
+            </w:r>
+            <w:r>
+              <w:rPr>
+                <w:rFonts w:ascii="Calibri" w:eastAsia="Times New Roman" w:hAnsi="Calibri" w:cs="Times New Roman"/>
+                <w:b/>
+                <w:bCs/>
+                <w:color w:val="3F3F3F"/>
+              </w:rPr>
+              <w:t>, 8</w:t>
             </w:r>
           </w:p>
         </w:tc>
@@ -1472,6 +1580,15 @@
               </w:rPr>
               <w:t> </w:t>
             </w:r>
+            <w:r>
+              <w:rPr>
+                <w:rFonts w:ascii="Calibri" w:eastAsia="Times New Roman" w:hAnsi="Calibri" w:cs="Times New Roman"/>
+                <w:b/>
+                <w:bCs/>
+                <w:color w:val="3F3F3F"/>
+              </w:rPr>
+              <w:t>10-13</w:t>
+            </w:r>
           </w:p>
         </w:tc>
         <w:tc>
@@ -1507,6 +1624,15 @@
               </w:rPr>
               <w:t> </w:t>
             </w:r>
+            <w:r>
+              <w:rPr>
+                <w:rFonts w:ascii="Calibri" w:eastAsia="Times New Roman" w:hAnsi="Calibri" w:cs="Times New Roman"/>
+                <w:b/>
+                <w:bCs/>
+                <w:color w:val="3F3F3F"/>
+              </w:rPr>
+              <w:t>14</w:t>
+            </w:r>
           </w:p>
         </w:tc>
         <w:tc>
@@ -1576,6 +1702,15 @@
                 <w:color w:val="3F3F3F"/>
               </w:rPr>
               <w:t> </w:t>
+            </w:r>
+            <w:r>
+              <w:rPr>
+                <w:rFonts w:ascii="Calibri" w:eastAsia="Times New Roman" w:hAnsi="Calibri" w:cs="Times New Roman"/>
+                <w:b/>
+                <w:bCs/>
+                <w:color w:val="3F3F3F"/>
+              </w:rPr>
+              <w:t>7</w:t>
             </w:r>
           </w:p>
         </w:tc>
@@ -1653,6 +1788,15 @@
               </w:rPr>
               <w:t> </w:t>
             </w:r>
+            <w:r>
+              <w:rPr>
+                <w:rFonts w:ascii="Calibri" w:eastAsia="Times New Roman" w:hAnsi="Calibri" w:cs="Times New Roman"/>
+                <w:b/>
+                <w:bCs/>
+                <w:color w:val="3F3F3F"/>
+              </w:rPr>
+              <w:t>15</w:t>
+            </w:r>
           </w:p>
         </w:tc>
         <w:tc>
@@ -1732,6 +1876,15 @@
               </w:rPr>
               <w:t>6</w:t>
             </w:r>
+            <w:r>
+              <w:rPr>
+                <w:rFonts w:ascii="Calibri" w:eastAsia="Times New Roman" w:hAnsi="Calibri" w:cs="Times New Roman"/>
+                <w:b/>
+                <w:bCs/>
+                <w:color w:val="3F3F3F"/>
+              </w:rPr>
+              <w:t>, 10-13</w:t>
+            </w:r>
           </w:p>
         </w:tc>
         <w:tc>
@@ -1767,6 +1920,15 @@
               </w:rPr>
               <w:t> </w:t>
             </w:r>
+            <w:r>
+              <w:rPr>
+                <w:rFonts w:ascii="Calibri" w:eastAsia="Times New Roman" w:hAnsi="Calibri" w:cs="Times New Roman"/>
+                <w:b/>
+                <w:bCs/>
+                <w:color w:val="3F3F3F"/>
+              </w:rPr>
+              <w:t>15</w:t>
+            </w:r>
           </w:p>
         </w:tc>
         <w:tc>
@@ -1836,6 +1998,15 @@
                 <w:color w:val="3F3F3F"/>
               </w:rPr>
               <w:t> </w:t>
+            </w:r>
+            <w:r>
+              <w:rPr>
+                <w:rFonts w:ascii="Calibri" w:eastAsia="Times New Roman" w:hAnsi="Calibri" w:cs="Times New Roman"/>
+                <w:b/>
+                <w:bCs/>
+                <w:color w:val="3F3F3F"/>
+              </w:rPr>
+              <w:t>7</w:t>
             </w:r>
           </w:p>
         </w:tc>
@@ -2010,6 +2181,15 @@
               </w:rPr>
               <w:t>6</w:t>
             </w:r>
+            <w:r>
+              <w:rPr>
+                <w:rFonts w:ascii="Calibri" w:eastAsia="Times New Roman" w:hAnsi="Calibri" w:cs="Times New Roman"/>
+                <w:b/>
+                <w:bCs/>
+                <w:color w:val="3F3F3F"/>
+              </w:rPr>
+              <w:t>, 10-13</w:t>
+            </w:r>
           </w:p>
         </w:tc>
         <w:tc>
@@ -2045,6 +2225,24 @@
               </w:rPr>
               <w:t> </w:t>
             </w:r>
+            <w:r>
+              <w:rPr>
+                <w:rFonts w:ascii="Calibri" w:eastAsia="Times New Roman" w:hAnsi="Calibri" w:cs="Times New Roman"/>
+                <w:b/>
+                <w:bCs/>
+                <w:color w:val="3F3F3F"/>
+              </w:rPr>
+              <w:t>14</w:t>
+            </w:r>
+            <w:r>
+              <w:rPr>
+                <w:rFonts w:ascii="Calibri" w:eastAsia="Times New Roman" w:hAnsi="Calibri" w:cs="Times New Roman"/>
+                <w:b/>
+                <w:bCs/>
+                <w:color w:val="3F3F3F"/>
+              </w:rPr>
+              <w:t>,15</w:t>
+            </w:r>
           </w:p>
         </w:tc>
         <w:tc>
@@ -2114,6 +2312,15 @@
                 <w:color w:val="3F3F3F"/>
               </w:rPr>
               <w:t> </w:t>
+            </w:r>
+            <w:r>
+              <w:rPr>
+                <w:rFonts w:ascii="Calibri" w:eastAsia="Times New Roman" w:hAnsi="Calibri" w:cs="Times New Roman"/>
+                <w:b/>
+                <w:bCs/>
+                <w:color w:val="3F3F3F"/>
+              </w:rPr>
+              <w:t>7</w:t>
             </w:r>
           </w:p>
         </w:tc>
@@ -2392,6 +2599,15 @@
                 <w:color w:val="3F3F3F"/>
               </w:rPr>
               <w:t> </w:t>
+            </w:r>
+            <w:r>
+              <w:rPr>
+                <w:rFonts w:ascii="Calibri" w:eastAsia="Times New Roman" w:hAnsi="Calibri" w:cs="Times New Roman"/>
+                <w:b/>
+                <w:bCs/>
+                <w:color w:val="3F3F3F"/>
+              </w:rPr>
+              <w:t>9</w:t>
             </w:r>
           </w:p>
         </w:tc>
@@ -2449,8 +2665,6 @@
           </wp:inline>
         </w:drawing>
       </w:r>
-      <w:bookmarkStart w:id="0" w:name="_GoBack"/>
-      <w:bookmarkEnd w:id="0"/>
     </w:p>
     <w:p>
       <w:pPr>
@@ -2511,10 +2725,7 @@
         </w:numPr>
       </w:pPr>
       <w:r>
-        <w:t xml:space="preserve">It turns around </w:t>
-      </w:r>
-      <w:r>
-        <w:t xml:space="preserve">continuously and says hello every one second </w:t>
+        <w:t xml:space="preserve">It turns around continuously and says hello every one second </w:t>
       </w:r>
     </w:p>
     <w:p>
@@ -3287,6 +3498,2486 @@
           <w:color w:val="5F497A" w:themeColor="accent4" w:themeShade="BF"/>
         </w:rPr>
       </w:pPr>
+      <w:r>
+        <w:rPr>
+          <w:color w:val="5F497A" w:themeColor="accent4" w:themeShade="BF"/>
+        </w:rPr>
+        <w:t>For the following questions we will use the following project. It has 2 sprites, the basket and the apple. Here are their scripts:</w:t>
+      </w:r>
+    </w:p>
+    <w:p>
+      <w:pPr>
+        <w:rPr>
+          <w:color w:val="5F497A" w:themeColor="accent4" w:themeShade="BF"/>
+        </w:rPr>
+      </w:pPr>
+    </w:p>
+    <w:p>
+      <w:pPr>
+        <w:rPr>
+          <w:color w:val="5F497A" w:themeColor="accent4" w:themeShade="BF"/>
+        </w:rPr>
+      </w:pPr>
+      <w:r>
+        <w:rPr>
+          <w:noProof/>
+          <w:color w:val="5F497A" w:themeColor="accent4" w:themeShade="BF"/>
+        </w:rPr>
+        <w:drawing>
+          <wp:inline distT="0" distB="0" distL="0" distR="0">
+            <wp:extent cx="5943600" cy="2760980"/>
+            <wp:effectExtent l="0" t="0" r="0" b="1270"/>
+            <wp:docPr id="8" name="Picture 8"/>
+            <wp:cNvGraphicFramePr>
+              <a:graphicFrameLocks xmlns:a="http://schemas.openxmlformats.org/drawingml/2006/main" noChangeAspect="1"/>
+            </wp:cNvGraphicFramePr>
+            <a:graphic xmlns:a="http://schemas.openxmlformats.org/drawingml/2006/main">
+              <a:graphicData uri="http://schemas.openxmlformats.org/drawingml/2006/picture">
+                <pic:pic xmlns:pic="http://schemas.openxmlformats.org/drawingml/2006/picture">
+                  <pic:nvPicPr>
+                    <pic:cNvPr id="0" name="5_1.png"/>
+                    <pic:cNvPicPr/>
+                  </pic:nvPicPr>
+                  <pic:blipFill>
+                    <a:blip r:embed="rId12" cstate="print">
+                      <a:extLst>
+                        <a:ext uri="{28A0092B-C50C-407E-A947-70E740481C1C}">
+                          <a14:useLocalDpi xmlns:a14="http://schemas.microsoft.com/office/drawing/2010/main" val="0"/>
+                        </a:ext>
+                      </a:extLst>
+                    </a:blip>
+                    <a:stretch>
+                      <a:fillRect/>
+                    </a:stretch>
+                  </pic:blipFill>
+                  <pic:spPr>
+                    <a:xfrm>
+                      <a:off x="0" y="0"/>
+                      <a:ext cx="5943600" cy="2760980"/>
+                    </a:xfrm>
+                    <a:prstGeom prst="rect">
+                      <a:avLst/>
+                    </a:prstGeom>
+                  </pic:spPr>
+                </pic:pic>
+              </a:graphicData>
+            </a:graphic>
+          </wp:inline>
+        </w:drawing>
+      </w:r>
+    </w:p>
+    <w:p>
+      <w:pPr>
+        <w:rPr>
+          <w:color w:val="5F497A" w:themeColor="accent4" w:themeShade="BF"/>
+        </w:rPr>
+      </w:pPr>
+      <w:r>
+        <w:rPr>
+          <w:noProof/>
+          <w:color w:val="5F497A" w:themeColor="accent4" w:themeShade="BF"/>
+        </w:rPr>
+        <w:drawing>
+          <wp:inline distT="0" distB="0" distL="0" distR="0">
+            <wp:extent cx="5943600" cy="2633980"/>
+            <wp:effectExtent l="0" t="0" r="0" b="0"/>
+            <wp:docPr id="9" name="Picture 9"/>
+            <wp:cNvGraphicFramePr>
+              <a:graphicFrameLocks xmlns:a="http://schemas.openxmlformats.org/drawingml/2006/main" noChangeAspect="1"/>
+            </wp:cNvGraphicFramePr>
+            <a:graphic xmlns:a="http://schemas.openxmlformats.org/drawingml/2006/main">
+              <a:graphicData uri="http://schemas.openxmlformats.org/drawingml/2006/picture">
+                <pic:pic xmlns:pic="http://schemas.openxmlformats.org/drawingml/2006/picture">
+                  <pic:nvPicPr>
+                    <pic:cNvPr id="0" name="5_2.png"/>
+                    <pic:cNvPicPr/>
+                  </pic:nvPicPr>
+                  <pic:blipFill>
+                    <a:blip r:embed="rId13" cstate="print">
+                      <a:extLst>
+                        <a:ext uri="{28A0092B-C50C-407E-A947-70E740481C1C}">
+                          <a14:useLocalDpi xmlns:a14="http://schemas.microsoft.com/office/drawing/2010/main" val="0"/>
+                        </a:ext>
+                      </a:extLst>
+                    </a:blip>
+                    <a:stretch>
+                      <a:fillRect/>
+                    </a:stretch>
+                  </pic:blipFill>
+                  <pic:spPr>
+                    <a:xfrm>
+                      <a:off x="0" y="0"/>
+                      <a:ext cx="5943600" cy="2633980"/>
+                    </a:xfrm>
+                    <a:prstGeom prst="rect">
+                      <a:avLst/>
+                    </a:prstGeom>
+                  </pic:spPr>
+                </pic:pic>
+              </a:graphicData>
+            </a:graphic>
+          </wp:inline>
+        </w:drawing>
+      </w:r>
+    </w:p>
+    <w:p>
+      <w:pPr>
+        <w:pStyle w:val="ListParagraph"/>
+        <w:numPr>
+          <w:ilvl w:val="0"/>
+          <w:numId w:val="8"/>
+        </w:numPr>
+        <w:rPr>
+          <w:color w:val="5F497A" w:themeColor="accent4" w:themeShade="BF"/>
+        </w:rPr>
+      </w:pPr>
+      <w:r>
+        <w:rPr>
+          <w:color w:val="5F497A" w:themeColor="accent4" w:themeShade="BF"/>
+        </w:rPr>
+        <w:t>C</w:t>
+      </w:r>
+      <w:r>
+        <w:rPr>
+          <w:color w:val="5F497A" w:themeColor="accent4" w:themeShade="BF"/>
+        </w:rPr>
+        <w:t>1</w:t>
+      </w:r>
+      <w:proofErr w:type="gramStart"/>
+      <w:r>
+        <w:rPr>
+          <w:color w:val="5F497A" w:themeColor="accent4" w:themeShade="BF"/>
+        </w:rPr>
+        <w:t>,3,4,5,6</w:t>
+      </w:r>
+      <w:proofErr w:type="gramEnd"/>
+      <w:r>
+        <w:rPr>
+          <w:color w:val="5F497A" w:themeColor="accent4" w:themeShade="BF"/>
+        </w:rPr>
+        <w:t xml:space="preserve"> We want the game to finish if a single apple falls down. Which of the following would accomplish that? (multiple choices possible)</w:t>
+      </w:r>
+    </w:p>
+    <w:p>
+      <w:pPr>
+        <w:pStyle w:val="ListParagraph"/>
+        <w:numPr>
+          <w:ilvl w:val="1"/>
+          <w:numId w:val="8"/>
+        </w:numPr>
+        <w:rPr>
+          <w:b/>
+          <w:color w:val="5F497A" w:themeColor="accent4" w:themeShade="BF"/>
+        </w:rPr>
+      </w:pPr>
+      <w:r>
+        <w:rPr>
+          <w:b/>
+          <w:color w:val="5F497A" w:themeColor="accent4" w:themeShade="BF"/>
+        </w:rPr>
+        <w:t xml:space="preserve">Changing line 7 to </w:t>
+      </w:r>
+      <w:proofErr w:type="spellStart"/>
+      <w:r>
+        <w:rPr>
+          <w:b/>
+          <w:color w:val="5F497A" w:themeColor="accent4" w:themeShade="BF"/>
+        </w:rPr>
+        <w:t>maak</w:t>
+      </w:r>
+      <w:proofErr w:type="spellEnd"/>
+      <w:r>
+        <w:rPr>
+          <w:b/>
+          <w:color w:val="5F497A" w:themeColor="accent4" w:themeShade="BF"/>
+        </w:rPr>
+        <w:t xml:space="preserve"> </w:t>
+      </w:r>
+      <w:proofErr w:type="spellStart"/>
+      <w:r>
+        <w:rPr>
+          <w:b/>
+          <w:color w:val="5F497A" w:themeColor="accent4" w:themeShade="BF"/>
+        </w:rPr>
+        <w:t>levens</w:t>
+      </w:r>
+      <w:proofErr w:type="spellEnd"/>
+      <w:r>
+        <w:rPr>
+          <w:b/>
+          <w:color w:val="5F497A" w:themeColor="accent4" w:themeShade="BF"/>
+        </w:rPr>
+        <w:t xml:space="preserve"> 1</w:t>
+      </w:r>
+    </w:p>
+    <w:p>
+      <w:pPr>
+        <w:pStyle w:val="ListParagraph"/>
+        <w:numPr>
+          <w:ilvl w:val="1"/>
+          <w:numId w:val="8"/>
+        </w:numPr>
+        <w:rPr>
+          <w:color w:val="5F497A" w:themeColor="accent4" w:themeShade="BF"/>
+        </w:rPr>
+      </w:pPr>
+      <w:r>
+        <w:rPr>
+          <w:color w:val="5F497A" w:themeColor="accent4" w:themeShade="BF"/>
+        </w:rPr>
+        <w:t xml:space="preserve">Changing line 6 to </w:t>
+      </w:r>
+      <w:proofErr w:type="spellStart"/>
+      <w:r>
+        <w:rPr>
+          <w:color w:val="5F497A" w:themeColor="accent4" w:themeShade="BF"/>
+        </w:rPr>
+        <w:t>maak</w:t>
+      </w:r>
+      <w:proofErr w:type="spellEnd"/>
+      <w:r>
+        <w:rPr>
+          <w:color w:val="5F497A" w:themeColor="accent4" w:themeShade="BF"/>
+        </w:rPr>
+        <w:t xml:space="preserve"> </w:t>
+      </w:r>
+      <w:proofErr w:type="spellStart"/>
+      <w:r>
+        <w:rPr>
+          <w:color w:val="5F497A" w:themeColor="accent4" w:themeShade="BF"/>
+        </w:rPr>
+        <w:t>appels</w:t>
+      </w:r>
+      <w:proofErr w:type="spellEnd"/>
+      <w:r>
+        <w:rPr>
+          <w:color w:val="5F497A" w:themeColor="accent4" w:themeShade="BF"/>
+        </w:rPr>
+        <w:t xml:space="preserve"> 1</w:t>
+      </w:r>
+    </w:p>
+    <w:p>
+      <w:pPr>
+        <w:pStyle w:val="ListParagraph"/>
+        <w:numPr>
+          <w:ilvl w:val="1"/>
+          <w:numId w:val="8"/>
+        </w:numPr>
+        <w:rPr>
+          <w:b/>
+          <w:color w:val="5F497A" w:themeColor="accent4" w:themeShade="BF"/>
+        </w:rPr>
+      </w:pPr>
+      <w:r>
+        <w:rPr>
+          <w:b/>
+          <w:color w:val="5F497A" w:themeColor="accent4" w:themeShade="BF"/>
+        </w:rPr>
+        <w:t xml:space="preserve">Adding after line 2 a line </w:t>
+      </w:r>
+      <w:proofErr w:type="spellStart"/>
+      <w:r>
+        <w:rPr>
+          <w:b/>
+          <w:color w:val="5F497A" w:themeColor="accent4" w:themeShade="BF"/>
+        </w:rPr>
+        <w:t>maak</w:t>
+      </w:r>
+      <w:proofErr w:type="spellEnd"/>
+      <w:r>
+        <w:rPr>
+          <w:b/>
+          <w:color w:val="5F497A" w:themeColor="accent4" w:themeShade="BF"/>
+        </w:rPr>
+        <w:t xml:space="preserve"> </w:t>
+      </w:r>
+      <w:proofErr w:type="spellStart"/>
+      <w:r>
+        <w:rPr>
+          <w:b/>
+          <w:color w:val="5F497A" w:themeColor="accent4" w:themeShade="BF"/>
+        </w:rPr>
+        <w:t>levens</w:t>
+      </w:r>
+      <w:proofErr w:type="spellEnd"/>
+      <w:r>
+        <w:rPr>
+          <w:b/>
+          <w:color w:val="5F497A" w:themeColor="accent4" w:themeShade="BF"/>
+        </w:rPr>
+        <w:t xml:space="preserve"> 1</w:t>
+      </w:r>
+    </w:p>
+    <w:p>
+      <w:pPr>
+        <w:pStyle w:val="ListParagraph"/>
+        <w:numPr>
+          <w:ilvl w:val="1"/>
+          <w:numId w:val="8"/>
+        </w:numPr>
+        <w:rPr>
+          <w:b/>
+          <w:color w:val="5F497A" w:themeColor="accent4" w:themeShade="BF"/>
+        </w:rPr>
+      </w:pPr>
+      <w:r>
+        <w:rPr>
+          <w:b/>
+          <w:color w:val="5F497A" w:themeColor="accent4" w:themeShade="BF"/>
+        </w:rPr>
+        <w:t xml:space="preserve">Changing line 12 to </w:t>
+      </w:r>
+      <w:proofErr w:type="spellStart"/>
+      <w:r>
+        <w:rPr>
+          <w:b/>
+          <w:color w:val="5F497A" w:themeColor="accent4" w:themeShade="BF"/>
+        </w:rPr>
+        <w:t>herhaal</w:t>
+      </w:r>
+      <w:proofErr w:type="spellEnd"/>
+      <w:r>
+        <w:rPr>
+          <w:b/>
+          <w:color w:val="5F497A" w:themeColor="accent4" w:themeShade="BF"/>
+        </w:rPr>
+        <w:t xml:space="preserve"> tot </w:t>
+      </w:r>
+      <w:proofErr w:type="spellStart"/>
+      <w:r>
+        <w:rPr>
+          <w:b/>
+          <w:color w:val="5F497A" w:themeColor="accent4" w:themeShade="BF"/>
+        </w:rPr>
+        <w:t>levens</w:t>
+      </w:r>
+      <w:proofErr w:type="spellEnd"/>
+      <w:r>
+        <w:rPr>
+          <w:b/>
+          <w:color w:val="5F497A" w:themeColor="accent4" w:themeShade="BF"/>
+        </w:rPr>
+        <w:t xml:space="preserve"> = 2</w:t>
+      </w:r>
+    </w:p>
+    <w:p>
+      <w:pPr>
+        <w:pStyle w:val="ListParagraph"/>
+        <w:numPr>
+          <w:ilvl w:val="1"/>
+          <w:numId w:val="8"/>
+        </w:numPr>
+        <w:rPr>
+          <w:b/>
+          <w:color w:val="5F497A" w:themeColor="accent4" w:themeShade="BF"/>
+          <w:lang w:val="nl-NL"/>
+        </w:rPr>
+      </w:pPr>
+      <w:r>
+        <w:rPr>
+          <w:color w:val="5F497A" w:themeColor="accent4" w:themeShade="BF"/>
+          <w:lang w:val="nl-NL"/>
+        </w:rPr>
+        <w:t>Changing line 28 to herhaal tot raak ik kleur &lt;red&gt;</w:t>
+      </w:r>
+    </w:p>
+    <w:p>
+      <w:pPr>
+        <w:pStyle w:val="ListParagraph"/>
+        <w:numPr>
+          <w:ilvl w:val="1"/>
+          <w:numId w:val="8"/>
+        </w:numPr>
+        <w:rPr>
+          <w:b/>
+          <w:color w:val="5F497A" w:themeColor="accent4" w:themeShade="BF"/>
+        </w:rPr>
+      </w:pPr>
+      <w:r>
+        <w:rPr>
+          <w:b/>
+          <w:color w:val="5F497A" w:themeColor="accent4" w:themeShade="BF"/>
+        </w:rPr>
+        <w:lastRenderedPageBreak/>
+        <w:t xml:space="preserve">Changing line 33 to </w:t>
+      </w:r>
+      <w:proofErr w:type="spellStart"/>
+      <w:r>
+        <w:rPr>
+          <w:b/>
+          <w:color w:val="5F497A" w:themeColor="accent4" w:themeShade="BF"/>
+        </w:rPr>
+        <w:t>zend</w:t>
+      </w:r>
+      <w:proofErr w:type="spellEnd"/>
+      <w:r>
+        <w:rPr>
+          <w:b/>
+          <w:color w:val="5F497A" w:themeColor="accent4" w:themeShade="BF"/>
+        </w:rPr>
+        <w:t xml:space="preserve"> signal end</w:t>
+      </w:r>
+    </w:p>
+    <w:p>
+      <w:pPr>
+        <w:pStyle w:val="ListParagraph"/>
+        <w:numPr>
+          <w:ilvl w:val="1"/>
+          <w:numId w:val="8"/>
+        </w:numPr>
+        <w:rPr>
+          <w:b/>
+          <w:color w:val="5F497A" w:themeColor="accent4" w:themeShade="BF"/>
+        </w:rPr>
+      </w:pPr>
+      <w:r>
+        <w:rPr>
+          <w:b/>
+          <w:color w:val="5F497A" w:themeColor="accent4" w:themeShade="BF"/>
+        </w:rPr>
+        <w:t xml:space="preserve">Changing line 33 to </w:t>
+      </w:r>
+      <w:proofErr w:type="spellStart"/>
+      <w:r>
+        <w:rPr>
+          <w:b/>
+          <w:color w:val="5F497A" w:themeColor="accent4" w:themeShade="BF"/>
+        </w:rPr>
+        <w:t>maak</w:t>
+      </w:r>
+      <w:proofErr w:type="spellEnd"/>
+      <w:r>
+        <w:rPr>
+          <w:b/>
+          <w:color w:val="5F497A" w:themeColor="accent4" w:themeShade="BF"/>
+        </w:rPr>
+        <w:t xml:space="preserve"> </w:t>
+      </w:r>
+      <w:proofErr w:type="spellStart"/>
+      <w:r>
+        <w:rPr>
+          <w:b/>
+          <w:color w:val="5F497A" w:themeColor="accent4" w:themeShade="BF"/>
+        </w:rPr>
+        <w:t>levens</w:t>
+      </w:r>
+      <w:proofErr w:type="spellEnd"/>
+      <w:r>
+        <w:rPr>
+          <w:b/>
+          <w:color w:val="5F497A" w:themeColor="accent4" w:themeShade="BF"/>
+        </w:rPr>
+        <w:t xml:space="preserve"> </w:t>
+      </w:r>
+      <w:proofErr w:type="spellStart"/>
+      <w:r>
+        <w:rPr>
+          <w:b/>
+          <w:color w:val="5F497A" w:themeColor="accent4" w:themeShade="BF"/>
+        </w:rPr>
+        <w:t>levens</w:t>
+      </w:r>
+      <w:proofErr w:type="spellEnd"/>
+      <w:r>
+        <w:rPr>
+          <w:b/>
+          <w:color w:val="5F497A" w:themeColor="accent4" w:themeShade="BF"/>
+        </w:rPr>
+        <w:t xml:space="preserve"> </w:t>
+      </w:r>
+      <w:r>
+        <w:rPr>
+          <w:b/>
+          <w:color w:val="5F497A" w:themeColor="accent4" w:themeShade="BF"/>
+        </w:rPr>
+        <w:t>–</w:t>
+      </w:r>
+      <w:r>
+        <w:rPr>
+          <w:b/>
+          <w:color w:val="5F497A" w:themeColor="accent4" w:themeShade="BF"/>
+        </w:rPr>
+        <w:t xml:space="preserve"> 3</w:t>
+      </w:r>
+    </w:p>
+    <w:p>
+      <w:pPr>
+        <w:pStyle w:val="ListParagraph"/>
+        <w:numPr>
+          <w:ilvl w:val="0"/>
+          <w:numId w:val="8"/>
+        </w:numPr>
+        <w:rPr>
+          <w:b/>
+          <w:color w:val="5F497A" w:themeColor="accent4" w:themeShade="BF"/>
+        </w:rPr>
+      </w:pPr>
+      <w:r>
+        <w:rPr>
+          <w:color w:val="5F497A" w:themeColor="accent4" w:themeShade="BF"/>
+        </w:rPr>
+        <w:t xml:space="preserve">C2,3 Could you add a new code block in the </w:t>
+      </w:r>
+      <w:proofErr w:type="spellStart"/>
+      <w:r>
+        <w:rPr>
+          <w:color w:val="5F497A" w:themeColor="accent4" w:themeShade="BF"/>
+        </w:rPr>
+        <w:t>Mand</w:t>
+      </w:r>
+      <w:proofErr w:type="spellEnd"/>
+      <w:r>
+        <w:rPr>
+          <w:color w:val="5F497A" w:themeColor="accent4" w:themeShade="BF"/>
+        </w:rPr>
+        <w:t xml:space="preserve"> sprite to make the </w:t>
+      </w:r>
+      <w:proofErr w:type="spellStart"/>
+      <w:r>
+        <w:rPr>
+          <w:color w:val="5F497A" w:themeColor="accent4" w:themeShade="BF"/>
+        </w:rPr>
+        <w:t>Mand</w:t>
+      </w:r>
+      <w:proofErr w:type="spellEnd"/>
+      <w:r>
+        <w:rPr>
+          <w:color w:val="5F497A" w:themeColor="accent4" w:themeShade="BF"/>
+        </w:rPr>
+        <w:t xml:space="preserve"> </w:t>
+      </w:r>
+      <w:proofErr w:type="spellStart"/>
+      <w:r>
+        <w:rPr>
+          <w:color w:val="5F497A" w:themeColor="accent4" w:themeShade="BF"/>
+        </w:rPr>
+        <w:t>zeg</w:t>
+      </w:r>
+      <w:proofErr w:type="spellEnd"/>
+      <w:r>
+        <w:rPr>
+          <w:color w:val="5F497A" w:themeColor="accent4" w:themeShade="BF"/>
+        </w:rPr>
+        <w:t xml:space="preserve"> “Game over” when three apples have fallen down? Fill in the following</w:t>
+      </w:r>
+      <w:r>
+        <w:rPr>
+          <w:color w:val="5F497A" w:themeColor="accent4" w:themeShade="BF"/>
+        </w:rPr>
+        <w:t>:</w:t>
+      </w:r>
+    </w:p>
+    <w:p>
+      <w:pPr>
+        <w:pStyle w:val="ListParagraph"/>
+        <w:ind w:left="1080"/>
+        <w:rPr>
+          <w:b/>
+          <w:color w:val="5F497A" w:themeColor="accent4" w:themeShade="BF"/>
+        </w:rPr>
+      </w:pPr>
+      <w:proofErr w:type="spellStart"/>
+      <w:r>
+        <w:rPr>
+          <w:color w:val="5F497A" w:themeColor="accent4" w:themeShade="BF"/>
+        </w:rPr>
+        <w:t>Wanneer</w:t>
+      </w:r>
+      <w:proofErr w:type="spellEnd"/>
+      <w:r>
+        <w:rPr>
+          <w:b/>
+          <w:color w:val="5F497A" w:themeColor="accent4" w:themeShade="BF"/>
+        </w:rPr>
+        <w:t xml:space="preserve"> …</w:t>
+      </w:r>
+    </w:p>
+    <w:p>
+      <w:pPr>
+        <w:pStyle w:val="ListParagraph"/>
+        <w:ind w:left="1080"/>
+        <w:rPr>
+          <w:b/>
+          <w:color w:val="5F497A" w:themeColor="accent4" w:themeShade="BF"/>
+          <w:lang w:val="nl-NL"/>
+        </w:rPr>
+      </w:pPr>
+      <w:r>
+        <w:rPr>
+          <w:b/>
+          <w:color w:val="5F497A" w:themeColor="accent4" w:themeShade="BF"/>
+          <w:lang w:val="nl-NL"/>
+        </w:rPr>
+        <w:t xml:space="preserve">Answer: </w:t>
+      </w:r>
+      <w:r>
+        <w:rPr>
+          <w:b/>
+          <w:color w:val="5F497A" w:themeColor="accent4" w:themeShade="BF"/>
+          <w:lang w:val="nl-NL"/>
+        </w:rPr>
+        <w:tab/>
+      </w:r>
+      <w:r>
+        <w:rPr>
+          <w:b/>
+          <w:color w:val="5F497A" w:themeColor="accent4" w:themeShade="BF"/>
+          <w:lang w:val="nl-NL"/>
+        </w:rPr>
+        <w:t>wanneer ik signaal end ontvag</w:t>
+      </w:r>
+    </w:p>
+    <w:p>
+      <w:pPr>
+        <w:pStyle w:val="ListParagraph"/>
+        <w:ind w:left="1080"/>
+        <w:rPr>
+          <w:b/>
+          <w:color w:val="5F497A" w:themeColor="accent4" w:themeShade="BF"/>
+          <w:lang w:val="nl-NL"/>
+        </w:rPr>
+      </w:pPr>
+      <w:r>
+        <w:rPr>
+          <w:b/>
+          <w:color w:val="5F497A" w:themeColor="accent4" w:themeShade="BF"/>
+          <w:lang w:val="nl-NL"/>
+        </w:rPr>
+        <w:tab/>
+      </w:r>
+      <w:r>
+        <w:rPr>
+          <w:b/>
+          <w:color w:val="5F497A" w:themeColor="accent4" w:themeShade="BF"/>
+          <w:lang w:val="nl-NL"/>
+        </w:rPr>
+        <w:tab/>
+        <w:t>Zeg Game over</w:t>
+      </w:r>
+    </w:p>
+    <w:p>
+      <w:pPr>
+        <w:pStyle w:val="ListParagraph"/>
+        <w:numPr>
+          <w:ilvl w:val="0"/>
+          <w:numId w:val="8"/>
+        </w:numPr>
+        <w:rPr>
+          <w:b/>
+          <w:color w:val="5F497A" w:themeColor="accent4" w:themeShade="BF"/>
+        </w:rPr>
+      </w:pPr>
+      <w:r>
+        <w:rPr>
+          <w:color w:val="5F497A" w:themeColor="accent4" w:themeShade="BF"/>
+        </w:rPr>
+        <w:t>C</w:t>
+      </w:r>
+      <w:r>
+        <w:rPr>
+          <w:color w:val="5F497A" w:themeColor="accent4" w:themeShade="BF"/>
+        </w:rPr>
+        <w:t>7</w:t>
+      </w:r>
+      <w:r>
+        <w:rPr>
+          <w:color w:val="5F497A" w:themeColor="accent4" w:themeShade="BF"/>
+        </w:rPr>
+        <w:t xml:space="preserve"> Could you write a functio</w:t>
+      </w:r>
+      <w:r>
+        <w:rPr>
+          <w:color w:val="5F497A" w:themeColor="accent4" w:themeShade="BF"/>
+        </w:rPr>
+        <w:t xml:space="preserve">n </w:t>
+      </w:r>
+      <w:proofErr w:type="spellStart"/>
+      <w:r>
+        <w:rPr>
+          <w:color w:val="5F497A" w:themeColor="accent4" w:themeShade="BF"/>
+        </w:rPr>
+        <w:t>MoveWithArrows</w:t>
+      </w:r>
+      <w:proofErr w:type="spellEnd"/>
+      <w:r>
+        <w:rPr>
+          <w:color w:val="5F497A" w:themeColor="accent4" w:themeShade="BF"/>
+        </w:rPr>
+        <w:t xml:space="preserve"> to call at line 13? Fill in the </w:t>
+      </w:r>
+      <w:proofErr w:type="spellStart"/>
+      <w:r>
+        <w:rPr>
+          <w:color w:val="5F497A" w:themeColor="accent4" w:themeShade="BF"/>
+        </w:rPr>
+        <w:t>following:</w:t>
+      </w:r>
+    </w:p>
+    <w:p>
+      <w:pPr>
+        <w:pStyle w:val="ListParagraph"/>
+        <w:ind w:left="1080"/>
+        <w:rPr>
+          <w:color w:val="5F497A" w:themeColor="accent4" w:themeShade="BF"/>
+        </w:rPr>
+      </w:pPr>
+      <w:r>
+        <w:rPr>
+          <w:color w:val="5F497A" w:themeColor="accent4" w:themeShade="BF"/>
+        </w:rPr>
+        <w:t>Definneer</w:t>
+      </w:r>
+      <w:proofErr w:type="spellEnd"/>
+      <w:r>
+        <w:rPr>
+          <w:color w:val="5F497A" w:themeColor="accent4" w:themeShade="BF"/>
+        </w:rPr>
+        <w:t xml:space="preserve"> …</w:t>
+      </w:r>
+    </w:p>
+    <w:p>
+      <w:pPr>
+        <w:pStyle w:val="ListParagraph"/>
+        <w:ind w:left="1080"/>
+        <w:rPr>
+          <w:b/>
+          <w:color w:val="5F497A" w:themeColor="accent4" w:themeShade="BF"/>
+        </w:rPr>
+      </w:pPr>
+      <w:r>
+        <w:rPr>
+          <w:b/>
+          <w:color w:val="5F497A" w:themeColor="accent4" w:themeShade="BF"/>
+        </w:rPr>
+        <w:t xml:space="preserve">Answer: </w:t>
+      </w:r>
+      <w:r>
+        <w:rPr>
+          <w:b/>
+          <w:color w:val="5F497A" w:themeColor="accent4" w:themeShade="BF"/>
+        </w:rPr>
+        <w:tab/>
+      </w:r>
+      <w:proofErr w:type="spellStart"/>
+      <w:r>
+        <w:rPr>
+          <w:b/>
+          <w:color w:val="5F497A" w:themeColor="accent4" w:themeShade="BF"/>
+        </w:rPr>
+        <w:t>defineer</w:t>
+      </w:r>
+      <w:proofErr w:type="spellEnd"/>
+      <w:r>
+        <w:rPr>
+          <w:b/>
+          <w:color w:val="5F497A" w:themeColor="accent4" w:themeShade="BF"/>
+        </w:rPr>
+        <w:t xml:space="preserve"> </w:t>
+      </w:r>
+      <w:proofErr w:type="spellStart"/>
+      <w:r>
+        <w:rPr>
+          <w:b/>
+          <w:color w:val="5F497A" w:themeColor="accent4" w:themeShade="BF"/>
+        </w:rPr>
+        <w:t>MoveWithArrows</w:t>
+      </w:r>
+      <w:proofErr w:type="spellEnd"/>
+    </w:p>
+    <w:p>
+      <w:pPr>
+        <w:pStyle w:val="ListParagraph"/>
+        <w:ind w:left="1080"/>
+        <w:rPr>
+          <w:b/>
+          <w:color w:val="5F497A" w:themeColor="accent4" w:themeShade="BF"/>
+        </w:rPr>
+      </w:pPr>
+      <w:r>
+        <w:rPr>
+          <w:b/>
+          <w:color w:val="5F497A" w:themeColor="accent4" w:themeShade="BF"/>
+        </w:rPr>
+        <w:tab/>
+      </w:r>
+      <w:r>
+        <w:rPr>
+          <w:b/>
+          <w:color w:val="5F497A" w:themeColor="accent4" w:themeShade="BF"/>
+        </w:rPr>
+        <w:tab/>
+      </w:r>
+      <w:r>
+        <w:rPr>
+          <w:b/>
+          <w:color w:val="5F497A" w:themeColor="accent4" w:themeShade="BF"/>
+          <w:lang w:val="nl-NL"/>
+        </w:rPr>
+        <w:t xml:space="preserve">Als toets rechts ingedrukt dan… </w:t>
+      </w:r>
+      <w:r>
+        <w:rPr>
+          <w:b/>
+          <w:color w:val="5F497A" w:themeColor="accent4" w:themeShade="BF"/>
+        </w:rPr>
+        <w:t>(lines 13 to 16)</w:t>
+      </w:r>
+    </w:p>
+    <w:p>
+      <w:pPr>
+        <w:pStyle w:val="ListParagraph"/>
+        <w:ind w:left="1080"/>
+        <w:rPr>
+          <w:b/>
+          <w:color w:val="5F497A" w:themeColor="accent4" w:themeShade="BF"/>
+        </w:rPr>
+      </w:pPr>
+    </w:p>
+    <w:p>
+      <w:pPr>
+        <w:pStyle w:val="ListParagraph"/>
+        <w:numPr>
+          <w:ilvl w:val="0"/>
+          <w:numId w:val="8"/>
+        </w:numPr>
+        <w:rPr>
+          <w:b/>
+          <w:color w:val="5F497A" w:themeColor="accent4" w:themeShade="BF"/>
+        </w:rPr>
+      </w:pPr>
+      <w:r>
+        <w:rPr>
+          <w:color w:val="5F497A" w:themeColor="accent4" w:themeShade="BF"/>
+        </w:rPr>
+        <w:t>Ap</w:t>
+      </w:r>
+      <w:r>
+        <w:rPr>
+          <w:color w:val="5F497A" w:themeColor="accent4" w:themeShade="BF"/>
+        </w:rPr>
+        <w:t>3</w:t>
+      </w:r>
+      <w:r>
+        <w:rPr>
+          <w:color w:val="5F497A" w:themeColor="accent4" w:themeShade="BF"/>
+        </w:rPr>
+        <w:t xml:space="preserve"> When we hit the green flag and before doing anything else, what appears in the screen?</w:t>
+      </w:r>
+    </w:p>
+    <w:p>
+      <w:pPr>
+        <w:pStyle w:val="ListParagraph"/>
+        <w:numPr>
+          <w:ilvl w:val="1"/>
+          <w:numId w:val="8"/>
+        </w:numPr>
+        <w:rPr>
+          <w:b/>
+          <w:color w:val="5F497A" w:themeColor="accent4" w:themeShade="BF"/>
+        </w:rPr>
+      </w:pPr>
+      <w:r>
+        <w:rPr>
+          <w:color w:val="5F497A" w:themeColor="accent4" w:themeShade="BF"/>
+        </w:rPr>
+        <w:t>Nothing</w:t>
+      </w:r>
+    </w:p>
+    <w:p>
+      <w:pPr>
+        <w:pStyle w:val="ListParagraph"/>
+        <w:numPr>
+          <w:ilvl w:val="1"/>
+          <w:numId w:val="8"/>
+        </w:numPr>
+        <w:rPr>
+          <w:b/>
+          <w:color w:val="5F497A" w:themeColor="accent4" w:themeShade="BF"/>
+        </w:rPr>
+      </w:pPr>
+      <w:r>
+        <w:rPr>
+          <w:color w:val="5F497A" w:themeColor="accent4" w:themeShade="BF"/>
+        </w:rPr>
+        <w:t xml:space="preserve">Both the </w:t>
+      </w:r>
+      <w:proofErr w:type="spellStart"/>
+      <w:r>
+        <w:rPr>
+          <w:color w:val="5F497A" w:themeColor="accent4" w:themeShade="BF"/>
+        </w:rPr>
+        <w:t>Mand</w:t>
+      </w:r>
+      <w:proofErr w:type="spellEnd"/>
+      <w:r>
+        <w:rPr>
+          <w:color w:val="5F497A" w:themeColor="accent4" w:themeShade="BF"/>
+        </w:rPr>
+        <w:t xml:space="preserve"> and a falling Apple</w:t>
+      </w:r>
+    </w:p>
+    <w:p>
+      <w:pPr>
+        <w:pStyle w:val="ListParagraph"/>
+        <w:numPr>
+          <w:ilvl w:val="1"/>
+          <w:numId w:val="8"/>
+        </w:numPr>
+        <w:rPr>
+          <w:b/>
+          <w:color w:val="5F497A" w:themeColor="accent4" w:themeShade="BF"/>
+        </w:rPr>
+      </w:pPr>
+      <w:r>
+        <w:rPr>
+          <w:b/>
+          <w:color w:val="5F497A" w:themeColor="accent4" w:themeShade="BF"/>
+        </w:rPr>
+        <w:t xml:space="preserve">Only the </w:t>
+      </w:r>
+      <w:proofErr w:type="spellStart"/>
+      <w:r>
+        <w:rPr>
+          <w:b/>
+          <w:color w:val="5F497A" w:themeColor="accent4" w:themeShade="BF"/>
+        </w:rPr>
+        <w:t>Mand</w:t>
+      </w:r>
+      <w:proofErr w:type="spellEnd"/>
+    </w:p>
+    <w:p>
+      <w:pPr>
+        <w:pStyle w:val="ListParagraph"/>
+        <w:numPr>
+          <w:ilvl w:val="0"/>
+          <w:numId w:val="8"/>
+        </w:numPr>
+        <w:rPr>
+          <w:b/>
+          <w:color w:val="5F497A" w:themeColor="accent4" w:themeShade="BF"/>
+        </w:rPr>
+      </w:pPr>
+      <w:proofErr w:type="spellStart"/>
+      <w:r>
+        <w:rPr>
+          <w:color w:val="5F497A" w:themeColor="accent4" w:themeShade="BF"/>
+        </w:rPr>
+        <w:t>Ap</w:t>
+      </w:r>
+      <w:proofErr w:type="spellEnd"/>
+      <w:r>
+        <w:rPr>
+          <w:color w:val="5F497A" w:themeColor="accent4" w:themeShade="BF"/>
+        </w:rPr>
+        <w:t xml:space="preserve"> </w:t>
+      </w:r>
+      <w:r>
+        <w:rPr>
+          <w:color w:val="5F497A" w:themeColor="accent4" w:themeShade="BF"/>
+        </w:rPr>
+        <w:t>When does the game end?</w:t>
+      </w:r>
+    </w:p>
+    <w:p>
+      <w:pPr>
+        <w:pStyle w:val="ListParagraph"/>
+        <w:numPr>
+          <w:ilvl w:val="1"/>
+          <w:numId w:val="8"/>
+        </w:numPr>
+        <w:rPr>
+          <w:b/>
+          <w:color w:val="5F497A" w:themeColor="accent4" w:themeShade="BF"/>
+        </w:rPr>
+      </w:pPr>
+      <w:r>
+        <w:rPr>
+          <w:color w:val="5F497A" w:themeColor="accent4" w:themeShade="BF"/>
+        </w:rPr>
+        <w:t xml:space="preserve">It does not, the </w:t>
+      </w:r>
+      <w:proofErr w:type="spellStart"/>
+      <w:r>
+        <w:rPr>
+          <w:color w:val="5F497A" w:themeColor="accent4" w:themeShade="BF"/>
+        </w:rPr>
+        <w:t>Mand</w:t>
+      </w:r>
+      <w:proofErr w:type="spellEnd"/>
+      <w:r>
+        <w:rPr>
+          <w:color w:val="5F497A" w:themeColor="accent4" w:themeShade="BF"/>
+        </w:rPr>
+        <w:t xml:space="preserve"> collects apples indefinitely</w:t>
+      </w:r>
+    </w:p>
+    <w:p>
+      <w:pPr>
+        <w:pStyle w:val="ListParagraph"/>
+        <w:numPr>
+          <w:ilvl w:val="1"/>
+          <w:numId w:val="8"/>
+        </w:numPr>
+        <w:rPr>
+          <w:b/>
+          <w:color w:val="5F497A" w:themeColor="accent4" w:themeShade="BF"/>
+        </w:rPr>
+      </w:pPr>
+      <w:r>
+        <w:rPr>
+          <w:color w:val="5F497A" w:themeColor="accent4" w:themeShade="BF"/>
+        </w:rPr>
+        <w:t>When an apple falls down</w:t>
+      </w:r>
+    </w:p>
+    <w:p>
+      <w:pPr>
+        <w:pStyle w:val="ListParagraph"/>
+        <w:numPr>
+          <w:ilvl w:val="1"/>
+          <w:numId w:val="8"/>
+        </w:numPr>
+        <w:rPr>
+          <w:b/>
+          <w:color w:val="5F497A" w:themeColor="accent4" w:themeShade="BF"/>
+        </w:rPr>
+      </w:pPr>
+      <w:r>
+        <w:rPr>
+          <w:b/>
+          <w:color w:val="5F497A" w:themeColor="accent4" w:themeShade="BF"/>
+        </w:rPr>
+        <w:t>When 3 apples fall down</w:t>
+      </w:r>
+    </w:p>
+    <w:p>
+      <w:pPr>
+        <w:pStyle w:val="ListParagraph"/>
+        <w:numPr>
+          <w:ilvl w:val="1"/>
+          <w:numId w:val="8"/>
+        </w:numPr>
+        <w:rPr>
+          <w:b/>
+          <w:color w:val="5F497A" w:themeColor="accent4" w:themeShade="BF"/>
+        </w:rPr>
+      </w:pPr>
+      <w:r>
+        <w:rPr>
+          <w:color w:val="5F497A" w:themeColor="accent4" w:themeShade="BF"/>
+        </w:rPr>
+        <w:t xml:space="preserve">Then 3 apples are in the </w:t>
+      </w:r>
+      <w:proofErr w:type="spellStart"/>
+      <w:r>
+        <w:rPr>
+          <w:color w:val="5F497A" w:themeColor="accent4" w:themeShade="BF"/>
+        </w:rPr>
+        <w:t>Mand</w:t>
+      </w:r>
+      <w:proofErr w:type="spellEnd"/>
+    </w:p>
+    <w:p>
+      <w:pPr>
+        <w:pStyle w:val="ListParagraph"/>
+        <w:numPr>
+          <w:ilvl w:val="0"/>
+          <w:numId w:val="8"/>
+        </w:numPr>
+        <w:rPr>
+          <w:b/>
+          <w:color w:val="5F497A" w:themeColor="accent4" w:themeShade="BF"/>
+        </w:rPr>
+      </w:pPr>
+      <w:proofErr w:type="spellStart"/>
+      <w:proofErr w:type="gramStart"/>
+      <w:r>
+        <w:rPr>
+          <w:color w:val="5F497A" w:themeColor="accent4" w:themeShade="BF"/>
+        </w:rPr>
+        <w:t>Ap</w:t>
+      </w:r>
+      <w:proofErr w:type="spellEnd"/>
+      <w:proofErr w:type="gramEnd"/>
+      <w:r>
+        <w:rPr>
+          <w:color w:val="5F497A" w:themeColor="accent4" w:themeShade="BF"/>
+        </w:rPr>
+        <w:t xml:space="preserve"> </w:t>
+      </w:r>
+      <w:r>
+        <w:rPr>
+          <w:color w:val="5F497A" w:themeColor="accent4" w:themeShade="BF"/>
+        </w:rPr>
+        <w:t xml:space="preserve">What happens </w:t>
+      </w:r>
+      <w:r>
+        <w:rPr>
+          <w:color w:val="5F497A" w:themeColor="accent4" w:themeShade="BF"/>
+        </w:rPr>
+        <w:t xml:space="preserve">with the </w:t>
+      </w:r>
+      <w:proofErr w:type="spellStart"/>
+      <w:r>
+        <w:rPr>
+          <w:color w:val="5F497A" w:themeColor="accent4" w:themeShade="BF"/>
+        </w:rPr>
+        <w:t>Mand</w:t>
+      </w:r>
+      <w:proofErr w:type="spellEnd"/>
+      <w:r>
+        <w:rPr>
+          <w:color w:val="5F497A" w:themeColor="accent4" w:themeShade="BF"/>
+        </w:rPr>
+        <w:t xml:space="preserve"> </w:t>
+      </w:r>
+      <w:r>
+        <w:rPr>
+          <w:color w:val="5F497A" w:themeColor="accent4" w:themeShade="BF"/>
+        </w:rPr>
+        <w:t>in this game?</w:t>
+      </w:r>
+      <w:r>
+        <w:rPr>
+          <w:color w:val="5F497A" w:themeColor="accent4" w:themeShade="BF"/>
+        </w:rPr>
+        <w:t xml:space="preserve"> Click on all that apply (multiple choices possible)</w:t>
+      </w:r>
+    </w:p>
+    <w:p>
+      <w:pPr>
+        <w:pStyle w:val="ListParagraph"/>
+        <w:numPr>
+          <w:ilvl w:val="1"/>
+          <w:numId w:val="8"/>
+        </w:numPr>
+        <w:rPr>
+          <w:b/>
+          <w:color w:val="5F497A" w:themeColor="accent4" w:themeShade="BF"/>
+        </w:rPr>
+      </w:pPr>
+      <w:r>
+        <w:rPr>
+          <w:b/>
+          <w:color w:val="5F497A" w:themeColor="accent4" w:themeShade="BF"/>
+        </w:rPr>
+        <w:t xml:space="preserve">The </w:t>
+      </w:r>
+      <w:proofErr w:type="spellStart"/>
+      <w:r>
+        <w:rPr>
+          <w:b/>
+          <w:color w:val="5F497A" w:themeColor="accent4" w:themeShade="BF"/>
+        </w:rPr>
+        <w:t>Mand</w:t>
+      </w:r>
+      <w:proofErr w:type="spellEnd"/>
+      <w:r>
+        <w:rPr>
+          <w:b/>
+          <w:color w:val="5F497A" w:themeColor="accent4" w:themeShade="BF"/>
+        </w:rPr>
+        <w:t xml:space="preserve"> moves only left and right with the arrows</w:t>
+      </w:r>
+    </w:p>
+    <w:p>
+      <w:pPr>
+        <w:pStyle w:val="ListParagraph"/>
+        <w:numPr>
+          <w:ilvl w:val="1"/>
+          <w:numId w:val="8"/>
+        </w:numPr>
+        <w:rPr>
+          <w:b/>
+          <w:color w:val="5F497A" w:themeColor="accent4" w:themeShade="BF"/>
+        </w:rPr>
+      </w:pPr>
+      <w:r>
+        <w:rPr>
+          <w:color w:val="5F497A" w:themeColor="accent4" w:themeShade="BF"/>
+        </w:rPr>
+        <w:t xml:space="preserve">The </w:t>
+      </w:r>
+      <w:proofErr w:type="spellStart"/>
+      <w:r>
+        <w:rPr>
+          <w:color w:val="5F497A" w:themeColor="accent4" w:themeShade="BF"/>
+        </w:rPr>
+        <w:t>Mand</w:t>
+      </w:r>
+      <w:proofErr w:type="spellEnd"/>
+      <w:r>
+        <w:rPr>
+          <w:color w:val="5F497A" w:themeColor="accent4" w:themeShade="BF"/>
+        </w:rPr>
+        <w:t xml:space="preserve"> moves in all directions with the arrows</w:t>
+      </w:r>
+    </w:p>
+    <w:p>
+      <w:pPr>
+        <w:pStyle w:val="ListParagraph"/>
+        <w:numPr>
+          <w:ilvl w:val="1"/>
+          <w:numId w:val="8"/>
+        </w:numPr>
+        <w:rPr>
+          <w:b/>
+          <w:color w:val="5F497A" w:themeColor="accent4" w:themeShade="BF"/>
+        </w:rPr>
+      </w:pPr>
+      <w:r>
+        <w:rPr>
+          <w:b/>
+          <w:color w:val="5F497A" w:themeColor="accent4" w:themeShade="BF"/>
+        </w:rPr>
+        <w:t xml:space="preserve">The </w:t>
+      </w:r>
+      <w:proofErr w:type="spellStart"/>
+      <w:r>
+        <w:rPr>
+          <w:b/>
+          <w:color w:val="5F497A" w:themeColor="accent4" w:themeShade="BF"/>
+        </w:rPr>
+        <w:t>Mand</w:t>
+      </w:r>
+      <w:proofErr w:type="spellEnd"/>
+      <w:r>
+        <w:rPr>
+          <w:b/>
+          <w:color w:val="5F497A" w:themeColor="accent4" w:themeShade="BF"/>
+        </w:rPr>
+        <w:t xml:space="preserve"> cannot be moved until the space bar is clicked</w:t>
+      </w:r>
+    </w:p>
+    <w:p>
+      <w:pPr>
+        <w:pStyle w:val="ListParagraph"/>
+        <w:numPr>
+          <w:ilvl w:val="1"/>
+          <w:numId w:val="8"/>
+        </w:numPr>
+        <w:rPr>
+          <w:b/>
+          <w:color w:val="5F497A" w:themeColor="accent4" w:themeShade="BF"/>
+        </w:rPr>
+      </w:pPr>
+      <w:r>
+        <w:rPr>
+          <w:color w:val="5F497A" w:themeColor="accent4" w:themeShade="BF"/>
+        </w:rPr>
+        <w:t xml:space="preserve">The </w:t>
+      </w:r>
+      <w:proofErr w:type="spellStart"/>
+      <w:r>
+        <w:rPr>
+          <w:color w:val="5F497A" w:themeColor="accent4" w:themeShade="BF"/>
+        </w:rPr>
+        <w:t>Mand</w:t>
+      </w:r>
+      <w:proofErr w:type="spellEnd"/>
+      <w:r>
+        <w:rPr>
+          <w:color w:val="5F497A" w:themeColor="accent4" w:themeShade="BF"/>
+        </w:rPr>
+        <w:t xml:space="preserve"> does not disappear once it appears</w:t>
+      </w:r>
+    </w:p>
+    <w:p>
+      <w:pPr>
+        <w:pStyle w:val="ListParagraph"/>
+        <w:numPr>
+          <w:ilvl w:val="1"/>
+          <w:numId w:val="8"/>
+        </w:numPr>
+        <w:rPr>
+          <w:b/>
+          <w:color w:val="5F497A" w:themeColor="accent4" w:themeShade="BF"/>
+        </w:rPr>
+      </w:pPr>
+      <w:r>
+        <w:rPr>
+          <w:b/>
+          <w:color w:val="5F497A" w:themeColor="accent4" w:themeShade="BF"/>
+        </w:rPr>
+        <w:t xml:space="preserve">The </w:t>
+      </w:r>
+      <w:proofErr w:type="spellStart"/>
+      <w:r>
+        <w:rPr>
+          <w:b/>
+          <w:color w:val="5F497A" w:themeColor="accent4" w:themeShade="BF"/>
+        </w:rPr>
+        <w:t>Mand</w:t>
+      </w:r>
+      <w:proofErr w:type="spellEnd"/>
+      <w:r>
+        <w:rPr>
+          <w:b/>
+          <w:color w:val="5F497A" w:themeColor="accent4" w:themeShade="BF"/>
+        </w:rPr>
+        <w:t xml:space="preserve"> disappears after 3 apples have fallen down</w:t>
+      </w:r>
+    </w:p>
+    <w:p>
+      <w:pPr>
+        <w:pStyle w:val="ListParagraph"/>
+        <w:numPr>
+          <w:ilvl w:val="1"/>
+          <w:numId w:val="8"/>
+        </w:numPr>
+        <w:rPr>
+          <w:b/>
+          <w:color w:val="5F497A" w:themeColor="accent4" w:themeShade="BF"/>
+        </w:rPr>
+      </w:pPr>
+      <w:r>
+        <w:rPr>
+          <w:color w:val="5F497A" w:themeColor="accent4" w:themeShade="BF"/>
+        </w:rPr>
+        <w:t xml:space="preserve">The </w:t>
+      </w:r>
+      <w:proofErr w:type="spellStart"/>
+      <w:r>
+        <w:rPr>
+          <w:color w:val="5F497A" w:themeColor="accent4" w:themeShade="BF"/>
+        </w:rPr>
+        <w:t>Mand</w:t>
+      </w:r>
+      <w:proofErr w:type="spellEnd"/>
+      <w:r>
+        <w:rPr>
+          <w:color w:val="5F497A" w:themeColor="accent4" w:themeShade="BF"/>
+        </w:rPr>
+        <w:t xml:space="preserve"> stops moving after 3 apples have fallen down</w:t>
+      </w:r>
+    </w:p>
+    <w:p>
+      <w:pPr>
+        <w:pStyle w:val="ListParagraph"/>
+        <w:numPr>
+          <w:ilvl w:val="0"/>
+          <w:numId w:val="8"/>
+        </w:numPr>
+        <w:rPr>
+          <w:b/>
+          <w:color w:val="5F497A" w:themeColor="accent4" w:themeShade="BF"/>
+        </w:rPr>
+      </w:pPr>
+      <w:proofErr w:type="spellStart"/>
+      <w:proofErr w:type="gramStart"/>
+      <w:r>
+        <w:rPr>
+          <w:color w:val="5F497A" w:themeColor="accent4" w:themeShade="BF"/>
+        </w:rPr>
+        <w:t>Ap</w:t>
+      </w:r>
+      <w:proofErr w:type="spellEnd"/>
+      <w:proofErr w:type="gramEnd"/>
+      <w:r>
+        <w:rPr>
+          <w:color w:val="5F497A" w:themeColor="accent4" w:themeShade="BF"/>
+        </w:rPr>
+        <w:t xml:space="preserve"> </w:t>
+      </w:r>
+      <w:r>
+        <w:rPr>
+          <w:color w:val="5F497A" w:themeColor="accent4" w:themeShade="BF"/>
+        </w:rPr>
+        <w:t xml:space="preserve">What happens with the </w:t>
+      </w:r>
+      <w:r>
+        <w:rPr>
+          <w:color w:val="5F497A" w:themeColor="accent4" w:themeShade="BF"/>
+        </w:rPr>
+        <w:t>apple</w:t>
+      </w:r>
+      <w:r>
+        <w:rPr>
+          <w:color w:val="5F497A" w:themeColor="accent4" w:themeShade="BF"/>
+        </w:rPr>
+        <w:t xml:space="preserve"> in this game? Click on all that apply (multiple choices possible)</w:t>
+      </w:r>
+    </w:p>
+    <w:p>
+      <w:pPr>
+        <w:pStyle w:val="ListParagraph"/>
+        <w:numPr>
+          <w:ilvl w:val="1"/>
+          <w:numId w:val="8"/>
+        </w:numPr>
+        <w:rPr>
+          <w:b/>
+          <w:color w:val="5F497A" w:themeColor="accent4" w:themeShade="BF"/>
+        </w:rPr>
+      </w:pPr>
+      <w:r>
+        <w:rPr>
+          <w:b/>
+          <w:color w:val="5F497A" w:themeColor="accent4" w:themeShade="BF"/>
+        </w:rPr>
+        <w:t>Apples start falling after the space bar is clicked</w:t>
+      </w:r>
+    </w:p>
+    <w:p>
+      <w:pPr>
+        <w:pStyle w:val="ListParagraph"/>
+        <w:numPr>
+          <w:ilvl w:val="1"/>
+          <w:numId w:val="8"/>
+        </w:numPr>
+        <w:rPr>
+          <w:b/>
+          <w:color w:val="5F497A" w:themeColor="accent4" w:themeShade="BF"/>
+        </w:rPr>
+      </w:pPr>
+      <w:r>
+        <w:rPr>
+          <w:color w:val="5F497A" w:themeColor="accent4" w:themeShade="BF"/>
+        </w:rPr>
+        <w:t>Apples fall down from the upper left corner or the upper right corner</w:t>
+      </w:r>
+    </w:p>
+    <w:p>
+      <w:pPr>
+        <w:pStyle w:val="ListParagraph"/>
+        <w:numPr>
+          <w:ilvl w:val="1"/>
+          <w:numId w:val="8"/>
+        </w:numPr>
+        <w:rPr>
+          <w:b/>
+          <w:color w:val="5F497A" w:themeColor="accent4" w:themeShade="BF"/>
+        </w:rPr>
+      </w:pPr>
+      <w:r>
+        <w:rPr>
+          <w:color w:val="5F497A" w:themeColor="accent4" w:themeShade="BF"/>
+        </w:rPr>
+        <w:t xml:space="preserve">Apples fall down </w:t>
+      </w:r>
+      <w:r>
+        <w:rPr>
+          <w:color w:val="5F497A" w:themeColor="accent4" w:themeShade="BF"/>
+        </w:rPr>
+        <w:t>indefinitely</w:t>
+      </w:r>
+    </w:p>
+    <w:p>
+      <w:pPr>
+        <w:pStyle w:val="ListParagraph"/>
+        <w:numPr>
+          <w:ilvl w:val="1"/>
+          <w:numId w:val="8"/>
+        </w:numPr>
+        <w:rPr>
+          <w:b/>
+          <w:color w:val="5F497A" w:themeColor="accent4" w:themeShade="BF"/>
+        </w:rPr>
+      </w:pPr>
+      <w:r>
+        <w:rPr>
+          <w:b/>
+          <w:color w:val="5F497A" w:themeColor="accent4" w:themeShade="BF"/>
+        </w:rPr>
+        <w:t>A new apple appears e</w:t>
+      </w:r>
+      <w:r>
+        <w:rPr>
+          <w:b/>
+          <w:color w:val="5F497A" w:themeColor="accent4" w:themeShade="BF"/>
+        </w:rPr>
+        <w:t xml:space="preserve">very time an apple falls down or in the </w:t>
+      </w:r>
+      <w:proofErr w:type="spellStart"/>
+      <w:r>
+        <w:rPr>
+          <w:b/>
+          <w:color w:val="5F497A" w:themeColor="accent4" w:themeShade="BF"/>
+        </w:rPr>
+        <w:t>Mand</w:t>
+      </w:r>
+      <w:proofErr w:type="spellEnd"/>
+    </w:p>
+    <w:p>
+      <w:pPr>
+        <w:pStyle w:val="ListParagraph"/>
+        <w:numPr>
+          <w:ilvl w:val="1"/>
+          <w:numId w:val="8"/>
+        </w:numPr>
+        <w:rPr>
+          <w:b/>
+          <w:color w:val="5F497A" w:themeColor="accent4" w:themeShade="BF"/>
+        </w:rPr>
+      </w:pPr>
+      <w:r>
+        <w:rPr>
+          <w:color w:val="5F497A" w:themeColor="accent4" w:themeShade="BF"/>
+        </w:rPr>
+        <w:t xml:space="preserve">A new apple appears every time an apple falls in the </w:t>
+      </w:r>
+      <w:proofErr w:type="spellStart"/>
+      <w:r>
+        <w:rPr>
+          <w:color w:val="5F497A" w:themeColor="accent4" w:themeShade="BF"/>
+        </w:rPr>
+        <w:t>Mand</w:t>
+      </w:r>
+      <w:proofErr w:type="spellEnd"/>
+    </w:p>
+    <w:p>
+      <w:pPr>
+        <w:pStyle w:val="ListParagraph"/>
+        <w:numPr>
+          <w:ilvl w:val="0"/>
+          <w:numId w:val="8"/>
+        </w:numPr>
+        <w:rPr>
+          <w:b/>
+          <w:color w:val="5F497A" w:themeColor="accent4" w:themeShade="BF"/>
+        </w:rPr>
+      </w:pPr>
+      <w:r>
+        <w:rPr>
+          <w:color w:val="5F497A" w:themeColor="accent4" w:themeShade="BF"/>
+        </w:rPr>
+        <w:t>An</w:t>
+      </w:r>
+      <w:r>
+        <w:rPr>
+          <w:color w:val="5F497A" w:themeColor="accent4" w:themeShade="BF"/>
+        </w:rPr>
+        <w:t>4</w:t>
+      </w:r>
+      <w:proofErr w:type="gramStart"/>
+      <w:r>
+        <w:rPr>
+          <w:color w:val="5F497A" w:themeColor="accent4" w:themeShade="BF"/>
+        </w:rPr>
+        <w:t>,6</w:t>
+      </w:r>
+      <w:proofErr w:type="gramEnd"/>
+      <w:r>
+        <w:rPr>
+          <w:color w:val="5F497A" w:themeColor="accent4" w:themeShade="BF"/>
+        </w:rPr>
+        <w:t xml:space="preserve"> Which block</w:t>
+      </w:r>
+      <w:r>
+        <w:rPr>
+          <w:color w:val="5F497A" w:themeColor="accent4" w:themeShade="BF"/>
+        </w:rPr>
+        <w:t xml:space="preserve"> determines when the </w:t>
+      </w:r>
+      <w:proofErr w:type="spellStart"/>
+      <w:r>
+        <w:rPr>
+          <w:color w:val="5F497A" w:themeColor="accent4" w:themeShade="BF"/>
+        </w:rPr>
+        <w:t>levens</w:t>
+      </w:r>
+      <w:proofErr w:type="spellEnd"/>
+      <w:r>
+        <w:rPr>
+          <w:color w:val="5F497A" w:themeColor="accent4" w:themeShade="BF"/>
+        </w:rPr>
+        <w:t xml:space="preserve"> are reduced or the </w:t>
+      </w:r>
+      <w:proofErr w:type="spellStart"/>
+      <w:r>
+        <w:rPr>
+          <w:color w:val="5F497A" w:themeColor="accent4" w:themeShade="BF"/>
+        </w:rPr>
+        <w:t>appels</w:t>
+      </w:r>
+      <w:proofErr w:type="spellEnd"/>
+      <w:r>
+        <w:rPr>
+          <w:color w:val="5F497A" w:themeColor="accent4" w:themeShade="BF"/>
+        </w:rPr>
+        <w:t xml:space="preserve"> variable is increased?</w:t>
+      </w:r>
+    </w:p>
+    <w:p>
+      <w:pPr>
+        <w:pStyle w:val="ListParagraph"/>
+        <w:numPr>
+          <w:ilvl w:val="1"/>
+          <w:numId w:val="8"/>
+        </w:numPr>
+        <w:rPr>
+          <w:b/>
+          <w:color w:val="5F497A" w:themeColor="accent4" w:themeShade="BF"/>
+        </w:rPr>
+      </w:pPr>
+      <w:r>
+        <w:rPr>
+          <w:b/>
+          <w:color w:val="5F497A" w:themeColor="accent4" w:themeShade="BF"/>
+        </w:rPr>
+        <w:t xml:space="preserve">The </w:t>
+      </w:r>
+      <w:proofErr w:type="spellStart"/>
+      <w:r>
+        <w:rPr>
+          <w:b/>
+          <w:color w:val="5F497A" w:themeColor="accent4" w:themeShade="BF"/>
+        </w:rPr>
+        <w:t>als</w:t>
+      </w:r>
+      <w:proofErr w:type="spellEnd"/>
+      <w:r>
+        <w:rPr>
+          <w:b/>
+          <w:color w:val="5F497A" w:themeColor="accent4" w:themeShade="BF"/>
+        </w:rPr>
+        <w:t>/</w:t>
+      </w:r>
+      <w:proofErr w:type="spellStart"/>
+      <w:r>
+        <w:rPr>
+          <w:b/>
+          <w:color w:val="5F497A" w:themeColor="accent4" w:themeShade="BF"/>
+        </w:rPr>
+        <w:t>anders</w:t>
+      </w:r>
+      <w:proofErr w:type="spellEnd"/>
+      <w:r>
+        <w:rPr>
+          <w:b/>
+          <w:color w:val="5F497A" w:themeColor="accent4" w:themeShade="BF"/>
+        </w:rPr>
+        <w:t xml:space="preserve"> block on line 31</w:t>
+      </w:r>
+    </w:p>
+    <w:p>
+      <w:pPr>
+        <w:pStyle w:val="ListParagraph"/>
+        <w:numPr>
+          <w:ilvl w:val="1"/>
+          <w:numId w:val="8"/>
+        </w:numPr>
+        <w:rPr>
+          <w:b/>
+          <w:color w:val="5F497A" w:themeColor="accent4" w:themeShade="BF"/>
+        </w:rPr>
+      </w:pPr>
+      <w:r>
+        <w:rPr>
+          <w:color w:val="5F497A" w:themeColor="accent4" w:themeShade="BF"/>
+        </w:rPr>
+        <w:t xml:space="preserve">Blocks on lines 32 and 33 that modify variables </w:t>
+      </w:r>
+      <w:proofErr w:type="spellStart"/>
+      <w:r>
+        <w:rPr>
+          <w:color w:val="5F497A" w:themeColor="accent4" w:themeShade="BF"/>
+        </w:rPr>
+        <w:t>levens</w:t>
+      </w:r>
+      <w:proofErr w:type="spellEnd"/>
+      <w:r>
+        <w:rPr>
+          <w:color w:val="5F497A" w:themeColor="accent4" w:themeShade="BF"/>
+        </w:rPr>
+        <w:t xml:space="preserve"> and </w:t>
+      </w:r>
+      <w:proofErr w:type="spellStart"/>
+      <w:r>
+        <w:rPr>
+          <w:color w:val="5F497A" w:themeColor="accent4" w:themeShade="BF"/>
+        </w:rPr>
+        <w:t>appels</w:t>
+      </w:r>
+      <w:proofErr w:type="spellEnd"/>
+    </w:p>
+    <w:p>
+      <w:pPr>
+        <w:pStyle w:val="ListParagraph"/>
+        <w:numPr>
+          <w:ilvl w:val="1"/>
+          <w:numId w:val="8"/>
+        </w:numPr>
+        <w:rPr>
+          <w:b/>
+          <w:color w:val="5F497A" w:themeColor="accent4" w:themeShade="BF"/>
+        </w:rPr>
+      </w:pPr>
+      <w:proofErr w:type="spellStart"/>
+      <w:r>
+        <w:rPr>
+          <w:color w:val="5F497A" w:themeColor="accent4" w:themeShade="BF"/>
+        </w:rPr>
+        <w:t>Te</w:t>
+      </w:r>
+      <w:proofErr w:type="spellEnd"/>
+      <w:r>
+        <w:rPr>
+          <w:color w:val="5F497A" w:themeColor="accent4" w:themeShade="BF"/>
+        </w:rPr>
+        <w:t xml:space="preserve"> custom block definition on line 5 that sets variables </w:t>
+      </w:r>
+      <w:proofErr w:type="spellStart"/>
+      <w:r>
+        <w:rPr>
+          <w:color w:val="5F497A" w:themeColor="accent4" w:themeShade="BF"/>
+        </w:rPr>
+        <w:t>levens</w:t>
+      </w:r>
+      <w:proofErr w:type="spellEnd"/>
+      <w:r>
+        <w:rPr>
+          <w:color w:val="5F497A" w:themeColor="accent4" w:themeShade="BF"/>
+        </w:rPr>
+        <w:t xml:space="preserve"> and </w:t>
+      </w:r>
+      <w:proofErr w:type="spellStart"/>
+      <w:r>
+        <w:rPr>
+          <w:color w:val="5F497A" w:themeColor="accent4" w:themeShade="BF"/>
+        </w:rPr>
+        <w:t>appels</w:t>
+      </w:r>
+      <w:proofErr w:type="spellEnd"/>
+    </w:p>
+    <w:p>
+      <w:pPr>
+        <w:pStyle w:val="ListParagraph"/>
+        <w:numPr>
+          <w:ilvl w:val="0"/>
+          <w:numId w:val="8"/>
+        </w:numPr>
+        <w:rPr>
+          <w:b/>
+          <w:color w:val="5F497A" w:themeColor="accent4" w:themeShade="BF"/>
+        </w:rPr>
+      </w:pPr>
+      <w:r>
+        <w:rPr>
+          <w:color w:val="5F497A" w:themeColor="accent4" w:themeShade="BF"/>
+        </w:rPr>
+        <w:t>R</w:t>
+      </w:r>
+      <w:r>
+        <w:rPr>
+          <w:color w:val="5F497A" w:themeColor="accent4" w:themeShade="BF"/>
+        </w:rPr>
+        <w:t xml:space="preserve">An5,6 </w:t>
+      </w:r>
+      <w:r>
+        <w:rPr>
+          <w:color w:val="5F497A" w:themeColor="accent4" w:themeShade="BF"/>
+        </w:rPr>
+        <w:t xml:space="preserve">That is the difference between block 32 </w:t>
+      </w:r>
+      <w:proofErr w:type="spellStart"/>
+      <w:r>
+        <w:rPr>
+          <w:color w:val="5F497A" w:themeColor="accent4" w:themeShade="BF"/>
+        </w:rPr>
+        <w:t>verander</w:t>
+      </w:r>
+      <w:proofErr w:type="spellEnd"/>
+      <w:r>
+        <w:rPr>
+          <w:color w:val="5F497A" w:themeColor="accent4" w:themeShade="BF"/>
+        </w:rPr>
+        <w:t xml:space="preserve"> </w:t>
+      </w:r>
+      <w:proofErr w:type="spellStart"/>
+      <w:r>
+        <w:rPr>
+          <w:color w:val="5F497A" w:themeColor="accent4" w:themeShade="BF"/>
+        </w:rPr>
+        <w:t>appels</w:t>
+      </w:r>
+      <w:proofErr w:type="spellEnd"/>
+      <w:r>
+        <w:rPr>
+          <w:color w:val="5F497A" w:themeColor="accent4" w:themeShade="BF"/>
+        </w:rPr>
+        <w:t xml:space="preserve"> met 1 and block 33 </w:t>
+      </w:r>
+      <w:proofErr w:type="spellStart"/>
+      <w:r>
+        <w:rPr>
+          <w:color w:val="5F497A" w:themeColor="accent4" w:themeShade="BF"/>
+        </w:rPr>
+        <w:t>maak</w:t>
+      </w:r>
+      <w:proofErr w:type="spellEnd"/>
+      <w:r>
+        <w:rPr>
+          <w:color w:val="5F497A" w:themeColor="accent4" w:themeShade="BF"/>
+        </w:rPr>
+        <w:t xml:space="preserve"> </w:t>
+      </w:r>
+      <w:proofErr w:type="spellStart"/>
+      <w:r>
+        <w:rPr>
+          <w:color w:val="5F497A" w:themeColor="accent4" w:themeShade="BF"/>
+        </w:rPr>
+        <w:t>levens</w:t>
+      </w:r>
+      <w:proofErr w:type="spellEnd"/>
+      <w:r>
+        <w:rPr>
+          <w:color w:val="5F497A" w:themeColor="accent4" w:themeShade="BF"/>
+        </w:rPr>
+        <w:t xml:space="preserve"> </w:t>
+      </w:r>
+      <w:proofErr w:type="spellStart"/>
+      <w:r>
+        <w:rPr>
+          <w:color w:val="5F497A" w:themeColor="accent4" w:themeShade="BF"/>
+        </w:rPr>
+        <w:t>levens</w:t>
+      </w:r>
+      <w:proofErr w:type="spellEnd"/>
+      <w:r>
+        <w:rPr>
+          <w:color w:val="5F497A" w:themeColor="accent4" w:themeShade="BF"/>
+        </w:rPr>
+        <w:t xml:space="preserve"> – 1</w:t>
+      </w:r>
+    </w:p>
+    <w:p>
+      <w:pPr>
+        <w:pStyle w:val="ListParagraph"/>
+        <w:numPr>
+          <w:ilvl w:val="1"/>
+          <w:numId w:val="8"/>
+        </w:numPr>
+        <w:rPr>
+          <w:b/>
+          <w:color w:val="5F497A" w:themeColor="accent4" w:themeShade="BF"/>
+        </w:rPr>
+      </w:pPr>
+      <w:r>
+        <w:rPr>
+          <w:b/>
+          <w:color w:val="5F497A" w:themeColor="accent4" w:themeShade="BF"/>
+        </w:rPr>
+        <w:lastRenderedPageBreak/>
+        <w:t xml:space="preserve">The first increases variable </w:t>
+      </w:r>
+      <w:proofErr w:type="spellStart"/>
+      <w:r>
+        <w:rPr>
+          <w:b/>
+          <w:color w:val="5F497A" w:themeColor="accent4" w:themeShade="BF"/>
+        </w:rPr>
+        <w:t>appels</w:t>
+      </w:r>
+      <w:proofErr w:type="spellEnd"/>
+      <w:r>
+        <w:rPr>
+          <w:b/>
+          <w:color w:val="5F497A" w:themeColor="accent4" w:themeShade="BF"/>
+        </w:rPr>
+        <w:t xml:space="preserve"> with 1 while the second decreases variable </w:t>
+      </w:r>
+      <w:proofErr w:type="spellStart"/>
+      <w:r>
+        <w:rPr>
+          <w:b/>
+          <w:color w:val="5F497A" w:themeColor="accent4" w:themeShade="BF"/>
+        </w:rPr>
+        <w:t>levens</w:t>
+      </w:r>
+      <w:proofErr w:type="spellEnd"/>
+      <w:r>
+        <w:rPr>
+          <w:b/>
+          <w:color w:val="5F497A" w:themeColor="accent4" w:themeShade="BF"/>
+        </w:rPr>
+        <w:t xml:space="preserve"> with 1</w:t>
+      </w:r>
+    </w:p>
+    <w:p>
+      <w:pPr>
+        <w:pStyle w:val="ListParagraph"/>
+        <w:numPr>
+          <w:ilvl w:val="1"/>
+          <w:numId w:val="8"/>
+        </w:numPr>
+        <w:rPr>
+          <w:b/>
+          <w:color w:val="5F497A" w:themeColor="accent4" w:themeShade="BF"/>
+        </w:rPr>
+      </w:pPr>
+      <w:r>
+        <w:rPr>
+          <w:color w:val="5F497A" w:themeColor="accent4" w:themeShade="BF"/>
+        </w:rPr>
+        <w:t xml:space="preserve">The first sets variable apples to 1 while the </w:t>
+      </w:r>
+      <w:r>
+        <w:rPr>
+          <w:color w:val="5F497A" w:themeColor="accent4" w:themeShade="BF"/>
+        </w:rPr>
+        <w:t xml:space="preserve">second decreases variable </w:t>
+      </w:r>
+      <w:proofErr w:type="spellStart"/>
+      <w:r>
+        <w:rPr>
+          <w:color w:val="5F497A" w:themeColor="accent4" w:themeShade="BF"/>
+        </w:rPr>
+        <w:t>levens</w:t>
+      </w:r>
+      <w:proofErr w:type="spellEnd"/>
+      <w:r>
+        <w:rPr>
+          <w:color w:val="5F497A" w:themeColor="accent4" w:themeShade="BF"/>
+        </w:rPr>
+        <w:t xml:space="preserve"> with 1</w:t>
+      </w:r>
+    </w:p>
+    <w:p>
+      <w:pPr>
+        <w:pStyle w:val="ListParagraph"/>
+        <w:numPr>
+          <w:ilvl w:val="1"/>
+          <w:numId w:val="8"/>
+        </w:numPr>
+        <w:rPr>
+          <w:b/>
+          <w:color w:val="5F497A" w:themeColor="accent4" w:themeShade="BF"/>
+        </w:rPr>
+      </w:pPr>
+      <w:r>
+        <w:rPr>
+          <w:color w:val="5F497A" w:themeColor="accent4" w:themeShade="BF"/>
+        </w:rPr>
+        <w:t xml:space="preserve">The first increases variable </w:t>
+      </w:r>
+      <w:proofErr w:type="spellStart"/>
+      <w:r>
+        <w:rPr>
+          <w:color w:val="5F497A" w:themeColor="accent4" w:themeShade="BF"/>
+        </w:rPr>
+        <w:t>appels</w:t>
+      </w:r>
+      <w:proofErr w:type="spellEnd"/>
+      <w:r>
+        <w:rPr>
+          <w:color w:val="5F497A" w:themeColor="accent4" w:themeShade="BF"/>
+        </w:rPr>
+        <w:t xml:space="preserve"> with 1 while the second </w:t>
+      </w:r>
+      <w:r>
+        <w:rPr>
+          <w:color w:val="5F497A" w:themeColor="accent4" w:themeShade="BF"/>
+        </w:rPr>
+        <w:t xml:space="preserve">sets variable </w:t>
+      </w:r>
+      <w:proofErr w:type="spellStart"/>
+      <w:r>
+        <w:rPr>
+          <w:color w:val="5F497A" w:themeColor="accent4" w:themeShade="BF"/>
+        </w:rPr>
+        <w:t>levens</w:t>
+      </w:r>
+      <w:proofErr w:type="spellEnd"/>
+      <w:r>
+        <w:rPr>
+          <w:color w:val="5F497A" w:themeColor="accent4" w:themeShade="BF"/>
+        </w:rPr>
+        <w:t xml:space="preserve"> to </w:t>
+      </w:r>
+      <w:r>
+        <w:rPr>
+          <w:color w:val="5F497A" w:themeColor="accent4" w:themeShade="BF"/>
+        </w:rPr>
+        <w:t>–</w:t>
+      </w:r>
+      <w:r>
+        <w:rPr>
+          <w:color w:val="5F497A" w:themeColor="accent4" w:themeShade="BF"/>
+        </w:rPr>
+        <w:t xml:space="preserve"> 1</w:t>
+      </w:r>
+    </w:p>
+    <w:p>
+      <w:pPr>
+        <w:pStyle w:val="ListParagraph"/>
+        <w:numPr>
+          <w:ilvl w:val="0"/>
+          <w:numId w:val="8"/>
+        </w:numPr>
+        <w:rPr>
+          <w:b/>
+          <w:color w:val="5F497A" w:themeColor="accent4" w:themeShade="BF"/>
+        </w:rPr>
+      </w:pPr>
+      <w:r>
+        <w:rPr>
+          <w:color w:val="5F497A" w:themeColor="accent4" w:themeShade="BF"/>
+        </w:rPr>
+        <w:t>E2</w:t>
+      </w:r>
+      <w:proofErr w:type="gramStart"/>
+      <w:r>
+        <w:rPr>
+          <w:color w:val="5F497A" w:themeColor="accent4" w:themeShade="BF"/>
+        </w:rPr>
+        <w:t>,3</w:t>
+      </w:r>
+      <w:proofErr w:type="gramEnd"/>
+      <w:r>
+        <w:rPr>
+          <w:color w:val="5F497A" w:themeColor="accent4" w:themeShade="BF"/>
+        </w:rPr>
+        <w:t xml:space="preserve"> Blocks </w:t>
+      </w:r>
+      <w:proofErr w:type="spellStart"/>
+      <w:r>
+        <w:rPr>
+          <w:color w:val="5F497A" w:themeColor="accent4" w:themeShade="BF"/>
+        </w:rPr>
+        <w:t>wanneer</w:t>
+      </w:r>
+      <w:proofErr w:type="spellEnd"/>
+      <w:r>
+        <w:rPr>
+          <w:color w:val="5F497A" w:themeColor="accent4" w:themeShade="BF"/>
+        </w:rPr>
+        <w:t xml:space="preserve"> in </w:t>
+      </w:r>
+      <w:proofErr w:type="spellStart"/>
+      <w:r>
+        <w:rPr>
+          <w:color w:val="5F497A" w:themeColor="accent4" w:themeShade="BF"/>
+        </w:rPr>
+        <w:t>signaal</w:t>
+      </w:r>
+      <w:proofErr w:type="spellEnd"/>
+      <w:r>
+        <w:rPr>
+          <w:color w:val="5F497A" w:themeColor="accent4" w:themeShade="BF"/>
+        </w:rPr>
+        <w:t xml:space="preserve"> end </w:t>
+      </w:r>
+      <w:proofErr w:type="spellStart"/>
+      <w:r>
+        <w:rPr>
+          <w:color w:val="5F497A" w:themeColor="accent4" w:themeShade="BF"/>
+        </w:rPr>
+        <w:t>ontvag</w:t>
+      </w:r>
+      <w:proofErr w:type="spellEnd"/>
+      <w:r>
+        <w:rPr>
+          <w:color w:val="5F497A" w:themeColor="accent4" w:themeShade="BF"/>
+        </w:rPr>
+        <w:t xml:space="preserve"> on lines 8 and 20 handle the same signal. Could we merge them into one?</w:t>
+      </w:r>
+    </w:p>
+    <w:p>
+      <w:pPr>
+        <w:pStyle w:val="ListParagraph"/>
+        <w:numPr>
+          <w:ilvl w:val="1"/>
+          <w:numId w:val="8"/>
+        </w:numPr>
+        <w:rPr>
+          <w:b/>
+          <w:color w:val="5F497A" w:themeColor="accent4" w:themeShade="BF"/>
+        </w:rPr>
+      </w:pPr>
+      <w:r>
+        <w:rPr>
+          <w:color w:val="5F497A" w:themeColor="accent4" w:themeShade="BF"/>
+        </w:rPr>
+        <w:t>Yes, we could merge them by removing blocks 8 and 9 since they are exactly the same as 20 and 21</w:t>
+      </w:r>
+    </w:p>
+    <w:p>
+      <w:pPr>
+        <w:pStyle w:val="ListParagraph"/>
+        <w:numPr>
+          <w:ilvl w:val="1"/>
+          <w:numId w:val="8"/>
+        </w:numPr>
+        <w:rPr>
+          <w:b/>
+          <w:color w:val="5F497A" w:themeColor="accent4" w:themeShade="BF"/>
+        </w:rPr>
+      </w:pPr>
+      <w:r>
+        <w:rPr>
+          <w:b/>
+          <w:color w:val="5F497A" w:themeColor="accent4" w:themeShade="BF"/>
+        </w:rPr>
+        <w:t>No, we cannot merge them because they are located in different sprites and affect the appearance of the sprite they are located in</w:t>
+      </w:r>
+    </w:p>
+    <w:p>
+      <w:pPr>
+        <w:pStyle w:val="ListParagraph"/>
+        <w:numPr>
+          <w:ilvl w:val="1"/>
+          <w:numId w:val="8"/>
+        </w:numPr>
+        <w:rPr>
+          <w:color w:val="5F497A" w:themeColor="accent4" w:themeShade="BF"/>
+        </w:rPr>
+      </w:pPr>
+      <w:r>
+        <w:rPr>
+          <w:color w:val="5F497A" w:themeColor="accent4" w:themeShade="BF"/>
+        </w:rPr>
+        <w:t xml:space="preserve">No, we cannot merge them because the end signal is sent form the </w:t>
+      </w:r>
+      <w:proofErr w:type="spellStart"/>
+      <w:r>
+        <w:rPr>
+          <w:color w:val="5F497A" w:themeColor="accent4" w:themeShade="BF"/>
+        </w:rPr>
+        <w:t>Mand</w:t>
+      </w:r>
+      <w:proofErr w:type="spellEnd"/>
+      <w:r>
+        <w:rPr>
+          <w:color w:val="5F497A" w:themeColor="accent4" w:themeShade="BF"/>
+        </w:rPr>
+        <w:t xml:space="preserve"> sprite and should be also handled in the Apple sprite</w:t>
+      </w:r>
+    </w:p>
+    <w:p>
+      <w:pPr>
+        <w:pStyle w:val="ListParagraph"/>
+        <w:numPr>
+          <w:ilvl w:val="0"/>
+          <w:numId w:val="8"/>
+        </w:numPr>
+        <w:rPr>
+          <w:color w:val="5F497A" w:themeColor="accent4" w:themeShade="BF"/>
+        </w:rPr>
+      </w:pPr>
+      <w:r>
+        <w:rPr>
+          <w:color w:val="5F497A" w:themeColor="accent4" w:themeShade="BF"/>
+        </w:rPr>
+        <w:t xml:space="preserve">R3 </w:t>
+      </w:r>
+      <w:proofErr w:type="gramStart"/>
+      <w:r>
+        <w:rPr>
+          <w:color w:val="5F497A" w:themeColor="accent4" w:themeShade="BF"/>
+        </w:rPr>
+        <w:t>Which</w:t>
+      </w:r>
+      <w:proofErr w:type="gramEnd"/>
+      <w:r>
+        <w:rPr>
+          <w:color w:val="5F497A" w:themeColor="accent4" w:themeShade="BF"/>
+        </w:rPr>
+        <w:t xml:space="preserve"> blocks send signals and which blocks receive signals in the game?</w:t>
+      </w:r>
+    </w:p>
+    <w:p>
+      <w:pPr>
+        <w:pStyle w:val="ListParagraph"/>
+        <w:numPr>
+          <w:ilvl w:val="1"/>
+          <w:numId w:val="8"/>
+        </w:numPr>
+        <w:rPr>
+          <w:b/>
+          <w:color w:val="5F497A" w:themeColor="accent4" w:themeShade="BF"/>
+        </w:rPr>
+      </w:pPr>
+      <w:r>
+        <w:rPr>
+          <w:b/>
+          <w:color w:val="5F497A" w:themeColor="accent4" w:themeShade="BF"/>
+        </w:rPr>
+        <w:t>Blocks 4 and 17 send signals and blocks 8, 20 and 23 receive signals</w:t>
+      </w:r>
+    </w:p>
+    <w:p>
+      <w:pPr>
+        <w:pStyle w:val="ListParagraph"/>
+        <w:numPr>
+          <w:ilvl w:val="1"/>
+          <w:numId w:val="8"/>
+        </w:numPr>
+        <w:rPr>
+          <w:color w:val="5F497A" w:themeColor="accent4" w:themeShade="BF"/>
+        </w:rPr>
+      </w:pPr>
+      <w:r>
+        <w:rPr>
+          <w:color w:val="5F497A" w:themeColor="accent4" w:themeShade="BF"/>
+        </w:rPr>
+        <w:t>Blocks 4 and 17 send signals and blocks 1,8,10,18,20 and 23 receive signals</w:t>
+      </w:r>
+    </w:p>
+    <w:p>
+      <w:pPr>
+        <w:pStyle w:val="ListParagraph"/>
+        <w:numPr>
+          <w:ilvl w:val="1"/>
+          <w:numId w:val="8"/>
+        </w:numPr>
+        <w:rPr>
+          <w:color w:val="5F497A" w:themeColor="accent4" w:themeShade="BF"/>
+        </w:rPr>
+      </w:pPr>
+      <w:r>
+        <w:rPr>
+          <w:color w:val="5F497A" w:themeColor="accent4" w:themeShade="BF"/>
+        </w:rPr>
+        <w:t>Bocks 6 and 7 send signals and blocks 12, 32 and 33 receive signals</w:t>
+      </w:r>
+    </w:p>
+    <w:p>
+      <w:pPr>
+        <w:pStyle w:val="ListParagraph"/>
+        <w:numPr>
+          <w:ilvl w:val="0"/>
+          <w:numId w:val="8"/>
+        </w:numPr>
+        <w:rPr>
+          <w:color w:val="5F497A" w:themeColor="accent4" w:themeShade="BF"/>
+        </w:rPr>
+      </w:pPr>
+      <w:r>
+        <w:rPr>
+          <w:color w:val="5F497A" w:themeColor="accent4" w:themeShade="BF"/>
+        </w:rPr>
+        <w:t xml:space="preserve">R2 </w:t>
+      </w:r>
+      <w:r>
+        <w:rPr>
+          <w:color w:val="5F497A" w:themeColor="accent4" w:themeShade="BF"/>
+        </w:rPr>
+        <w:t xml:space="preserve">Blocks </w:t>
+      </w:r>
+      <w:r>
+        <w:rPr>
+          <w:color w:val="5F497A" w:themeColor="accent4" w:themeShade="BF"/>
+        </w:rPr>
+        <w:t>1 and 10 are the same (</w:t>
+      </w:r>
+      <w:proofErr w:type="spellStart"/>
+      <w:r>
+        <w:rPr>
+          <w:color w:val="5F497A" w:themeColor="accent4" w:themeShade="BF"/>
+        </w:rPr>
+        <w:t>wanneer</w:t>
+      </w:r>
+      <w:proofErr w:type="spellEnd"/>
+      <w:r>
+        <w:rPr>
+          <w:color w:val="5F497A" w:themeColor="accent4" w:themeShade="BF"/>
+        </w:rPr>
+        <w:t xml:space="preserve"> </w:t>
+      </w:r>
+      <w:proofErr w:type="spellStart"/>
+      <w:r>
+        <w:rPr>
+          <w:color w:val="5F497A" w:themeColor="accent4" w:themeShade="BF"/>
+        </w:rPr>
+        <w:t>groen</w:t>
+      </w:r>
+      <w:proofErr w:type="spellEnd"/>
+      <w:r>
+        <w:rPr>
+          <w:color w:val="5F497A" w:themeColor="accent4" w:themeShade="BF"/>
+        </w:rPr>
+        <w:t xml:space="preserve"> </w:t>
+      </w:r>
+      <w:proofErr w:type="spellStart"/>
+      <w:r>
+        <w:rPr>
+          <w:color w:val="5F497A" w:themeColor="accent4" w:themeShade="BF"/>
+        </w:rPr>
+        <w:t>vlag</w:t>
+      </w:r>
+      <w:proofErr w:type="spellEnd"/>
+      <w:r>
+        <w:rPr>
+          <w:color w:val="5F497A" w:themeColor="accent4" w:themeShade="BF"/>
+        </w:rPr>
+        <w:t xml:space="preserve"> </w:t>
+      </w:r>
+      <w:proofErr w:type="spellStart"/>
+      <w:r>
+        <w:rPr>
+          <w:color w:val="5F497A" w:themeColor="accent4" w:themeShade="BF"/>
+        </w:rPr>
+        <w:t>wordt</w:t>
+      </w:r>
+      <w:proofErr w:type="spellEnd"/>
+      <w:r>
+        <w:rPr>
+          <w:color w:val="5F497A" w:themeColor="accent4" w:themeShade="BF"/>
+        </w:rPr>
+        <w:t xml:space="preserve"> </w:t>
+      </w:r>
+      <w:proofErr w:type="spellStart"/>
+      <w:r>
+        <w:rPr>
+          <w:color w:val="5F497A" w:themeColor="accent4" w:themeShade="BF"/>
+        </w:rPr>
+        <w:t>aangeklikt</w:t>
+      </w:r>
+      <w:proofErr w:type="spellEnd"/>
+      <w:r>
+        <w:rPr>
+          <w:color w:val="5F497A" w:themeColor="accent4" w:themeShade="BF"/>
+        </w:rPr>
+        <w:t>). Which will be executed first?</w:t>
+      </w:r>
+    </w:p>
+    <w:p>
+      <w:pPr>
+        <w:pStyle w:val="ListParagraph"/>
+        <w:numPr>
+          <w:ilvl w:val="1"/>
+          <w:numId w:val="8"/>
+        </w:numPr>
+        <w:rPr>
+          <w:color w:val="5F497A" w:themeColor="accent4" w:themeShade="BF"/>
+        </w:rPr>
+      </w:pPr>
+      <w:r>
+        <w:rPr>
+          <w:color w:val="5F497A" w:themeColor="accent4" w:themeShade="BF"/>
+        </w:rPr>
+        <w:t>Block 1, because it is declared first, and afterwards block 10</w:t>
+      </w:r>
+    </w:p>
+    <w:p>
+      <w:pPr>
+        <w:pStyle w:val="ListParagraph"/>
+        <w:numPr>
+          <w:ilvl w:val="1"/>
+          <w:numId w:val="8"/>
+        </w:numPr>
+        <w:rPr>
+          <w:color w:val="5F497A" w:themeColor="accent4" w:themeShade="BF"/>
+        </w:rPr>
+      </w:pPr>
+      <w:r>
+        <w:rPr>
+          <w:color w:val="5F497A" w:themeColor="accent4" w:themeShade="BF"/>
+        </w:rPr>
+        <w:t>Block 1, because it is declare</w:t>
+      </w:r>
+      <w:r>
+        <w:rPr>
+          <w:color w:val="5F497A" w:themeColor="accent4" w:themeShade="BF"/>
+        </w:rPr>
+        <w:t>d first. Block 10 will not be executed.</w:t>
+      </w:r>
+    </w:p>
+    <w:p>
+      <w:pPr>
+        <w:pStyle w:val="ListParagraph"/>
+        <w:numPr>
+          <w:ilvl w:val="1"/>
+          <w:numId w:val="8"/>
+        </w:numPr>
+        <w:rPr>
+          <w:color w:val="5F497A" w:themeColor="accent4" w:themeShade="BF"/>
+        </w:rPr>
+      </w:pPr>
+      <w:r>
+        <w:rPr>
+          <w:color w:val="5F497A" w:themeColor="accent4" w:themeShade="BF"/>
+        </w:rPr>
+        <w:t>They will be executed at the same time</w:t>
+      </w:r>
+    </w:p>
+    <w:p>
+      <w:pPr>
+        <w:ind w:left="1440"/>
+        <w:rPr>
+          <w:color w:val="5F497A" w:themeColor="accent4" w:themeShade="BF"/>
+        </w:rPr>
+      </w:pPr>
+      <w:bookmarkStart w:id="0" w:name="_GoBack"/>
+      <w:bookmarkEnd w:id="0"/>
+    </w:p>
+    <w:p>
+      <w:pPr>
+        <w:pStyle w:val="ListParagraph"/>
+        <w:ind w:left="1800"/>
+        <w:rPr>
+          <w:color w:val="5F497A" w:themeColor="accent4" w:themeShade="BF"/>
+        </w:rPr>
+      </w:pPr>
+      <w:r>
+        <w:rPr>
+          <w:color w:val="5F497A" w:themeColor="accent4" w:themeShade="BF"/>
+        </w:rPr>
+        <w:t xml:space="preserve"> </w:t>
+      </w:r>
+    </w:p>
+    <w:p>
+      <w:pPr>
+        <w:pStyle w:val="ListParagraph"/>
+        <w:ind w:left="1800"/>
+        <w:rPr>
+          <w:b/>
+          <w:color w:val="5F497A" w:themeColor="accent4" w:themeShade="BF"/>
+        </w:rPr>
+      </w:pPr>
+    </w:p>
+    <w:p>
+      <w:pPr>
+        <w:pStyle w:val="ListParagraph"/>
+        <w:ind w:left="1800"/>
+        <w:rPr>
+          <w:b/>
+          <w:color w:val="5F497A" w:themeColor="accent4" w:themeShade="BF"/>
+        </w:rPr>
+      </w:pPr>
+    </w:p>
+    <w:p>
+      <w:pPr>
+        <w:pStyle w:val="ListParagraph"/>
+        <w:ind w:left="1800"/>
+        <w:rPr>
+          <w:b/>
+          <w:color w:val="5F497A" w:themeColor="accent4" w:themeShade="BF"/>
+        </w:rPr>
+      </w:pPr>
+    </w:p>
+    <w:p>
+      <w:pPr>
+        <w:pStyle w:val="ListParagraph"/>
+        <w:ind w:left="1080"/>
+        <w:rPr>
+          <w:b/>
+          <w:color w:val="5F497A" w:themeColor="accent4" w:themeShade="BF"/>
+        </w:rPr>
+      </w:pPr>
+      <w:r>
+        <w:rPr>
+          <w:color w:val="5F497A" w:themeColor="accent4" w:themeShade="BF"/>
+        </w:rPr>
+        <w:tab/>
+      </w:r>
+      <w:r>
+        <w:rPr>
+          <w:color w:val="5F497A" w:themeColor="accent4" w:themeShade="BF"/>
+        </w:rPr>
+        <w:tab/>
+      </w:r>
+    </w:p>
+    <w:p>
+      <w:pPr>
+        <w:pStyle w:val="ListParagraph"/>
+        <w:ind w:left="1800"/>
+        <w:rPr>
+          <w:b/>
+          <w:color w:val="5F497A" w:themeColor="accent4" w:themeShade="BF"/>
+        </w:rPr>
+      </w:pPr>
     </w:p>
     <w:sectPr>
       <w:pgSz w:w="12240" w:h="15840"/>
@@ -3611,7 +6302,7 @@
   <w:abstractNum w:abstractNumId="3">
     <w:nsid w:val="21E15B89"/>
     <w:multiLevelType w:val="hybridMultilevel"/>
-    <w:tmpl w:val="AD9471E4"/>
+    <w:tmpl w:val="693EF4DC"/>
     <w:lvl w:ilvl="0" w:tplc="971CA976">
       <w:start w:val="1"/>
       <w:numFmt w:val="decimal"/>

</xml_diff>

<commit_message>
Added finalOrdered.docx with final version of test
</commit_message>
<xml_diff>
--- a/MOOCData/final.docx
+++ b/MOOCData/final.docx
@@ -613,6 +613,15 @@
               </w:rPr>
               <w:t> </w:t>
             </w:r>
+            <w:r>
+              <w:rPr>
+                <w:rFonts w:ascii="Calibri" w:eastAsia="Times New Roman" w:hAnsi="Calibri" w:cs="Times New Roman"/>
+                <w:b/>
+                <w:bCs/>
+                <w:color w:val="3F3F3F"/>
+              </w:rPr>
+              <w:t>21</w:t>
+            </w:r>
           </w:p>
         </w:tc>
         <w:tc>
@@ -736,6 +745,15 @@
               </w:rPr>
               <w:t> </w:t>
             </w:r>
+            <w:r>
+              <w:rPr>
+                <w:rFonts w:ascii="Calibri" w:eastAsia="Times New Roman" w:hAnsi="Calibri" w:cs="Times New Roman"/>
+                <w:b/>
+                <w:bCs/>
+                <w:color w:val="3F3F3F"/>
+              </w:rPr>
+              <w:t>21, 22</w:t>
+            </w:r>
           </w:p>
         </w:tc>
         <w:tc>
@@ -769,7 +787,7 @@
                 <w:bCs/>
                 <w:color w:val="3F3F3F"/>
               </w:rPr>
-              <w:t> </w:t>
+              <w:t>26</w:t>
             </w:r>
           </w:p>
         </w:tc>
@@ -1023,6 +1041,15 @@
               </w:rPr>
               <w:t> </w:t>
             </w:r>
+            <w:r>
+              <w:rPr>
+                <w:rFonts w:ascii="Calibri" w:eastAsia="Times New Roman" w:hAnsi="Calibri" w:cs="Times New Roman"/>
+                <w:b/>
+                <w:bCs/>
+                <w:color w:val="3F3F3F"/>
+              </w:rPr>
+              <w:t>23</w:t>
+            </w:r>
           </w:p>
         </w:tc>
         <w:tc>
@@ -1328,6 +1355,15 @@
               </w:rPr>
               <w:t> </w:t>
             </w:r>
+            <w:r>
+              <w:rPr>
+                <w:rFonts w:ascii="Calibri" w:eastAsia="Times New Roman" w:hAnsi="Calibri" w:cs="Times New Roman"/>
+                <w:b/>
+                <w:bCs/>
+                <w:color w:val="3F3F3F"/>
+              </w:rPr>
+              <w:t>23</w:t>
+            </w:r>
           </w:p>
         </w:tc>
         <w:tc>
@@ -1501,6 +1537,15 @@
               </w:rPr>
               <w:t> </w:t>
             </w:r>
+            <w:r>
+              <w:rPr>
+                <w:rFonts w:ascii="Calibri" w:eastAsia="Times New Roman" w:hAnsi="Calibri" w:cs="Times New Roman"/>
+                <w:b/>
+                <w:bCs/>
+                <w:color w:val="3F3F3F"/>
+              </w:rPr>
+              <w:t>0</w:t>
+            </w:r>
           </w:p>
         </w:tc>
         <w:tc>
@@ -1667,6 +1712,15 @@
                 <w:color w:val="3F3F3F"/>
               </w:rPr>
               <w:t> </w:t>
+            </w:r>
+            <w:r>
+              <w:rPr>
+                <w:rFonts w:ascii="Calibri" w:eastAsia="Times New Roman" w:hAnsi="Calibri" w:cs="Times New Roman"/>
+                <w:b/>
+                <w:bCs/>
+                <w:color w:val="3F3F3F"/>
+              </w:rPr>
+              <w:t>27</w:t>
             </w:r>
           </w:p>
         </w:tc>
@@ -1832,6 +1886,15 @@
               </w:rPr>
               <w:t> </w:t>
             </w:r>
+            <w:r>
+              <w:rPr>
+                <w:rFonts w:ascii="Calibri" w:eastAsia="Times New Roman" w:hAnsi="Calibri" w:cs="Times New Roman"/>
+                <w:b/>
+                <w:bCs/>
+                <w:color w:val="3F3F3F"/>
+              </w:rPr>
+              <w:t>20</w:t>
+            </w:r>
           </w:p>
         </w:tc>
         <w:tc>
@@ -1962,7 +2025,7 @@
                 <w:bCs/>
                 <w:color w:val="3F3F3F"/>
               </w:rPr>
-              <w:t> </w:t>
+              <w:t>26</w:t>
             </w:r>
           </w:p>
         </w:tc>
@@ -2243,6 +2306,15 @@
               </w:rPr>
               <w:t>,15</w:t>
             </w:r>
+            <w:r>
+              <w:rPr>
+                <w:rFonts w:ascii="Calibri" w:eastAsia="Times New Roman" w:hAnsi="Calibri" w:cs="Times New Roman"/>
+                <w:b/>
+                <w:bCs/>
+                <w:color w:val="3F3F3F"/>
+              </w:rPr>
+              <w:t>, 22</w:t>
+            </w:r>
           </w:p>
         </w:tc>
         <w:tc>
@@ -2277,6 +2349,15 @@
                 <w:color w:val="3F3F3F"/>
               </w:rPr>
               <w:t> </w:t>
+            </w:r>
+            <w:r>
+              <w:rPr>
+                <w:rFonts w:ascii="Calibri" w:eastAsia="Times New Roman" w:hAnsi="Calibri" w:cs="Times New Roman"/>
+                <w:b/>
+                <w:bCs/>
+                <w:color w:val="3F3F3F"/>
+              </w:rPr>
+              <w:t>26</w:t>
             </w:r>
           </w:p>
         </w:tc>
@@ -2530,6 +2611,15 @@
               </w:rPr>
               <w:t> </w:t>
             </w:r>
+            <w:r>
+              <w:rPr>
+                <w:rFonts w:ascii="Calibri" w:eastAsia="Times New Roman" w:hAnsi="Calibri" w:cs="Times New Roman"/>
+                <w:b/>
+                <w:bCs/>
+                <w:color w:val="3F3F3F"/>
+              </w:rPr>
+              <w:t>24</w:t>
+            </w:r>
           </w:p>
         </w:tc>
         <w:tc>
@@ -2565,6 +2655,15 @@
               </w:rPr>
               <w:t> </w:t>
             </w:r>
+            <w:r>
+              <w:rPr>
+                <w:rFonts w:ascii="Calibri" w:eastAsia="Times New Roman" w:hAnsi="Calibri" w:cs="Times New Roman"/>
+                <w:b/>
+                <w:bCs/>
+                <w:color w:val="3F3F3F"/>
+              </w:rPr>
+              <w:t>25</w:t>
+            </w:r>
           </w:p>
         </w:tc>
         <w:tc>
@@ -2639,7 +2738,7 @@
                     <pic:cNvPicPr/>
                   </pic:nvPicPr>
                   <pic:blipFill>
-                    <a:blip r:embed="rId8">
+                    <a:blip r:embed="rId9">
                       <a:extLst>
                         <a:ext uri="{28A0092B-C50C-407E-A947-70E740481C1C}">
                           <a14:useLocalDpi xmlns:a14="http://schemas.microsoft.com/office/drawing/2010/main" val="0"/>
@@ -2669,6 +2768,92 @@
     <w:p>
       <w:pPr>
         <w:pStyle w:val="ListParagraph"/>
+      </w:pPr>
+      <w:r>
+        <w:t xml:space="preserve">R4 When </w:t>
+      </w:r>
+      <w:proofErr w:type="gramStart"/>
+      <w:r>
+        <w:t>will</w:t>
+      </w:r>
+      <w:proofErr w:type="gramEnd"/>
+      <w:r>
+        <w:t xml:space="preserve"> the sprite with this code to say “Hello!”? What is the condition?</w:t>
+      </w:r>
+    </w:p>
+    <w:p>
+      <w:pPr>
+        <w:pStyle w:val="ListParagraph"/>
+        <w:numPr>
+          <w:ilvl w:val="0"/>
+          <w:numId w:val="10"/>
+        </w:numPr>
+      </w:pPr>
+      <w:r>
+        <w:t>Whenever it turns 15 degrees</w:t>
+      </w:r>
+    </w:p>
+    <w:p>
+      <w:pPr>
+        <w:pStyle w:val="ListParagraph"/>
+        <w:numPr>
+          <w:ilvl w:val="0"/>
+          <w:numId w:val="10"/>
+        </w:numPr>
+        <w:rPr>
+          <w:b/>
+        </w:rPr>
+      </w:pPr>
+      <w:r>
+        <w:rPr>
+          <w:b/>
+        </w:rPr>
+        <w:t xml:space="preserve">Whenever the </w:t>
+      </w:r>
+      <w:proofErr w:type="spellStart"/>
+      <w:r>
+        <w:rPr>
+          <w:b/>
+        </w:rPr>
+        <w:t>muis</w:t>
+      </w:r>
+      <w:proofErr w:type="spellEnd"/>
+      <w:r>
+        <w:rPr>
+          <w:b/>
+        </w:rPr>
+        <w:t xml:space="preserve"> </w:t>
+      </w:r>
+      <w:proofErr w:type="spellStart"/>
+      <w:r>
+        <w:rPr>
+          <w:b/>
+        </w:rPr>
+        <w:t>ingedrukt</w:t>
+      </w:r>
+      <w:proofErr w:type="spellEnd"/>
+      <w:r>
+        <w:rPr>
+          <w:b/>
+        </w:rPr>
+        <w:t xml:space="preserve"> is</w:t>
+      </w:r>
+    </w:p>
+    <w:p>
+      <w:pPr>
+        <w:pStyle w:val="ListParagraph"/>
+        <w:numPr>
+          <w:ilvl w:val="0"/>
+          <w:numId w:val="10"/>
+        </w:numPr>
+      </w:pPr>
+      <w:r>
+        <w:t>Whenever the green flag is clicked</w:t>
+      </w:r>
+    </w:p>
+    <w:p>
+      <w:pPr>
+        <w:pStyle w:val="ListParagraph"/>
         <w:numPr>
           <w:ilvl w:val="0"/>
           <w:numId w:val="8"/>
@@ -2701,7 +2886,19 @@
         <w:rPr>
           <w:b/>
         </w:rPr>
-        <w:t>It turns around continuously and when the mouse is clicked it says Hello for 1 second</w:t>
+        <w:t xml:space="preserve">It turns around continuously and </w:t>
+      </w:r>
+      <w:r>
+        <w:rPr>
+          <w:b/>
+        </w:rPr>
+        <w:t>every time</w:t>
+      </w:r>
+      <w:r>
+        <w:rPr>
+          <w:b/>
+        </w:rPr>
+        <w:t xml:space="preserve"> the mouse is clicked it says Hello for 1 second</w:t>
       </w:r>
     </w:p>
     <w:p>
@@ -2713,7 +2910,13 @@
         </w:numPr>
       </w:pPr>
       <w:r>
-        <w:t>It turns around 15 degrees and when the mouse is clicked it says hello for one second</w:t>
+        <w:t xml:space="preserve">It turns around 15 degrees, </w:t>
+      </w:r>
+      <w:r>
+        <w:t>when the mouse is clicked it says hello for one second</w:t>
+      </w:r>
+      <w:r>
+        <w:t>, and then it stops</w:t>
       </w:r>
     </w:p>
     <w:p>
@@ -2773,7 +2976,7 @@
                     <pic:cNvPicPr/>
                   </pic:nvPicPr>
                   <pic:blipFill>
-                    <a:blip r:embed="rId9">
+                    <a:blip r:embed="rId10">
                       <a:extLst>
                         <a:ext uri="{28A0092B-C50C-407E-A947-70E740481C1C}">
                           <a14:useLocalDpi xmlns:a14="http://schemas.microsoft.com/office/drawing/2010/main" val="0"/>
@@ -2904,7 +3107,7 @@
                     <pic:cNvPicPr/>
                   </pic:nvPicPr>
                   <pic:blipFill>
-                    <a:blip r:embed="rId10">
+                    <a:blip r:embed="rId11">
                       <a:extLst>
                         <a:ext uri="{28A0092B-C50C-407E-A947-70E740481C1C}">
                           <a14:useLocalDpi xmlns:a14="http://schemas.microsoft.com/office/drawing/2010/main" val="0"/>
@@ -2998,16 +3201,14 @@
         <w:rPr>
           <w:color w:val="5F497A" w:themeColor="accent4" w:themeShade="BF"/>
         </w:rPr>
-        <w:t xml:space="preserve">No, this would turn indefinitely and </w:t>
-      </w:r>
-      <w:proofErr w:type="spellStart"/>
-      <w:r>
-        <w:rPr>
-          <w:color w:val="5F497A" w:themeColor="accent4" w:themeShade="BF"/>
-        </w:rPr>
-        <w:t>nothis</w:t>
-      </w:r>
-      <w:proofErr w:type="spellEnd"/>
+        <w:t>No, this wo</w:t>
+      </w:r>
+      <w:r>
+        <w:rPr>
+          <w:color w:val="5F497A" w:themeColor="accent4" w:themeShade="BF"/>
+        </w:rPr>
+        <w:t>uld turn indefinitely and nothing</w:t>
+      </w:r>
       <w:r>
         <w:rPr>
           <w:color w:val="5F497A" w:themeColor="accent4" w:themeShade="BF"/>
@@ -3060,7 +3261,7 @@
                     <pic:cNvPicPr/>
                   </pic:nvPicPr>
                   <pic:blipFill>
-                    <a:blip r:embed="rId11">
+                    <a:blip r:embed="rId12">
                       <a:extLst>
                         <a:ext uri="{28A0092B-C50C-407E-A947-70E740481C1C}">
                           <a14:useLocalDpi xmlns:a14="http://schemas.microsoft.com/office/drawing/2010/main" val="0"/>
@@ -3539,7 +3740,7 @@
                     <pic:cNvPicPr/>
                   </pic:nvPicPr>
                   <pic:blipFill>
-                    <a:blip r:embed="rId12" cstate="print">
+                    <a:blip r:embed="rId13" cstate="print">
                       <a:extLst>
                         <a:ext uri="{28A0092B-C50C-407E-A947-70E740481C1C}">
                           <a14:useLocalDpi xmlns:a14="http://schemas.microsoft.com/office/drawing/2010/main" val="0"/>
@@ -3593,7 +3794,7 @@
                     <pic:cNvPicPr/>
                   </pic:nvPicPr>
                   <pic:blipFill>
-                    <a:blip r:embed="rId13" cstate="print">
+                    <a:blip r:embed="rId14" cstate="print">
                       <a:extLst>
                         <a:ext uri="{28A0092B-C50C-407E-A947-70E740481C1C}">
                           <a14:useLocalDpi xmlns:a14="http://schemas.microsoft.com/office/drawing/2010/main" val="0"/>
@@ -5894,13 +6095,1768 @@
     </w:p>
     <w:p>
       <w:pPr>
-        <w:ind w:left="1440"/>
-        <w:rPr>
-          <w:color w:val="5F497A" w:themeColor="accent4" w:themeShade="BF"/>
-        </w:rPr>
-      </w:pPr>
+        <w:rPr>
+          <w:color w:val="5F497A" w:themeColor="accent4" w:themeShade="BF"/>
+        </w:rPr>
+      </w:pPr>
+      <w:r>
+        <w:rPr>
+          <w:noProof/>
+          <w:color w:val="5F497A" w:themeColor="accent4" w:themeShade="BF"/>
+        </w:rPr>
+        <w:drawing>
+          <wp:inline distT="0" distB="0" distL="0" distR="0" wp14:anchorId="69F631CB" wp14:editId="24E11DFA">
+            <wp:extent cx="1919302" cy="971557"/>
+            <wp:effectExtent l="0" t="0" r="5080" b="0"/>
+            <wp:docPr id="10" name="Picture 10"/>
+            <wp:cNvGraphicFramePr>
+              <a:graphicFrameLocks xmlns:a="http://schemas.openxmlformats.org/drawingml/2006/main" noChangeAspect="1"/>
+            </wp:cNvGraphicFramePr>
+            <a:graphic xmlns:a="http://schemas.openxmlformats.org/drawingml/2006/main">
+              <a:graphicData uri="http://schemas.openxmlformats.org/drawingml/2006/picture">
+                <pic:pic xmlns:pic="http://schemas.openxmlformats.org/drawingml/2006/picture">
+                  <pic:nvPicPr>
+                    <pic:cNvPr id="0" name="xy.png"/>
+                    <pic:cNvPicPr/>
+                  </pic:nvPicPr>
+                  <pic:blipFill>
+                    <a:blip r:embed="rId15">
+                      <a:extLst>
+                        <a:ext uri="{28A0092B-C50C-407E-A947-70E740481C1C}">
+                          <a14:useLocalDpi xmlns:a14="http://schemas.microsoft.com/office/drawing/2010/main" val="0"/>
+                        </a:ext>
+                      </a:extLst>
+                    </a:blip>
+                    <a:stretch>
+                      <a:fillRect/>
+                    </a:stretch>
+                  </pic:blipFill>
+                  <pic:spPr>
+                    <a:xfrm>
+                      <a:off x="0" y="0"/>
+                      <a:ext cx="1919302" cy="971557"/>
+                    </a:xfrm>
+                    <a:prstGeom prst="rect">
+                      <a:avLst/>
+                    </a:prstGeom>
+                  </pic:spPr>
+                </pic:pic>
+              </a:graphicData>
+            </a:graphic>
+          </wp:inline>
+        </w:drawing>
+      </w:r>
+    </w:p>
+    <w:p>
+      <w:pPr>
+        <w:pStyle w:val="ListParagraph"/>
+        <w:numPr>
+          <w:ilvl w:val="0"/>
+          <w:numId w:val="8"/>
+        </w:numPr>
+        <w:rPr>
+          <w:color w:val="5F497A" w:themeColor="accent4" w:themeShade="BF"/>
+        </w:rPr>
+      </w:pPr>
+      <w:r>
+        <w:rPr>
+          <w:color w:val="5F497A" w:themeColor="accent4" w:themeShade="BF"/>
+        </w:rPr>
+        <w:t>(</w:t>
+      </w:r>
+      <w:proofErr w:type="gramStart"/>
+      <w:r>
+        <w:rPr>
+          <w:color w:val="5F497A" w:themeColor="accent4" w:themeShade="BF"/>
+        </w:rPr>
+        <w:t>extra</w:t>
+      </w:r>
+      <w:proofErr w:type="gramEnd"/>
+      <w:r>
+        <w:rPr>
+          <w:color w:val="5F497A" w:themeColor="accent4" w:themeShade="BF"/>
+        </w:rPr>
+        <w:t xml:space="preserve"> question, to test if our assumption that </w:t>
+      </w:r>
+      <w:proofErr w:type="spellStart"/>
+      <w:r>
+        <w:rPr>
+          <w:color w:val="5F497A" w:themeColor="accent4" w:themeShade="BF"/>
+        </w:rPr>
+        <w:t>xy</w:t>
+      </w:r>
+      <w:proofErr w:type="spellEnd"/>
+      <w:r>
+        <w:rPr>
+          <w:color w:val="5F497A" w:themeColor="accent4" w:themeShade="BF"/>
+        </w:rPr>
+        <w:t xml:space="preserve"> is only for kids who have learned it in math first). Where </w:t>
+      </w:r>
+      <w:proofErr w:type="gramStart"/>
+      <w:r>
+        <w:rPr>
+          <w:color w:val="5F497A" w:themeColor="accent4" w:themeShade="BF"/>
+        </w:rPr>
+        <w:t>will</w:t>
+      </w:r>
+      <w:proofErr w:type="gramEnd"/>
+      <w:r>
+        <w:rPr>
+          <w:color w:val="5F497A" w:themeColor="accent4" w:themeShade="BF"/>
+        </w:rPr>
+        <w:t xml:space="preserve"> the Cat with the following code move to once the green flag is clicked?</w:t>
+      </w:r>
+    </w:p>
+    <w:p>
+      <w:pPr>
+        <w:pStyle w:val="ListParagraph"/>
+        <w:numPr>
+          <w:ilvl w:val="1"/>
+          <w:numId w:val="8"/>
+        </w:numPr>
+        <w:rPr>
+          <w:b/>
+          <w:color w:val="5F497A" w:themeColor="accent4" w:themeShade="BF"/>
+        </w:rPr>
+      </w:pPr>
+      <w:r>
+        <w:rPr>
+          <w:b/>
+          <w:color w:val="5F497A" w:themeColor="accent4" w:themeShade="BF"/>
+        </w:rPr>
+        <w:t>Horizontally (x) to the center and vertically (y) towards the upper side</w:t>
+      </w:r>
+    </w:p>
+    <w:p>
+      <w:pPr>
+        <w:pStyle w:val="ListParagraph"/>
+        <w:ind w:left="1800"/>
+        <w:rPr>
+          <w:color w:val="5F497A" w:themeColor="accent4" w:themeShade="BF"/>
+        </w:rPr>
+      </w:pPr>
+      <w:r>
+        <w:rPr>
+          <w:noProof/>
+          <w:color w:val="5F497A" w:themeColor="accent4" w:themeShade="BF"/>
+        </w:rPr>
+        <w:drawing>
+          <wp:inline distT="0" distB="0" distL="0" distR="0">
+            <wp:extent cx="2973077" cy="2222803"/>
+            <wp:effectExtent l="0" t="0" r="0" b="6350"/>
+            <wp:docPr id="13" name="Picture 13"/>
+            <wp:cNvGraphicFramePr>
+              <a:graphicFrameLocks xmlns:a="http://schemas.openxmlformats.org/drawingml/2006/main" noChangeAspect="1"/>
+            </wp:cNvGraphicFramePr>
+            <a:graphic xmlns:a="http://schemas.openxmlformats.org/drawingml/2006/main">
+              <a:graphicData uri="http://schemas.openxmlformats.org/drawingml/2006/picture">
+                <pic:pic xmlns:pic="http://schemas.openxmlformats.org/drawingml/2006/picture">
+                  <pic:nvPicPr>
+                    <pic:cNvPr id="0" name="xy1.png"/>
+                    <pic:cNvPicPr/>
+                  </pic:nvPicPr>
+                  <pic:blipFill>
+                    <a:blip r:embed="rId16" cstate="print">
+                      <a:extLst>
+                        <a:ext uri="{28A0092B-C50C-407E-A947-70E740481C1C}">
+                          <a14:useLocalDpi xmlns:a14="http://schemas.microsoft.com/office/drawing/2010/main" val="0"/>
+                        </a:ext>
+                      </a:extLst>
+                    </a:blip>
+                    <a:stretch>
+                      <a:fillRect/>
+                    </a:stretch>
+                  </pic:blipFill>
+                  <pic:spPr>
+                    <a:xfrm>
+                      <a:off x="0" y="0"/>
+                      <a:ext cx="2974230" cy="2223665"/>
+                    </a:xfrm>
+                    <a:prstGeom prst="rect">
+                      <a:avLst/>
+                    </a:prstGeom>
+                  </pic:spPr>
+                </pic:pic>
+              </a:graphicData>
+            </a:graphic>
+          </wp:inline>
+        </w:drawing>
+      </w:r>
+    </w:p>
+    <w:p>
+      <w:pPr>
+        <w:pStyle w:val="ListParagraph"/>
+        <w:numPr>
+          <w:ilvl w:val="1"/>
+          <w:numId w:val="8"/>
+        </w:numPr>
+        <w:rPr>
+          <w:color w:val="5F497A" w:themeColor="accent4" w:themeShade="BF"/>
+        </w:rPr>
+      </w:pPr>
+      <w:r>
+        <w:rPr>
+          <w:color w:val="5F497A" w:themeColor="accent4" w:themeShade="BF"/>
+        </w:rPr>
+        <w:t xml:space="preserve">Vertically (x) to the center and horizontally (y) towards the </w:t>
+      </w:r>
+      <w:r>
+        <w:rPr>
+          <w:color w:val="5F497A" w:themeColor="accent4" w:themeShade="BF"/>
+        </w:rPr>
+        <w:t>right</w:t>
+      </w:r>
+      <w:r>
+        <w:rPr>
+          <w:color w:val="5F497A" w:themeColor="accent4" w:themeShade="BF"/>
+        </w:rPr>
+        <w:t xml:space="preserve"> side</w:t>
+      </w:r>
+    </w:p>
+    <w:p>
+      <w:pPr>
+        <w:pStyle w:val="ListParagraph"/>
+        <w:rPr>
+          <w:color w:val="5F497A" w:themeColor="accent4" w:themeShade="BF"/>
+        </w:rPr>
+      </w:pPr>
+    </w:p>
+    <w:p>
+      <w:pPr>
+        <w:pStyle w:val="ListParagraph"/>
+        <w:ind w:left="1800"/>
+        <w:rPr>
+          <w:color w:val="5F497A" w:themeColor="accent4" w:themeShade="BF"/>
+        </w:rPr>
+      </w:pPr>
+      <w:r>
+        <w:rPr>
+          <w:noProof/>
+          <w:color w:val="5F497A" w:themeColor="accent4" w:themeShade="BF"/>
+        </w:rPr>
+        <w:lastRenderedPageBreak/>
+        <w:drawing>
+          <wp:inline distT="0" distB="0" distL="0" distR="0">
+            <wp:extent cx="3053653" cy="2280657"/>
+            <wp:effectExtent l="0" t="0" r="0" b="5715"/>
+            <wp:docPr id="14" name="Picture 14"/>
+            <wp:cNvGraphicFramePr>
+              <a:graphicFrameLocks xmlns:a="http://schemas.openxmlformats.org/drawingml/2006/main" noChangeAspect="1"/>
+            </wp:cNvGraphicFramePr>
+            <a:graphic xmlns:a="http://schemas.openxmlformats.org/drawingml/2006/main">
+              <a:graphicData uri="http://schemas.openxmlformats.org/drawingml/2006/picture">
+                <pic:pic xmlns:pic="http://schemas.openxmlformats.org/drawingml/2006/picture">
+                  <pic:nvPicPr>
+                    <pic:cNvPr id="0" name="xy2.png"/>
+                    <pic:cNvPicPr/>
+                  </pic:nvPicPr>
+                  <pic:blipFill>
+                    <a:blip r:embed="rId17" cstate="print">
+                      <a:extLst>
+                        <a:ext uri="{28A0092B-C50C-407E-A947-70E740481C1C}">
+                          <a14:useLocalDpi xmlns:a14="http://schemas.microsoft.com/office/drawing/2010/main" val="0"/>
+                        </a:ext>
+                      </a:extLst>
+                    </a:blip>
+                    <a:stretch>
+                      <a:fillRect/>
+                    </a:stretch>
+                  </pic:blipFill>
+                  <pic:spPr>
+                    <a:xfrm>
+                      <a:off x="0" y="0"/>
+                      <a:ext cx="3054603" cy="2281367"/>
+                    </a:xfrm>
+                    <a:prstGeom prst="rect">
+                      <a:avLst/>
+                    </a:prstGeom>
+                  </pic:spPr>
+                </pic:pic>
+              </a:graphicData>
+            </a:graphic>
+          </wp:inline>
+        </w:drawing>
+      </w:r>
+    </w:p>
+    <w:p>
+      <w:pPr>
+        <w:pStyle w:val="ListParagraph"/>
+        <w:numPr>
+          <w:ilvl w:val="1"/>
+          <w:numId w:val="8"/>
+        </w:numPr>
+        <w:rPr>
+          <w:color w:val="5F497A" w:themeColor="accent4" w:themeShade="BF"/>
+        </w:rPr>
+      </w:pPr>
+      <w:r>
+        <w:rPr>
+          <w:color w:val="5F497A" w:themeColor="accent4" w:themeShade="BF"/>
+        </w:rPr>
+        <w:t xml:space="preserve">Horizontally (x) to the </w:t>
+      </w:r>
+      <w:r>
+        <w:rPr>
+          <w:color w:val="5F497A" w:themeColor="accent4" w:themeShade="BF"/>
+        </w:rPr>
+        <w:t>far left</w:t>
+      </w:r>
+      <w:r>
+        <w:rPr>
+          <w:color w:val="5F497A" w:themeColor="accent4" w:themeShade="BF"/>
+        </w:rPr>
+        <w:t xml:space="preserve"> side </w:t>
+      </w:r>
+      <w:r>
+        <w:rPr>
+          <w:color w:val="5F497A" w:themeColor="accent4" w:themeShade="BF"/>
+        </w:rPr>
+        <w:t xml:space="preserve">and vertically (y) </w:t>
+      </w:r>
+      <w:r>
+        <w:rPr>
+          <w:color w:val="5F497A" w:themeColor="accent4" w:themeShade="BF"/>
+        </w:rPr>
+        <w:t>at position 100</w:t>
+      </w:r>
+    </w:p>
+    <w:p>
+      <w:pPr>
+        <w:pStyle w:val="ListParagraph"/>
+        <w:ind w:left="1800"/>
+        <w:rPr>
+          <w:color w:val="5F497A" w:themeColor="accent4" w:themeShade="BF"/>
+        </w:rPr>
+      </w:pPr>
+      <w:r>
+        <w:rPr>
+          <w:noProof/>
+          <w:color w:val="5F497A" w:themeColor="accent4" w:themeShade="BF"/>
+        </w:rPr>
+        <w:drawing>
+          <wp:inline distT="0" distB="0" distL="0" distR="0">
+            <wp:extent cx="3381577" cy="2543287"/>
+            <wp:effectExtent l="0" t="0" r="9525" b="0"/>
+            <wp:docPr id="16" name="Picture 16"/>
+            <wp:cNvGraphicFramePr>
+              <a:graphicFrameLocks xmlns:a="http://schemas.openxmlformats.org/drawingml/2006/main" noChangeAspect="1"/>
+            </wp:cNvGraphicFramePr>
+            <a:graphic xmlns:a="http://schemas.openxmlformats.org/drawingml/2006/main">
+              <a:graphicData uri="http://schemas.openxmlformats.org/drawingml/2006/picture">
+                <pic:pic xmlns:pic="http://schemas.openxmlformats.org/drawingml/2006/picture">
+                  <pic:nvPicPr>
+                    <pic:cNvPr id="0" name="xy3.png"/>
+                    <pic:cNvPicPr/>
+                  </pic:nvPicPr>
+                  <pic:blipFill>
+                    <a:blip r:embed="rId18" cstate="print">
+                      <a:extLst>
+                        <a:ext uri="{28A0092B-C50C-407E-A947-70E740481C1C}">
+                          <a14:useLocalDpi xmlns:a14="http://schemas.microsoft.com/office/drawing/2010/main" val="0"/>
+                        </a:ext>
+                      </a:extLst>
+                    </a:blip>
+                    <a:stretch>
+                      <a:fillRect/>
+                    </a:stretch>
+                  </pic:blipFill>
+                  <pic:spPr>
+                    <a:xfrm>
+                      <a:off x="0" y="0"/>
+                      <a:ext cx="3379856" cy="2541993"/>
+                    </a:xfrm>
+                    <a:prstGeom prst="rect">
+                      <a:avLst/>
+                    </a:prstGeom>
+                  </pic:spPr>
+                </pic:pic>
+              </a:graphicData>
+            </a:graphic>
+          </wp:inline>
+        </w:drawing>
+      </w:r>
+    </w:p>
+    <w:p>
+      <w:pPr>
+        <w:pStyle w:val="ListParagraph"/>
+        <w:numPr>
+          <w:ilvl w:val="1"/>
+          <w:numId w:val="8"/>
+        </w:numPr>
+        <w:rPr>
+          <w:color w:val="5F497A" w:themeColor="accent4" w:themeShade="BF"/>
+        </w:rPr>
+      </w:pPr>
+      <w:r>
+        <w:rPr>
+          <w:color w:val="5F497A" w:themeColor="accent4" w:themeShade="BF"/>
+        </w:rPr>
+        <w:t xml:space="preserve">Vertically (x) to the </w:t>
+      </w:r>
+      <w:r>
+        <w:rPr>
+          <w:color w:val="5F497A" w:themeColor="accent4" w:themeShade="BF"/>
+        </w:rPr>
+        <w:t xml:space="preserve">far </w:t>
+      </w:r>
+      <w:r>
+        <w:rPr>
+          <w:color w:val="5F497A" w:themeColor="accent4" w:themeShade="BF"/>
+        </w:rPr>
+        <w:t>lower side</w:t>
+      </w:r>
+      <w:r>
+        <w:rPr>
+          <w:color w:val="5F497A" w:themeColor="accent4" w:themeShade="BF"/>
+        </w:rPr>
+        <w:t xml:space="preserve"> and horizontally (y) </w:t>
+      </w:r>
+      <w:r>
+        <w:rPr>
+          <w:color w:val="5F497A" w:themeColor="accent4" w:themeShade="BF"/>
+        </w:rPr>
+        <w:t>at position 100</w:t>
+      </w:r>
+    </w:p>
+    <w:p>
+      <w:pPr>
+        <w:pStyle w:val="ListParagraph"/>
+        <w:jc w:val="center"/>
+        <w:rPr>
+          <w:color w:val="5F497A" w:themeColor="accent4" w:themeShade="BF"/>
+        </w:rPr>
+      </w:pPr>
+      <w:r>
+        <w:rPr>
+          <w:noProof/>
+          <w:color w:val="5F497A" w:themeColor="accent4" w:themeShade="BF"/>
+        </w:rPr>
+        <w:drawing>
+          <wp:inline distT="0" distB="0" distL="0" distR="0">
+            <wp:extent cx="2881126" cy="2144939"/>
+            <wp:effectExtent l="0" t="0" r="0" b="8255"/>
+            <wp:docPr id="17" name="Picture 17"/>
+            <wp:cNvGraphicFramePr>
+              <a:graphicFrameLocks xmlns:a="http://schemas.openxmlformats.org/drawingml/2006/main" noChangeAspect="1"/>
+            </wp:cNvGraphicFramePr>
+            <a:graphic xmlns:a="http://schemas.openxmlformats.org/drawingml/2006/main">
+              <a:graphicData uri="http://schemas.openxmlformats.org/drawingml/2006/picture">
+                <pic:pic xmlns:pic="http://schemas.openxmlformats.org/drawingml/2006/picture">
+                  <pic:nvPicPr>
+                    <pic:cNvPr id="0" name="xy4.png"/>
+                    <pic:cNvPicPr/>
+                  </pic:nvPicPr>
+                  <pic:blipFill>
+                    <a:blip r:embed="rId19" cstate="print">
+                      <a:extLst>
+                        <a:ext uri="{28A0092B-C50C-407E-A947-70E740481C1C}">
+                          <a14:useLocalDpi xmlns:a14="http://schemas.microsoft.com/office/drawing/2010/main" val="0"/>
+                        </a:ext>
+                      </a:extLst>
+                    </a:blip>
+                    <a:stretch>
+                      <a:fillRect/>
+                    </a:stretch>
+                  </pic:blipFill>
+                  <pic:spPr>
+                    <a:xfrm>
+                      <a:off x="0" y="0"/>
+                      <a:ext cx="2881420" cy="2145158"/>
+                    </a:xfrm>
+                    <a:prstGeom prst="rect">
+                      <a:avLst/>
+                    </a:prstGeom>
+                  </pic:spPr>
+                </pic:pic>
+              </a:graphicData>
+            </a:graphic>
+          </wp:inline>
+        </w:drawing>
+      </w:r>
+    </w:p>
+    <w:p>
+      <w:pPr>
+        <w:pStyle w:val="ListParagraph"/>
+        <w:ind w:left="1800"/>
+        <w:rPr>
+          <w:color w:val="5F497A" w:themeColor="accent4" w:themeShade="BF"/>
+        </w:rPr>
+      </w:pPr>
+    </w:p>
+    <w:p>
+      <w:pPr>
+        <w:pStyle w:val="ListParagraph"/>
+        <w:ind w:left="1800"/>
+        <w:rPr>
+          <w:color w:val="5F497A" w:themeColor="accent4" w:themeShade="BF"/>
+        </w:rPr>
+      </w:pPr>
+      <w:r>
+        <w:rPr>
+          <w:noProof/>
+          <w:color w:val="5F497A" w:themeColor="accent4" w:themeShade="BF"/>
+        </w:rPr>
+        <w:drawing>
+          <wp:inline distT="0" distB="0" distL="0" distR="0">
+            <wp:extent cx="1728800" cy="452441"/>
+            <wp:effectExtent l="0" t="0" r="5080" b="5080"/>
+            <wp:docPr id="23" name="Picture 23"/>
+            <wp:cNvGraphicFramePr>
+              <a:graphicFrameLocks xmlns:a="http://schemas.openxmlformats.org/drawingml/2006/main" noChangeAspect="1"/>
+            </wp:cNvGraphicFramePr>
+            <a:graphic xmlns:a="http://schemas.openxmlformats.org/drawingml/2006/main">
+              <a:graphicData uri="http://schemas.openxmlformats.org/drawingml/2006/picture">
+                <pic:pic xmlns:pic="http://schemas.openxmlformats.org/drawingml/2006/picture">
+                  <pic:nvPicPr>
+                    <pic:cNvPr id="0" name="y.png"/>
+                    <pic:cNvPicPr/>
+                  </pic:nvPicPr>
+                  <pic:blipFill>
+                    <a:blip r:embed="rId20">
+                      <a:extLst>
+                        <a:ext uri="{28A0092B-C50C-407E-A947-70E740481C1C}">
+                          <a14:useLocalDpi xmlns:a14="http://schemas.microsoft.com/office/drawing/2010/main" val="0"/>
+                        </a:ext>
+                      </a:extLst>
+                    </a:blip>
+                    <a:stretch>
+                      <a:fillRect/>
+                    </a:stretch>
+                  </pic:blipFill>
+                  <pic:spPr>
+                    <a:xfrm>
+                      <a:off x="0" y="0"/>
+                      <a:ext cx="1728800" cy="452441"/>
+                    </a:xfrm>
+                    <a:prstGeom prst="rect">
+                      <a:avLst/>
+                    </a:prstGeom>
+                  </pic:spPr>
+                </pic:pic>
+              </a:graphicData>
+            </a:graphic>
+          </wp:inline>
+        </w:drawing>
+      </w:r>
+    </w:p>
+    <w:p>
+      <w:pPr>
+        <w:pStyle w:val="ListParagraph"/>
+        <w:numPr>
+          <w:ilvl w:val="0"/>
+          <w:numId w:val="8"/>
+        </w:numPr>
+        <w:rPr>
+          <w:color w:val="5F497A" w:themeColor="accent4" w:themeShade="BF"/>
+        </w:rPr>
+      </w:pPr>
+      <w:r>
+        <w:rPr>
+          <w:color w:val="5F497A" w:themeColor="accent4" w:themeShade="BF"/>
+        </w:rPr>
+        <w:t xml:space="preserve">U5 </w:t>
+      </w:r>
+      <w:proofErr w:type="gramStart"/>
+      <w:r>
+        <w:rPr>
+          <w:color w:val="5F497A" w:themeColor="accent4" w:themeShade="BF"/>
+        </w:rPr>
+        <w:t>What</w:t>
+      </w:r>
+      <w:proofErr w:type="gramEnd"/>
+      <w:r>
+        <w:rPr>
+          <w:color w:val="5F497A" w:themeColor="accent4" w:themeShade="BF"/>
+        </w:rPr>
+        <w:t xml:space="preserve"> does this block do?</w:t>
+      </w:r>
+    </w:p>
+    <w:p>
+      <w:pPr>
+        <w:pStyle w:val="ListParagraph"/>
+        <w:numPr>
+          <w:ilvl w:val="1"/>
+          <w:numId w:val="8"/>
+        </w:numPr>
+        <w:rPr>
+          <w:color w:val="5F497A" w:themeColor="accent4" w:themeShade="BF"/>
+        </w:rPr>
+      </w:pPr>
+      <w:r>
+        <w:rPr>
+          <w:color w:val="5F497A" w:themeColor="accent4" w:themeShade="BF"/>
+        </w:rPr>
+        <w:t>It multiplies variable y with 15</w:t>
+      </w:r>
+    </w:p>
+    <w:p>
+      <w:pPr>
+        <w:pStyle w:val="ListParagraph"/>
+        <w:numPr>
+          <w:ilvl w:val="1"/>
+          <w:numId w:val="8"/>
+        </w:numPr>
+        <w:rPr>
+          <w:color w:val="5F497A" w:themeColor="accent4" w:themeShade="BF"/>
+        </w:rPr>
+      </w:pPr>
+      <w:r>
+        <w:rPr>
+          <w:color w:val="5F497A" w:themeColor="accent4" w:themeShade="BF"/>
+        </w:rPr>
+        <w:lastRenderedPageBreak/>
+        <w:t>It adds 15</w:t>
+      </w:r>
+      <w:r>
+        <w:rPr>
+          <w:color w:val="5F497A" w:themeColor="accent4" w:themeShade="BF"/>
+        </w:rPr>
+        <w:t xml:space="preserve"> to variable y</w:t>
+      </w:r>
+    </w:p>
+    <w:p>
+      <w:pPr>
+        <w:pStyle w:val="ListParagraph"/>
+        <w:numPr>
+          <w:ilvl w:val="1"/>
+          <w:numId w:val="8"/>
+        </w:numPr>
+        <w:rPr>
+          <w:b/>
+          <w:color w:val="5F497A" w:themeColor="accent4" w:themeShade="BF"/>
+        </w:rPr>
+      </w:pPr>
+      <w:r>
+        <w:rPr>
+          <w:b/>
+          <w:color w:val="5F497A" w:themeColor="accent4" w:themeShade="BF"/>
+        </w:rPr>
+        <w:t>It multiplies va</w:t>
+      </w:r>
+      <w:r>
+        <w:rPr>
+          <w:b/>
+          <w:color w:val="5F497A" w:themeColor="accent4" w:themeShade="BF"/>
+        </w:rPr>
+        <w:t>riable y with 10 and then adds 5</w:t>
+      </w:r>
+    </w:p>
+    <w:p>
+      <w:pPr>
+        <w:pStyle w:val="ListParagraph"/>
+        <w:ind w:left="1800"/>
+        <w:rPr>
+          <w:b/>
+          <w:color w:val="5F497A" w:themeColor="accent4" w:themeShade="BF"/>
+        </w:rPr>
+      </w:pPr>
+    </w:p>
+    <w:p>
+      <w:pPr>
+        <w:pStyle w:val="ListParagraph"/>
+        <w:ind w:left="1800"/>
+        <w:rPr>
+          <w:b/>
+          <w:color w:val="5F497A" w:themeColor="accent4" w:themeShade="BF"/>
+        </w:rPr>
+      </w:pPr>
+      <w:r>
+        <w:rPr>
+          <w:b/>
+          <w:noProof/>
+          <w:color w:val="5F497A" w:themeColor="accent4" w:themeShade="BF"/>
+        </w:rPr>
+        <w:drawing>
+          <wp:inline distT="0" distB="0" distL="0" distR="0">
+            <wp:extent cx="4448208" cy="1747850"/>
+            <wp:effectExtent l="0" t="0" r="0" b="5080"/>
+            <wp:docPr id="19" name="Picture 19"/>
+            <wp:cNvGraphicFramePr>
+              <a:graphicFrameLocks xmlns:a="http://schemas.openxmlformats.org/drawingml/2006/main" noChangeAspect="1"/>
+            </wp:cNvGraphicFramePr>
+            <a:graphic xmlns:a="http://schemas.openxmlformats.org/drawingml/2006/main">
+              <a:graphicData uri="http://schemas.openxmlformats.org/drawingml/2006/picture">
+                <pic:pic xmlns:pic="http://schemas.openxmlformats.org/drawingml/2006/picture">
+                  <pic:nvPicPr>
+                    <pic:cNvPr id="0" name="21.png"/>
+                    <pic:cNvPicPr/>
+                  </pic:nvPicPr>
+                  <pic:blipFill>
+                    <a:blip r:embed="rId21">
+                      <a:extLst>
+                        <a:ext uri="{28A0092B-C50C-407E-A947-70E740481C1C}">
+                          <a14:useLocalDpi xmlns:a14="http://schemas.microsoft.com/office/drawing/2010/main" val="0"/>
+                        </a:ext>
+                      </a:extLst>
+                    </a:blip>
+                    <a:stretch>
+                      <a:fillRect/>
+                    </a:stretch>
+                  </pic:blipFill>
+                  <pic:spPr>
+                    <a:xfrm>
+                      <a:off x="0" y="0"/>
+                      <a:ext cx="4448208" cy="1747850"/>
+                    </a:xfrm>
+                    <a:prstGeom prst="rect">
+                      <a:avLst/>
+                    </a:prstGeom>
+                  </pic:spPr>
+                </pic:pic>
+              </a:graphicData>
+            </a:graphic>
+          </wp:inline>
+        </w:drawing>
+      </w:r>
+    </w:p>
+    <w:p>
+      <w:pPr>
+        <w:pStyle w:val="ListParagraph"/>
+        <w:numPr>
+          <w:ilvl w:val="0"/>
+          <w:numId w:val="8"/>
+        </w:numPr>
+        <w:rPr>
+          <w:b/>
+          <w:color w:val="5F497A" w:themeColor="accent4" w:themeShade="BF"/>
+        </w:rPr>
+      </w:pPr>
+      <w:r>
+        <w:rPr>
+          <w:color w:val="5F497A" w:themeColor="accent4" w:themeShade="BF"/>
+        </w:rPr>
+        <w:t xml:space="preserve">RAn1 </w:t>
+      </w:r>
+      <w:proofErr w:type="gramStart"/>
+      <w:r>
+        <w:rPr>
+          <w:color w:val="5F497A" w:themeColor="accent4" w:themeShade="BF"/>
+        </w:rPr>
+        <w:t>What</w:t>
+      </w:r>
+      <w:proofErr w:type="gramEnd"/>
+      <w:r>
+        <w:rPr>
+          <w:color w:val="5F497A" w:themeColor="accent4" w:themeShade="BF"/>
+        </w:rPr>
+        <w:t xml:space="preserve"> is the difference between blocks A and B?</w:t>
+      </w:r>
+    </w:p>
+    <w:p>
+      <w:pPr>
+        <w:pStyle w:val="ListParagraph"/>
+        <w:numPr>
+          <w:ilvl w:val="1"/>
+          <w:numId w:val="8"/>
+        </w:numPr>
+        <w:rPr>
+          <w:b/>
+          <w:color w:val="5F497A" w:themeColor="accent4" w:themeShade="BF"/>
+        </w:rPr>
+      </w:pPr>
+      <w:r>
+        <w:rPr>
+          <w:color w:val="5F497A" w:themeColor="accent4" w:themeShade="BF"/>
+        </w:rPr>
+        <w:t>They Are the same</w:t>
+      </w:r>
+    </w:p>
+    <w:p>
+      <w:pPr>
+        <w:pStyle w:val="ListParagraph"/>
+        <w:numPr>
+          <w:ilvl w:val="1"/>
+          <w:numId w:val="8"/>
+        </w:numPr>
+        <w:rPr>
+          <w:b/>
+          <w:color w:val="5F497A" w:themeColor="accent4" w:themeShade="BF"/>
+        </w:rPr>
+      </w:pPr>
+      <w:r>
+        <w:rPr>
+          <w:b/>
+          <w:color w:val="5F497A" w:themeColor="accent4" w:themeShade="BF"/>
+        </w:rPr>
+        <w:t xml:space="preserve">Blok A makes the sprite move indefinitely while </w:t>
+      </w:r>
+      <w:proofErr w:type="spellStart"/>
+      <w:r>
+        <w:rPr>
+          <w:b/>
+          <w:color w:val="5F497A" w:themeColor="accent4" w:themeShade="BF"/>
+        </w:rPr>
+        <w:t>blok</w:t>
+      </w:r>
+      <w:proofErr w:type="spellEnd"/>
+      <w:r>
+        <w:rPr>
+          <w:b/>
+          <w:color w:val="5F497A" w:themeColor="accent4" w:themeShade="BF"/>
+        </w:rPr>
+        <w:t xml:space="preserve"> B makes it move only 2 times</w:t>
+      </w:r>
+    </w:p>
+    <w:p>
+      <w:pPr>
+        <w:pStyle w:val="ListParagraph"/>
+        <w:numPr>
+          <w:ilvl w:val="1"/>
+          <w:numId w:val="8"/>
+        </w:numPr>
+        <w:rPr>
+          <w:b/>
+          <w:color w:val="5F497A" w:themeColor="accent4" w:themeShade="BF"/>
+        </w:rPr>
+      </w:pPr>
+      <w:r>
+        <w:rPr>
+          <w:color w:val="5F497A" w:themeColor="accent4" w:themeShade="BF"/>
+        </w:rPr>
+        <w:t xml:space="preserve">Blok </w:t>
+      </w:r>
+      <w:r>
+        <w:rPr>
+          <w:color w:val="5F497A" w:themeColor="accent4" w:themeShade="BF"/>
+        </w:rPr>
+        <w:t xml:space="preserve">A makes the sprite move </w:t>
+      </w:r>
+      <w:r>
+        <w:rPr>
+          <w:color w:val="5F497A" w:themeColor="accent4" w:themeShade="BF"/>
+        </w:rPr>
+        <w:t>once while B makes it move</w:t>
+      </w:r>
+      <w:r>
+        <w:rPr>
+          <w:color w:val="5F497A" w:themeColor="accent4" w:themeShade="BF"/>
+        </w:rPr>
+        <w:t xml:space="preserve"> 2 times</w:t>
+      </w:r>
+    </w:p>
+    <w:p>
+      <w:pPr>
+        <w:pStyle w:val="ListParagraph"/>
+        <w:numPr>
+          <w:ilvl w:val="0"/>
+          <w:numId w:val="8"/>
+        </w:numPr>
+        <w:rPr>
+          <w:b/>
+          <w:color w:val="5F497A" w:themeColor="accent4" w:themeShade="BF"/>
+        </w:rPr>
+      </w:pPr>
+      <w:r>
+        <w:rPr>
+          <w:color w:val="5F497A" w:themeColor="accent4" w:themeShade="BF"/>
+        </w:rPr>
+        <w:t>An1</w:t>
+      </w:r>
+      <w:proofErr w:type="gramStart"/>
+      <w:r>
+        <w:rPr>
+          <w:color w:val="5F497A" w:themeColor="accent4" w:themeShade="BF"/>
+        </w:rPr>
+        <w:t>,6</w:t>
+      </w:r>
+      <w:proofErr w:type="gramEnd"/>
+      <w:r>
+        <w:rPr>
+          <w:color w:val="5F497A" w:themeColor="accent4" w:themeShade="BF"/>
+        </w:rPr>
+        <w:t xml:space="preserve"> </w:t>
+      </w:r>
+      <w:r>
+        <w:rPr>
+          <w:color w:val="5F497A" w:themeColor="accent4" w:themeShade="BF"/>
+        </w:rPr>
+        <w:t>What is</w:t>
+      </w:r>
+      <w:r>
+        <w:rPr>
+          <w:color w:val="5F497A" w:themeColor="accent4" w:themeShade="BF"/>
+        </w:rPr>
+        <w:t xml:space="preserve"> the difference between blocks B and C</w:t>
+      </w:r>
+      <w:r>
+        <w:rPr>
+          <w:color w:val="5F497A" w:themeColor="accent4" w:themeShade="BF"/>
+        </w:rPr>
+        <w:t>?</w:t>
+      </w:r>
+    </w:p>
+    <w:p>
+      <w:pPr>
+        <w:pStyle w:val="ListParagraph"/>
+        <w:numPr>
+          <w:ilvl w:val="1"/>
+          <w:numId w:val="8"/>
+        </w:numPr>
+        <w:rPr>
+          <w:b/>
+          <w:color w:val="5F497A" w:themeColor="accent4" w:themeShade="BF"/>
+        </w:rPr>
+      </w:pPr>
+      <w:r>
+        <w:rPr>
+          <w:b/>
+          <w:color w:val="5F497A" w:themeColor="accent4" w:themeShade="BF"/>
+        </w:rPr>
+        <w:t>They Are the same</w:t>
+      </w:r>
+      <w:r>
+        <w:rPr>
+          <w:b/>
+          <w:color w:val="5F497A" w:themeColor="accent4" w:themeShade="BF"/>
+        </w:rPr>
+        <w:t>, both will make the sprite move 2 times</w:t>
+      </w:r>
+    </w:p>
+    <w:p>
+      <w:pPr>
+        <w:pStyle w:val="ListParagraph"/>
+        <w:numPr>
+          <w:ilvl w:val="1"/>
+          <w:numId w:val="8"/>
+        </w:numPr>
+        <w:rPr>
+          <w:color w:val="5F497A" w:themeColor="accent4" w:themeShade="BF"/>
+        </w:rPr>
+      </w:pPr>
+      <w:r>
+        <w:rPr>
+          <w:color w:val="5F497A" w:themeColor="accent4" w:themeShade="BF"/>
+        </w:rPr>
+        <w:t>B</w:t>
+      </w:r>
+      <w:r>
+        <w:rPr>
+          <w:color w:val="5F497A" w:themeColor="accent4" w:themeShade="BF"/>
+        </w:rPr>
+        <w:t xml:space="preserve">lok </w:t>
+      </w:r>
+      <w:r>
+        <w:rPr>
+          <w:color w:val="5F497A" w:themeColor="accent4" w:themeShade="BF"/>
+        </w:rPr>
+        <w:t>B makes the sprite</w:t>
+      </w:r>
+      <w:r>
+        <w:rPr>
+          <w:color w:val="5F497A" w:themeColor="accent4" w:themeShade="BF"/>
+        </w:rPr>
+        <w:t xml:space="preserve"> move 2 times</w:t>
+      </w:r>
+      <w:r>
+        <w:rPr>
+          <w:color w:val="5F497A" w:themeColor="accent4" w:themeShade="BF"/>
+        </w:rPr>
+        <w:t xml:space="preserve"> while Bloc C makes it move until y=2</w:t>
+      </w:r>
+    </w:p>
+    <w:p>
+      <w:pPr>
+        <w:pStyle w:val="ListParagraph"/>
+        <w:numPr>
+          <w:ilvl w:val="1"/>
+          <w:numId w:val="8"/>
+        </w:numPr>
+        <w:rPr>
+          <w:color w:val="5F497A" w:themeColor="accent4" w:themeShade="BF"/>
+        </w:rPr>
+      </w:pPr>
+      <w:r>
+        <w:rPr>
+          <w:color w:val="5F497A" w:themeColor="accent4" w:themeShade="BF"/>
+        </w:rPr>
+        <w:t>B</w:t>
+      </w:r>
+      <w:r>
+        <w:rPr>
+          <w:color w:val="5F497A" w:themeColor="accent4" w:themeShade="BF"/>
+        </w:rPr>
+        <w:t xml:space="preserve">lok </w:t>
+      </w:r>
+      <w:r>
+        <w:rPr>
+          <w:color w:val="5F497A" w:themeColor="accent4" w:themeShade="BF"/>
+        </w:rPr>
+        <w:t>B makes the sprite</w:t>
+      </w:r>
+      <w:r>
+        <w:rPr>
+          <w:color w:val="5F497A" w:themeColor="accent4" w:themeShade="BF"/>
+        </w:rPr>
+        <w:t xml:space="preserve"> move 2 times</w:t>
+      </w:r>
+      <w:r>
+        <w:rPr>
+          <w:color w:val="5F497A" w:themeColor="accent4" w:themeShade="BF"/>
+        </w:rPr>
+        <w:t xml:space="preserve"> whil</w:t>
+      </w:r>
+      <w:r>
+        <w:rPr>
+          <w:color w:val="5F497A" w:themeColor="accent4" w:themeShade="BF"/>
+        </w:rPr>
+        <w:t xml:space="preserve">e Bloc C makes it move </w:t>
+      </w:r>
+      <w:proofErr w:type="spellStart"/>
+      <w:r>
+        <w:rPr>
+          <w:color w:val="5F497A" w:themeColor="accent4" w:themeShade="BF"/>
+        </w:rPr>
+        <w:t>indefinetly</w:t>
+      </w:r>
+      <w:proofErr w:type="spellEnd"/>
+    </w:p>
+    <w:p>
+      <w:pPr>
+        <w:pStyle w:val="ListParagraph"/>
+        <w:ind w:left="1800"/>
+        <w:rPr>
+          <w:b/>
+          <w:color w:val="5F497A" w:themeColor="accent4" w:themeShade="BF"/>
+        </w:rPr>
+      </w:pPr>
+    </w:p>
+    <w:p>
+      <w:pPr>
+        <w:pStyle w:val="ListParagraph"/>
+        <w:ind w:left="1800"/>
+        <w:rPr>
+          <w:b/>
+          <w:color w:val="5F497A" w:themeColor="accent4" w:themeShade="BF"/>
+        </w:rPr>
+      </w:pPr>
+      <w:r>
+        <w:rPr>
+          <w:b/>
+          <w:noProof/>
+          <w:color w:val="5F497A" w:themeColor="accent4" w:themeShade="BF"/>
+        </w:rPr>
+        <w:drawing>
+          <wp:inline distT="0" distB="0" distL="0" distR="0">
+            <wp:extent cx="4900648" cy="2247916"/>
+            <wp:effectExtent l="0" t="0" r="0" b="0"/>
+            <wp:docPr id="20" name="Picture 20"/>
+            <wp:cNvGraphicFramePr>
+              <a:graphicFrameLocks xmlns:a="http://schemas.openxmlformats.org/drawingml/2006/main" noChangeAspect="1"/>
+            </wp:cNvGraphicFramePr>
+            <a:graphic xmlns:a="http://schemas.openxmlformats.org/drawingml/2006/main">
+              <a:graphicData uri="http://schemas.openxmlformats.org/drawingml/2006/picture">
+                <pic:pic xmlns:pic="http://schemas.openxmlformats.org/drawingml/2006/picture">
+                  <pic:nvPicPr>
+                    <pic:cNvPr id="0" name="23.png"/>
+                    <pic:cNvPicPr/>
+                  </pic:nvPicPr>
+                  <pic:blipFill>
+                    <a:blip r:embed="rId22">
+                      <a:extLst>
+                        <a:ext uri="{28A0092B-C50C-407E-A947-70E740481C1C}">
+                          <a14:useLocalDpi xmlns:a14="http://schemas.microsoft.com/office/drawing/2010/main" val="0"/>
+                        </a:ext>
+                      </a:extLst>
+                    </a:blip>
+                    <a:stretch>
+                      <a:fillRect/>
+                    </a:stretch>
+                  </pic:blipFill>
+                  <pic:spPr>
+                    <a:xfrm>
+                      <a:off x="0" y="0"/>
+                      <a:ext cx="4900648" cy="2247916"/>
+                    </a:xfrm>
+                    <a:prstGeom prst="rect">
+                      <a:avLst/>
+                    </a:prstGeom>
+                  </pic:spPr>
+                </pic:pic>
+              </a:graphicData>
+            </a:graphic>
+          </wp:inline>
+        </w:drawing>
+      </w:r>
+    </w:p>
+    <w:p>
+      <w:pPr>
+        <w:rPr>
+          <w:b/>
+          <w:color w:val="5F497A" w:themeColor="accent4" w:themeShade="BF"/>
+        </w:rPr>
+      </w:pPr>
+    </w:p>
+    <w:p>
+      <w:pPr>
+        <w:pStyle w:val="ListParagraph"/>
+        <w:numPr>
+          <w:ilvl w:val="0"/>
+          <w:numId w:val="8"/>
+        </w:numPr>
+        <w:rPr>
+          <w:b/>
+          <w:color w:val="5F497A" w:themeColor="accent4" w:themeShade="BF"/>
+        </w:rPr>
+      </w:pPr>
+      <w:r>
+        <w:rPr>
+          <w:color w:val="5F497A" w:themeColor="accent4" w:themeShade="BF"/>
+        </w:rPr>
+        <w:t>An2</w:t>
+      </w:r>
+      <w:proofErr w:type="gramStart"/>
+      <w:r>
+        <w:rPr>
+          <w:color w:val="5F497A" w:themeColor="accent4" w:themeShade="BF"/>
+        </w:rPr>
+        <w:t>,3</w:t>
+      </w:r>
+      <w:proofErr w:type="gramEnd"/>
+      <w:r>
+        <w:rPr>
+          <w:color w:val="5F497A" w:themeColor="accent4" w:themeShade="BF"/>
+        </w:rPr>
+        <w:t xml:space="preserve"> In what order will blocks 1,2,3 and 4 be executed?</w:t>
+      </w:r>
+    </w:p>
+    <w:p>
+      <w:pPr>
+        <w:pStyle w:val="ListParagraph"/>
+        <w:numPr>
+          <w:ilvl w:val="1"/>
+          <w:numId w:val="8"/>
+        </w:numPr>
+        <w:rPr>
+          <w:b/>
+          <w:color w:val="5F497A" w:themeColor="accent4" w:themeShade="BF"/>
+        </w:rPr>
+      </w:pPr>
+      <w:r>
+        <w:rPr>
+          <w:color w:val="5F497A" w:themeColor="accent4" w:themeShade="BF"/>
+        </w:rPr>
+        <w:t>First 1,2 and 3 and then 4</w:t>
+      </w:r>
+    </w:p>
+    <w:p>
+      <w:pPr>
+        <w:pStyle w:val="ListParagraph"/>
+        <w:numPr>
+          <w:ilvl w:val="1"/>
+          <w:numId w:val="8"/>
+        </w:numPr>
+        <w:rPr>
+          <w:b/>
+          <w:color w:val="5F497A" w:themeColor="accent4" w:themeShade="BF"/>
+        </w:rPr>
+      </w:pPr>
+      <w:r>
+        <w:rPr>
+          <w:b/>
+          <w:color w:val="5F497A" w:themeColor="accent4" w:themeShade="BF"/>
+        </w:rPr>
+        <w:t>First 1, then 2 and 3</w:t>
+      </w:r>
+    </w:p>
+    <w:p>
+      <w:pPr>
+        <w:pStyle w:val="ListParagraph"/>
+        <w:numPr>
+          <w:ilvl w:val="1"/>
+          <w:numId w:val="8"/>
+        </w:numPr>
+        <w:rPr>
+          <w:b/>
+          <w:color w:val="5F497A" w:themeColor="accent4" w:themeShade="BF"/>
+        </w:rPr>
+      </w:pPr>
+      <w:r>
+        <w:rPr>
+          <w:color w:val="5F497A" w:themeColor="accent4" w:themeShade="BF"/>
+        </w:rPr>
+        <w:t>First 1, then 2 and 3</w:t>
+      </w:r>
+      <w:r>
+        <w:rPr>
+          <w:color w:val="5F497A" w:themeColor="accent4" w:themeShade="BF"/>
+        </w:rPr>
+        <w:t xml:space="preserve"> and then 4</w:t>
+      </w:r>
+    </w:p>
+    <w:p>
+      <w:pPr>
+        <w:pStyle w:val="ListParagraph"/>
+        <w:numPr>
+          <w:ilvl w:val="0"/>
+          <w:numId w:val="8"/>
+        </w:numPr>
+        <w:rPr>
+          <w:b/>
+          <w:color w:val="5F497A" w:themeColor="accent4" w:themeShade="BF"/>
+        </w:rPr>
+      </w:pPr>
+      <w:r>
+        <w:rPr>
+          <w:color w:val="5F497A" w:themeColor="accent4" w:themeShade="BF"/>
+        </w:rPr>
+        <w:t xml:space="preserve">An7 </w:t>
+      </w:r>
+      <w:proofErr w:type="gramStart"/>
+      <w:r>
+        <w:rPr>
+          <w:color w:val="5F497A" w:themeColor="accent4" w:themeShade="BF"/>
+        </w:rPr>
+        <w:t>We</w:t>
+      </w:r>
+      <w:proofErr w:type="gramEnd"/>
+      <w:r>
+        <w:rPr>
+          <w:color w:val="5F497A" w:themeColor="accent4" w:themeShade="BF"/>
+        </w:rPr>
+        <w:t xml:space="preserve"> want to create a sprite that jumps whenever the space or the up arrow is clicked. What is the difference between the following 2 implementations?</w:t>
+      </w:r>
+    </w:p>
+    <w:p>
+      <w:pPr>
+        <w:pStyle w:val="ListParagraph"/>
+        <w:ind w:left="1080"/>
+        <w:rPr>
+          <w:b/>
+          <w:color w:val="5F497A" w:themeColor="accent4" w:themeShade="BF"/>
+        </w:rPr>
+      </w:pPr>
+    </w:p>
+    <w:p>
+      <w:pPr>
+        <w:pStyle w:val="ListParagraph"/>
+        <w:ind w:left="1080"/>
+        <w:rPr>
+          <w:b/>
+          <w:color w:val="5F497A" w:themeColor="accent4" w:themeShade="BF"/>
+        </w:rPr>
+      </w:pPr>
+      <w:r>
+        <w:rPr>
+          <w:b/>
+          <w:noProof/>
+          <w:color w:val="5F497A" w:themeColor="accent4" w:themeShade="BF"/>
+        </w:rPr>
+        <w:lastRenderedPageBreak/>
+        <w:drawing>
+          <wp:inline distT="0" distB="0" distL="0" distR="0" wp14:anchorId="3ECAED83" wp14:editId="0A0699C1">
+            <wp:extent cx="2533669" cy="2224104"/>
+            <wp:effectExtent l="0" t="0" r="0" b="5080"/>
+            <wp:docPr id="22" name="Picture 22"/>
+            <wp:cNvGraphicFramePr>
+              <a:graphicFrameLocks xmlns:a="http://schemas.openxmlformats.org/drawingml/2006/main" noChangeAspect="1"/>
+            </wp:cNvGraphicFramePr>
+            <a:graphic xmlns:a="http://schemas.openxmlformats.org/drawingml/2006/main">
+              <a:graphicData uri="http://schemas.openxmlformats.org/drawingml/2006/picture">
+                <pic:pic xmlns:pic="http://schemas.openxmlformats.org/drawingml/2006/picture">
+                  <pic:nvPicPr>
+                    <pic:cNvPr id="0" name="24_2.png"/>
+                    <pic:cNvPicPr/>
+                  </pic:nvPicPr>
+                  <pic:blipFill>
+                    <a:blip r:embed="rId23">
+                      <a:extLst>
+                        <a:ext uri="{28A0092B-C50C-407E-A947-70E740481C1C}">
+                          <a14:useLocalDpi xmlns:a14="http://schemas.microsoft.com/office/drawing/2010/main" val="0"/>
+                        </a:ext>
+                      </a:extLst>
+                    </a:blip>
+                    <a:stretch>
+                      <a:fillRect/>
+                    </a:stretch>
+                  </pic:blipFill>
+                  <pic:spPr>
+                    <a:xfrm>
+                      <a:off x="0" y="0"/>
+                      <a:ext cx="2533669" cy="2224104"/>
+                    </a:xfrm>
+                    <a:prstGeom prst="rect">
+                      <a:avLst/>
+                    </a:prstGeom>
+                  </pic:spPr>
+                </pic:pic>
+              </a:graphicData>
+            </a:graphic>
+          </wp:inline>
+        </w:drawing>
+      </w:r>
+      <w:r>
+        <w:rPr>
+          <w:b/>
+          <w:noProof/>
+          <w:color w:val="5F497A" w:themeColor="accent4" w:themeShade="BF"/>
+        </w:rPr>
+        <w:drawing>
+          <wp:inline distT="0" distB="0" distL="0" distR="0" wp14:anchorId="09322C24" wp14:editId="64D41633">
+            <wp:extent cx="4091017" cy="1471623"/>
+            <wp:effectExtent l="0" t="0" r="5080" b="0"/>
+            <wp:docPr id="21" name="Picture 21"/>
+            <wp:cNvGraphicFramePr>
+              <a:graphicFrameLocks xmlns:a="http://schemas.openxmlformats.org/drawingml/2006/main" noChangeAspect="1"/>
+            </wp:cNvGraphicFramePr>
+            <a:graphic xmlns:a="http://schemas.openxmlformats.org/drawingml/2006/main">
+              <a:graphicData uri="http://schemas.openxmlformats.org/drawingml/2006/picture">
+                <pic:pic xmlns:pic="http://schemas.openxmlformats.org/drawingml/2006/picture">
+                  <pic:nvPicPr>
+                    <pic:cNvPr id="0" name="24.png"/>
+                    <pic:cNvPicPr/>
+                  </pic:nvPicPr>
+                  <pic:blipFill>
+                    <a:blip r:embed="rId24">
+                      <a:extLst>
+                        <a:ext uri="{28A0092B-C50C-407E-A947-70E740481C1C}">
+                          <a14:useLocalDpi xmlns:a14="http://schemas.microsoft.com/office/drawing/2010/main" val="0"/>
+                        </a:ext>
+                      </a:extLst>
+                    </a:blip>
+                    <a:stretch>
+                      <a:fillRect/>
+                    </a:stretch>
+                  </pic:blipFill>
+                  <pic:spPr>
+                    <a:xfrm>
+                      <a:off x="0" y="0"/>
+                      <a:ext cx="4091017" cy="1471623"/>
+                    </a:xfrm>
+                    <a:prstGeom prst="rect">
+                      <a:avLst/>
+                    </a:prstGeom>
+                  </pic:spPr>
+                </pic:pic>
+              </a:graphicData>
+            </a:graphic>
+          </wp:inline>
+        </w:drawing>
+      </w:r>
+    </w:p>
+    <w:p>
+      <w:pPr>
+        <w:pStyle w:val="ListParagraph"/>
+        <w:numPr>
+          <w:ilvl w:val="1"/>
+          <w:numId w:val="8"/>
+        </w:numPr>
+        <w:rPr>
+          <w:b/>
+          <w:color w:val="5F497A" w:themeColor="accent4" w:themeShade="BF"/>
+        </w:rPr>
+      </w:pPr>
+      <w:r>
+        <w:rPr>
+          <w:color w:val="5F497A" w:themeColor="accent4" w:themeShade="BF"/>
+        </w:rPr>
+        <w:t>They first implementation will make the sprite jump when space or up are pressed but the second one not</w:t>
+      </w:r>
+    </w:p>
+    <w:p>
+      <w:pPr>
+        <w:pStyle w:val="ListParagraph"/>
+        <w:numPr>
+          <w:ilvl w:val="1"/>
+          <w:numId w:val="8"/>
+        </w:numPr>
+        <w:rPr>
+          <w:b/>
+          <w:color w:val="5F497A" w:themeColor="accent4" w:themeShade="BF"/>
+        </w:rPr>
+      </w:pPr>
+      <w:r>
+        <w:rPr>
+          <w:color w:val="5F497A" w:themeColor="accent4" w:themeShade="BF"/>
+        </w:rPr>
+        <w:t xml:space="preserve">They first implementation will make the sprite jump when space or up are pressed but the second one </w:t>
+      </w:r>
+      <w:r>
+        <w:rPr>
+          <w:color w:val="5F497A" w:themeColor="accent4" w:themeShade="BF"/>
+        </w:rPr>
+        <w:t>will make it jump all the time</w:t>
+      </w:r>
+    </w:p>
+    <w:p>
+      <w:pPr>
+        <w:pStyle w:val="ListParagraph"/>
+        <w:numPr>
+          <w:ilvl w:val="1"/>
+          <w:numId w:val="8"/>
+        </w:numPr>
+        <w:rPr>
+          <w:b/>
+          <w:color w:val="5F497A" w:themeColor="accent4" w:themeShade="BF"/>
+        </w:rPr>
+      </w:pPr>
+      <w:r>
+        <w:rPr>
+          <w:b/>
+          <w:color w:val="5F497A" w:themeColor="accent4" w:themeShade="BF"/>
+        </w:rPr>
+        <w:t>Both will work the same way, but the second one utilizes a custom block</w:t>
+      </w:r>
+    </w:p>
+    <w:p>
+      <w:pPr>
+        <w:pStyle w:val="ListParagraph"/>
+        <w:numPr>
+          <w:ilvl w:val="0"/>
+          <w:numId w:val="8"/>
+        </w:numPr>
+        <w:rPr>
+          <w:b/>
+          <w:color w:val="5F497A" w:themeColor="accent4" w:themeShade="BF"/>
+        </w:rPr>
+      </w:pPr>
+      <w:r>
+        <w:rPr>
+          <w:b/>
+          <w:color w:val="5F497A" w:themeColor="accent4" w:themeShade="BF"/>
+        </w:rPr>
+        <w:t xml:space="preserve">E7 </w:t>
+      </w:r>
+      <w:r>
+        <w:rPr>
+          <w:color w:val="5F497A" w:themeColor="accent4" w:themeShade="BF"/>
+        </w:rPr>
+        <w:t xml:space="preserve">Which implementation do you think is the best </w:t>
+      </w:r>
+      <w:r>
+        <w:rPr>
+          <w:color w:val="5F497A" w:themeColor="accent4" w:themeShade="BF"/>
+        </w:rPr>
+        <w:t>one for this sprite?</w:t>
+      </w:r>
+    </w:p>
+    <w:p>
+      <w:pPr>
+        <w:pStyle w:val="ListParagraph"/>
+        <w:numPr>
+          <w:ilvl w:val="1"/>
+          <w:numId w:val="8"/>
+        </w:numPr>
+        <w:rPr>
+          <w:b/>
+          <w:color w:val="5F497A" w:themeColor="accent4" w:themeShade="BF"/>
+        </w:rPr>
+      </w:pPr>
+      <w:r>
+        <w:rPr>
+          <w:color w:val="5F497A" w:themeColor="accent4" w:themeShade="BF"/>
+        </w:rPr>
+        <w:t>The first one because it is smaller and easier to write and modify</w:t>
+      </w:r>
+    </w:p>
+    <w:p>
+      <w:pPr>
+        <w:pStyle w:val="ListParagraph"/>
+        <w:numPr>
+          <w:ilvl w:val="1"/>
+          <w:numId w:val="8"/>
+        </w:numPr>
+        <w:rPr>
+          <w:b/>
+          <w:color w:val="5F497A" w:themeColor="accent4" w:themeShade="BF"/>
+        </w:rPr>
+      </w:pPr>
+      <w:r>
+        <w:rPr>
+          <w:b/>
+          <w:color w:val="5F497A" w:themeColor="accent4" w:themeShade="BF"/>
+        </w:rPr>
+        <w:t>The second one because it groups similar pieces of functionality into reusable custom blocks</w:t>
+      </w:r>
+    </w:p>
+    <w:p>
+      <w:pPr>
+        <w:pStyle w:val="ListParagraph"/>
+        <w:numPr>
+          <w:ilvl w:val="0"/>
+          <w:numId w:val="8"/>
+        </w:numPr>
+      </w:pPr>
+      <w:r>
+        <w:t>E1,5,6 We want the sprite to s</w:t>
+      </w:r>
+      <w:r>
+        <w:t>ay the multiplication table of 2</w:t>
+      </w:r>
+      <w:r>
+        <w:t xml:space="preserve"> when </w:t>
+      </w:r>
+      <w:r>
+        <w:t>the green flag is clicked</w:t>
+      </w:r>
+    </w:p>
+    <w:p>
+      <w:pPr>
+        <w:ind w:left="720"/>
+      </w:pPr>
+      <w:r>
+        <w:t>Will it do it with the following code?</w:t>
+      </w:r>
+    </w:p>
+    <w:p>
+      <w:pPr>
+        <w:ind w:left="720"/>
+      </w:pPr>
+      <w:r>
+        <w:rPr>
+          <w:noProof/>
+        </w:rPr>
+        <w:drawing>
+          <wp:inline distT="0" distB="0" distL="0" distR="0">
+            <wp:extent cx="1914539" cy="1566874"/>
+            <wp:effectExtent l="0" t="0" r="0" b="0"/>
+            <wp:docPr id="26" name="Picture 26"/>
+            <wp:cNvGraphicFramePr>
+              <a:graphicFrameLocks xmlns:a="http://schemas.openxmlformats.org/drawingml/2006/main" noChangeAspect="1"/>
+            </wp:cNvGraphicFramePr>
+            <a:graphic xmlns:a="http://schemas.openxmlformats.org/drawingml/2006/main">
+              <a:graphicData uri="http://schemas.openxmlformats.org/drawingml/2006/picture">
+                <pic:pic xmlns:pic="http://schemas.openxmlformats.org/drawingml/2006/picture">
+                  <pic:nvPicPr>
+                    <pic:cNvPr id="0" name="mult2.png"/>
+                    <pic:cNvPicPr/>
+                  </pic:nvPicPr>
+                  <pic:blipFill>
+                    <a:blip r:embed="rId25">
+                      <a:extLst>
+                        <a:ext uri="{28A0092B-C50C-407E-A947-70E740481C1C}">
+                          <a14:useLocalDpi xmlns:a14="http://schemas.microsoft.com/office/drawing/2010/main" val="0"/>
+                        </a:ext>
+                      </a:extLst>
+                    </a:blip>
+                    <a:stretch>
+                      <a:fillRect/>
+                    </a:stretch>
+                  </pic:blipFill>
+                  <pic:spPr>
+                    <a:xfrm>
+                      <a:off x="0" y="0"/>
+                      <a:ext cx="1914539" cy="1566874"/>
+                    </a:xfrm>
+                    <a:prstGeom prst="rect">
+                      <a:avLst/>
+                    </a:prstGeom>
+                  </pic:spPr>
+                </pic:pic>
+              </a:graphicData>
+            </a:graphic>
+          </wp:inline>
+        </w:drawing>
+      </w:r>
+    </w:p>
+    <w:p>
+      <w:pPr>
+        <w:pStyle w:val="ListParagraph"/>
+        <w:numPr>
+          <w:ilvl w:val="1"/>
+          <w:numId w:val="15"/>
+        </w:numPr>
+        <w:rPr>
+          <w:b/>
+        </w:rPr>
+      </w:pPr>
+      <w:r>
+        <w:rPr>
+          <w:b/>
+        </w:rPr>
+        <w:t>Yes</w:t>
+      </w:r>
+    </w:p>
+    <w:p>
+      <w:pPr>
+        <w:pStyle w:val="ListParagraph"/>
+        <w:numPr>
+          <w:ilvl w:val="1"/>
+          <w:numId w:val="15"/>
+        </w:numPr>
+      </w:pPr>
+      <w:r>
+        <w:t>No, it will say 0 for 10 times</w:t>
+      </w:r>
+    </w:p>
+    <w:p>
+      <w:pPr>
+        <w:pStyle w:val="ListParagraph"/>
+        <w:numPr>
+          <w:ilvl w:val="1"/>
+          <w:numId w:val="15"/>
+        </w:numPr>
+      </w:pPr>
+      <w:r>
+        <w:t>No, it will say 0</w:t>
+      </w:r>
+      <w:proofErr w:type="gramStart"/>
+      <w:r>
+        <w:t>,2,4,6,8</w:t>
+      </w:r>
+      <w:proofErr w:type="gramEnd"/>
+      <w:r>
+        <w:t>….</w:t>
+      </w:r>
+    </w:p>
+    <w:p>
+      <w:pPr>
+        <w:rPr>
+          <w:color w:val="5F497A" w:themeColor="accent4" w:themeShade="BF"/>
+        </w:rPr>
+      </w:pPr>
+      <w:r>
+        <w:rPr>
+          <w:color w:val="5F497A" w:themeColor="accent4" w:themeShade="BF"/>
+        </w:rPr>
+        <w:lastRenderedPageBreak/>
+        <w:t>27 E4 Will it do it with the following code?</w:t>
+      </w:r>
+    </w:p>
+    <w:p>
+      <w:pPr>
+        <w:rPr>
+          <w:b/>
+          <w:color w:val="5F497A" w:themeColor="accent4" w:themeShade="BF"/>
+        </w:rPr>
+      </w:pPr>
+      <w:r>
+        <w:rPr>
+          <w:b/>
+          <w:noProof/>
+          <w:color w:val="5F497A" w:themeColor="accent4" w:themeShade="BF"/>
+        </w:rPr>
+        <w:drawing>
+          <wp:inline distT="0" distB="0" distL="0" distR="0">
+            <wp:extent cx="2000265" cy="2009790"/>
+            <wp:effectExtent l="0" t="0" r="0" b="9525"/>
+            <wp:docPr id="27" name="Picture 27"/>
+            <wp:cNvGraphicFramePr>
+              <a:graphicFrameLocks xmlns:a="http://schemas.openxmlformats.org/drawingml/2006/main" noChangeAspect="1"/>
+            </wp:cNvGraphicFramePr>
+            <a:graphic xmlns:a="http://schemas.openxmlformats.org/drawingml/2006/main">
+              <a:graphicData uri="http://schemas.openxmlformats.org/drawingml/2006/picture">
+                <pic:pic xmlns:pic="http://schemas.openxmlformats.org/drawingml/2006/picture">
+                  <pic:nvPicPr>
+                    <pic:cNvPr id="0" name="mult3.png"/>
+                    <pic:cNvPicPr/>
+                  </pic:nvPicPr>
+                  <pic:blipFill>
+                    <a:blip r:embed="rId26">
+                      <a:extLst>
+                        <a:ext uri="{28A0092B-C50C-407E-A947-70E740481C1C}">
+                          <a14:useLocalDpi xmlns:a14="http://schemas.microsoft.com/office/drawing/2010/main" val="0"/>
+                        </a:ext>
+                      </a:extLst>
+                    </a:blip>
+                    <a:stretch>
+                      <a:fillRect/>
+                    </a:stretch>
+                  </pic:blipFill>
+                  <pic:spPr>
+                    <a:xfrm>
+                      <a:off x="0" y="0"/>
+                      <a:ext cx="2000265" cy="2009790"/>
+                    </a:xfrm>
+                    <a:prstGeom prst="rect">
+                      <a:avLst/>
+                    </a:prstGeom>
+                  </pic:spPr>
+                </pic:pic>
+              </a:graphicData>
+            </a:graphic>
+          </wp:inline>
+        </w:drawing>
+      </w:r>
       <w:bookmarkStart w:id="0" w:name="_GoBack"/>
       <w:bookmarkEnd w:id="0"/>
+    </w:p>
+    <w:p>
+      <w:pPr>
+        <w:pStyle w:val="ListParagraph"/>
+        <w:numPr>
+          <w:ilvl w:val="0"/>
+          <w:numId w:val="16"/>
+        </w:numPr>
+        <w:rPr>
+          <w:color w:val="5F497A" w:themeColor="accent4" w:themeShade="BF"/>
+        </w:rPr>
+      </w:pPr>
+      <w:r>
+        <w:rPr>
+          <w:color w:val="5F497A" w:themeColor="accent4" w:themeShade="BF"/>
+        </w:rPr>
+        <w:t>Yes</w:t>
+      </w:r>
+    </w:p>
+    <w:p>
+      <w:pPr>
+        <w:pStyle w:val="ListParagraph"/>
+        <w:numPr>
+          <w:ilvl w:val="0"/>
+          <w:numId w:val="16"/>
+        </w:numPr>
+        <w:rPr>
+          <w:b/>
+          <w:color w:val="5F497A" w:themeColor="accent4" w:themeShade="BF"/>
+        </w:rPr>
+      </w:pPr>
+      <w:r>
+        <w:rPr>
+          <w:b/>
+          <w:color w:val="5F497A" w:themeColor="accent4" w:themeShade="BF"/>
+        </w:rPr>
+        <w:t>No, it will say nothing</w:t>
+      </w:r>
+    </w:p>
+    <w:p>
+      <w:pPr>
+        <w:pStyle w:val="ListParagraph"/>
+        <w:numPr>
+          <w:ilvl w:val="0"/>
+          <w:numId w:val="16"/>
+        </w:numPr>
+        <w:rPr>
+          <w:color w:val="5F497A" w:themeColor="accent4" w:themeShade="BF"/>
+        </w:rPr>
+      </w:pPr>
+      <w:r>
+        <w:rPr>
+          <w:color w:val="5F497A" w:themeColor="accent4" w:themeShade="BF"/>
+        </w:rPr>
+        <w:t>No, it will say 20, 22, 24, …</w:t>
+      </w:r>
+    </w:p>
+    <w:p>
+      <w:pPr>
+        <w:rPr>
+          <w:b/>
+          <w:color w:val="5F497A" w:themeColor="accent4" w:themeShade="BF"/>
+        </w:rPr>
+      </w:pPr>
+    </w:p>
+    <w:p>
+      <w:pPr>
+        <w:pStyle w:val="ListParagraph"/>
+        <w:ind w:left="1800"/>
+        <w:rPr>
+          <w:color w:val="5F497A" w:themeColor="accent4" w:themeShade="BF"/>
+        </w:rPr>
+      </w:pPr>
+    </w:p>
+    <w:p>
+      <w:pPr>
+        <w:rPr>
+          <w:color w:val="5F497A" w:themeColor="accent4" w:themeShade="BF"/>
+        </w:rPr>
+      </w:pPr>
+    </w:p>
+    <w:p>
+      <w:pPr>
+        <w:ind w:left="1440"/>
+        <w:rPr>
+          <w:color w:val="5F497A" w:themeColor="accent4" w:themeShade="BF"/>
+        </w:rPr>
+      </w:pPr>
     </w:p>
     <w:p>
       <w:pPr>
@@ -6042,6 +7998,95 @@
 <file path=word/numbering.xml><?xml version="1.0" encoding="utf-8"?>
 <w:numbering xmlns:wpc="http://schemas.microsoft.com/office/word/2010/wordprocessingCanvas" xmlns:mc="http://schemas.openxmlformats.org/markup-compatibility/2006" xmlns:o="urn:schemas-microsoft-com:office:office" xmlns:r="http://schemas.openxmlformats.org/officeDocument/2006/relationships" xmlns:m="http://schemas.openxmlformats.org/officeDocument/2006/math" xmlns:v="urn:schemas-microsoft-com:vml" xmlns:wp14="http://schemas.microsoft.com/office/word/2010/wordprocessingDrawing" xmlns:wp="http://schemas.openxmlformats.org/drawingml/2006/wordprocessingDrawing" xmlns:w10="urn:schemas-microsoft-com:office:word" xmlns:w="http://schemas.openxmlformats.org/wordprocessingml/2006/main" xmlns:w14="http://schemas.microsoft.com/office/word/2010/wordml" xmlns:wpg="http://schemas.microsoft.com/office/word/2010/wordprocessingGroup" xmlns:wpi="http://schemas.microsoft.com/office/word/2010/wordprocessingInk" xmlns:wne="http://schemas.microsoft.com/office/word/2006/wordml" xmlns:wps="http://schemas.microsoft.com/office/word/2010/wordprocessingShape" mc:Ignorable="w14 wp14">
   <w:abstractNum w:abstractNumId="0">
+    <w:nsid w:val="0A2C736A"/>
+    <w:multiLevelType w:val="hybridMultilevel"/>
+    <w:tmpl w:val="0D56EB1C"/>
+    <w:lvl w:ilvl="0" w:tplc="8736B59E">
+      <w:start w:val="1"/>
+      <w:numFmt w:val="lowerLetter"/>
+      <w:lvlText w:val="%1."/>
+      <w:lvlJc w:val="left"/>
+      <w:pPr>
+        <w:ind w:left="3600" w:hanging="360"/>
+      </w:pPr>
+      <w:rPr>
+        <w:rFonts w:hint="default"/>
+      </w:rPr>
+    </w:lvl>
+    <w:lvl w:ilvl="1" w:tplc="04090019">
+      <w:start w:val="1"/>
+      <w:numFmt w:val="lowerLetter"/>
+      <w:lvlText w:val="%2."/>
+      <w:lvlJc w:val="left"/>
+      <w:pPr>
+        <w:ind w:left="3240" w:hanging="360"/>
+      </w:pPr>
+    </w:lvl>
+    <w:lvl w:ilvl="2" w:tplc="0409001B">
+      <w:start w:val="1"/>
+      <w:numFmt w:val="lowerRoman"/>
+      <w:lvlText w:val="%3."/>
+      <w:lvlJc w:val="right"/>
+      <w:pPr>
+        <w:ind w:left="3960" w:hanging="180"/>
+      </w:pPr>
+    </w:lvl>
+    <w:lvl w:ilvl="3" w:tplc="0409000F" w:tentative="1">
+      <w:start w:val="1"/>
+      <w:numFmt w:val="decimal"/>
+      <w:lvlText w:val="%4."/>
+      <w:lvlJc w:val="left"/>
+      <w:pPr>
+        <w:ind w:left="4680" w:hanging="360"/>
+      </w:pPr>
+    </w:lvl>
+    <w:lvl w:ilvl="4" w:tplc="04090019" w:tentative="1">
+      <w:start w:val="1"/>
+      <w:numFmt w:val="lowerLetter"/>
+      <w:lvlText w:val="%5."/>
+      <w:lvlJc w:val="left"/>
+      <w:pPr>
+        <w:ind w:left="5400" w:hanging="360"/>
+      </w:pPr>
+    </w:lvl>
+    <w:lvl w:ilvl="5" w:tplc="0409001B" w:tentative="1">
+      <w:start w:val="1"/>
+      <w:numFmt w:val="lowerRoman"/>
+      <w:lvlText w:val="%6."/>
+      <w:lvlJc w:val="right"/>
+      <w:pPr>
+        <w:ind w:left="6120" w:hanging="180"/>
+      </w:pPr>
+    </w:lvl>
+    <w:lvl w:ilvl="6" w:tplc="0409000F" w:tentative="1">
+      <w:start w:val="1"/>
+      <w:numFmt w:val="decimal"/>
+      <w:lvlText w:val="%7."/>
+      <w:lvlJc w:val="left"/>
+      <w:pPr>
+        <w:ind w:left="6840" w:hanging="360"/>
+      </w:pPr>
+    </w:lvl>
+    <w:lvl w:ilvl="7" w:tplc="04090019" w:tentative="1">
+      <w:start w:val="1"/>
+      <w:numFmt w:val="lowerLetter"/>
+      <w:lvlText w:val="%8."/>
+      <w:lvlJc w:val="left"/>
+      <w:pPr>
+        <w:ind w:left="7560" w:hanging="360"/>
+      </w:pPr>
+    </w:lvl>
+    <w:lvl w:ilvl="8" w:tplc="0409001B" w:tentative="1">
+      <w:start w:val="1"/>
+      <w:numFmt w:val="lowerRoman"/>
+      <w:lvlText w:val="%9."/>
+      <w:lvlJc w:val="right"/>
+      <w:pPr>
+        <w:ind w:left="8280" w:hanging="180"/>
+      </w:pPr>
+    </w:lvl>
+  </w:abstractNum>
+  <w:abstractNum w:abstractNumId="1">
     <w:nsid w:val="1AF85A46"/>
     <w:multiLevelType w:val="hybridMultilevel"/>
     <w:tmpl w:val="035400B6"/>
@@ -6127,7 +8172,7 @@
       </w:pPr>
     </w:lvl>
   </w:abstractNum>
-  <w:abstractNum w:abstractNumId="1">
+  <w:abstractNum w:abstractNumId="2">
     <w:nsid w:val="1B28041B"/>
     <w:multiLevelType w:val="hybridMultilevel"/>
     <w:tmpl w:val="64E89FF4"/>
@@ -6213,7 +8258,7 @@
       </w:pPr>
     </w:lvl>
   </w:abstractNum>
-  <w:abstractNum w:abstractNumId="2">
+  <w:abstractNum w:abstractNumId="3">
     <w:nsid w:val="211E28BE"/>
     <w:multiLevelType w:val="hybridMultilevel"/>
     <w:tmpl w:val="8EA00A08"/>
@@ -6299,10 +8344,10 @@
       </w:pPr>
     </w:lvl>
   </w:abstractNum>
-  <w:abstractNum w:abstractNumId="3">
+  <w:abstractNum w:abstractNumId="4">
     <w:nsid w:val="21E15B89"/>
     <w:multiLevelType w:val="hybridMultilevel"/>
-    <w:tmpl w:val="693EF4DC"/>
+    <w:tmpl w:val="9754DE68"/>
     <w:lvl w:ilvl="0" w:tplc="971CA976">
       <w:start w:val="1"/>
       <w:numFmt w:val="decimal"/>
@@ -6388,7 +8433,274 @@
       </w:pPr>
     </w:lvl>
   </w:abstractNum>
-  <w:abstractNum w:abstractNumId="4">
+  <w:abstractNum w:abstractNumId="5">
+    <w:nsid w:val="38B943FA"/>
+    <w:multiLevelType w:val="hybridMultilevel"/>
+    <w:tmpl w:val="0B424538"/>
+    <w:lvl w:ilvl="0" w:tplc="8736B59E">
+      <w:start w:val="1"/>
+      <w:numFmt w:val="lowerLetter"/>
+      <w:lvlText w:val="%1."/>
+      <w:lvlJc w:val="left"/>
+      <w:pPr>
+        <w:ind w:left="1800" w:hanging="360"/>
+      </w:pPr>
+      <w:rPr>
+        <w:rFonts w:hint="default"/>
+      </w:rPr>
+    </w:lvl>
+    <w:lvl w:ilvl="1" w:tplc="04090019" w:tentative="1">
+      <w:start w:val="1"/>
+      <w:numFmt w:val="lowerLetter"/>
+      <w:lvlText w:val="%2."/>
+      <w:lvlJc w:val="left"/>
+      <w:pPr>
+        <w:ind w:left="1440" w:hanging="360"/>
+      </w:pPr>
+    </w:lvl>
+    <w:lvl w:ilvl="2" w:tplc="0409001B" w:tentative="1">
+      <w:start w:val="1"/>
+      <w:numFmt w:val="lowerRoman"/>
+      <w:lvlText w:val="%3."/>
+      <w:lvlJc w:val="right"/>
+      <w:pPr>
+        <w:ind w:left="2160" w:hanging="180"/>
+      </w:pPr>
+    </w:lvl>
+    <w:lvl w:ilvl="3" w:tplc="0409000F" w:tentative="1">
+      <w:start w:val="1"/>
+      <w:numFmt w:val="decimal"/>
+      <w:lvlText w:val="%4."/>
+      <w:lvlJc w:val="left"/>
+      <w:pPr>
+        <w:ind w:left="2880" w:hanging="360"/>
+      </w:pPr>
+    </w:lvl>
+    <w:lvl w:ilvl="4" w:tplc="04090019" w:tentative="1">
+      <w:start w:val="1"/>
+      <w:numFmt w:val="lowerLetter"/>
+      <w:lvlText w:val="%5."/>
+      <w:lvlJc w:val="left"/>
+      <w:pPr>
+        <w:ind w:left="3600" w:hanging="360"/>
+      </w:pPr>
+    </w:lvl>
+    <w:lvl w:ilvl="5" w:tplc="0409001B" w:tentative="1">
+      <w:start w:val="1"/>
+      <w:numFmt w:val="lowerRoman"/>
+      <w:lvlText w:val="%6."/>
+      <w:lvlJc w:val="right"/>
+      <w:pPr>
+        <w:ind w:left="4320" w:hanging="180"/>
+      </w:pPr>
+    </w:lvl>
+    <w:lvl w:ilvl="6" w:tplc="0409000F" w:tentative="1">
+      <w:start w:val="1"/>
+      <w:numFmt w:val="decimal"/>
+      <w:lvlText w:val="%7."/>
+      <w:lvlJc w:val="left"/>
+      <w:pPr>
+        <w:ind w:left="5040" w:hanging="360"/>
+      </w:pPr>
+    </w:lvl>
+    <w:lvl w:ilvl="7" w:tplc="04090019" w:tentative="1">
+      <w:start w:val="1"/>
+      <w:numFmt w:val="lowerLetter"/>
+      <w:lvlText w:val="%8."/>
+      <w:lvlJc w:val="left"/>
+      <w:pPr>
+        <w:ind w:left="5760" w:hanging="360"/>
+      </w:pPr>
+    </w:lvl>
+    <w:lvl w:ilvl="8" w:tplc="0409001B" w:tentative="1">
+      <w:start w:val="1"/>
+      <w:numFmt w:val="lowerRoman"/>
+      <w:lvlText w:val="%9."/>
+      <w:lvlJc w:val="right"/>
+      <w:pPr>
+        <w:ind w:left="6480" w:hanging="180"/>
+      </w:pPr>
+    </w:lvl>
+  </w:abstractNum>
+  <w:abstractNum w:abstractNumId="6">
+    <w:nsid w:val="38C639B6"/>
+    <w:multiLevelType w:val="hybridMultilevel"/>
+    <w:tmpl w:val="73144BCE"/>
+    <w:lvl w:ilvl="0" w:tplc="8736B59E">
+      <w:start w:val="1"/>
+      <w:numFmt w:val="lowerLetter"/>
+      <w:lvlText w:val="%1."/>
+      <w:lvlJc w:val="left"/>
+      <w:pPr>
+        <w:ind w:left="1800" w:hanging="360"/>
+      </w:pPr>
+      <w:rPr>
+        <w:rFonts w:hint="default"/>
+      </w:rPr>
+    </w:lvl>
+    <w:lvl w:ilvl="1" w:tplc="04090019" w:tentative="1">
+      <w:start w:val="1"/>
+      <w:numFmt w:val="lowerLetter"/>
+      <w:lvlText w:val="%2."/>
+      <w:lvlJc w:val="left"/>
+      <w:pPr>
+        <w:ind w:left="1440" w:hanging="360"/>
+      </w:pPr>
+    </w:lvl>
+    <w:lvl w:ilvl="2" w:tplc="0409001B" w:tentative="1">
+      <w:start w:val="1"/>
+      <w:numFmt w:val="lowerRoman"/>
+      <w:lvlText w:val="%3."/>
+      <w:lvlJc w:val="right"/>
+      <w:pPr>
+        <w:ind w:left="2160" w:hanging="180"/>
+      </w:pPr>
+    </w:lvl>
+    <w:lvl w:ilvl="3" w:tplc="0409000F" w:tentative="1">
+      <w:start w:val="1"/>
+      <w:numFmt w:val="decimal"/>
+      <w:lvlText w:val="%4."/>
+      <w:lvlJc w:val="left"/>
+      <w:pPr>
+        <w:ind w:left="2880" w:hanging="360"/>
+      </w:pPr>
+    </w:lvl>
+    <w:lvl w:ilvl="4" w:tplc="04090019" w:tentative="1">
+      <w:start w:val="1"/>
+      <w:numFmt w:val="lowerLetter"/>
+      <w:lvlText w:val="%5."/>
+      <w:lvlJc w:val="left"/>
+      <w:pPr>
+        <w:ind w:left="3600" w:hanging="360"/>
+      </w:pPr>
+    </w:lvl>
+    <w:lvl w:ilvl="5" w:tplc="0409001B" w:tentative="1">
+      <w:start w:val="1"/>
+      <w:numFmt w:val="lowerRoman"/>
+      <w:lvlText w:val="%6."/>
+      <w:lvlJc w:val="right"/>
+      <w:pPr>
+        <w:ind w:left="4320" w:hanging="180"/>
+      </w:pPr>
+    </w:lvl>
+    <w:lvl w:ilvl="6" w:tplc="0409000F" w:tentative="1">
+      <w:start w:val="1"/>
+      <w:numFmt w:val="decimal"/>
+      <w:lvlText w:val="%7."/>
+      <w:lvlJc w:val="left"/>
+      <w:pPr>
+        <w:ind w:left="5040" w:hanging="360"/>
+      </w:pPr>
+    </w:lvl>
+    <w:lvl w:ilvl="7" w:tplc="04090019" w:tentative="1">
+      <w:start w:val="1"/>
+      <w:numFmt w:val="lowerLetter"/>
+      <w:lvlText w:val="%8."/>
+      <w:lvlJc w:val="left"/>
+      <w:pPr>
+        <w:ind w:left="5760" w:hanging="360"/>
+      </w:pPr>
+    </w:lvl>
+    <w:lvl w:ilvl="8" w:tplc="0409001B" w:tentative="1">
+      <w:start w:val="1"/>
+      <w:numFmt w:val="lowerRoman"/>
+      <w:lvlText w:val="%9."/>
+      <w:lvlJc w:val="right"/>
+      <w:pPr>
+        <w:ind w:left="6480" w:hanging="180"/>
+      </w:pPr>
+    </w:lvl>
+  </w:abstractNum>
+  <w:abstractNum w:abstractNumId="7">
+    <w:nsid w:val="3ABB5AC6"/>
+    <w:multiLevelType w:val="hybridMultilevel"/>
+    <w:tmpl w:val="44E6AF0A"/>
+    <w:lvl w:ilvl="0" w:tplc="8736B59E">
+      <w:start w:val="1"/>
+      <w:numFmt w:val="lowerLetter"/>
+      <w:lvlText w:val="%1."/>
+      <w:lvlJc w:val="left"/>
+      <w:pPr>
+        <w:ind w:left="1800" w:hanging="360"/>
+      </w:pPr>
+      <w:rPr>
+        <w:rFonts w:hint="default"/>
+      </w:rPr>
+    </w:lvl>
+    <w:lvl w:ilvl="1" w:tplc="04090019" w:tentative="1">
+      <w:start w:val="1"/>
+      <w:numFmt w:val="lowerLetter"/>
+      <w:lvlText w:val="%2."/>
+      <w:lvlJc w:val="left"/>
+      <w:pPr>
+        <w:ind w:left="1440" w:hanging="360"/>
+      </w:pPr>
+    </w:lvl>
+    <w:lvl w:ilvl="2" w:tplc="0409001B" w:tentative="1">
+      <w:start w:val="1"/>
+      <w:numFmt w:val="lowerRoman"/>
+      <w:lvlText w:val="%3."/>
+      <w:lvlJc w:val="right"/>
+      <w:pPr>
+        <w:ind w:left="2160" w:hanging="180"/>
+      </w:pPr>
+    </w:lvl>
+    <w:lvl w:ilvl="3" w:tplc="0409000F" w:tentative="1">
+      <w:start w:val="1"/>
+      <w:numFmt w:val="decimal"/>
+      <w:lvlText w:val="%4."/>
+      <w:lvlJc w:val="left"/>
+      <w:pPr>
+        <w:ind w:left="2880" w:hanging="360"/>
+      </w:pPr>
+    </w:lvl>
+    <w:lvl w:ilvl="4" w:tplc="04090019" w:tentative="1">
+      <w:start w:val="1"/>
+      <w:numFmt w:val="lowerLetter"/>
+      <w:lvlText w:val="%5."/>
+      <w:lvlJc w:val="left"/>
+      <w:pPr>
+        <w:ind w:left="3600" w:hanging="360"/>
+      </w:pPr>
+    </w:lvl>
+    <w:lvl w:ilvl="5" w:tplc="0409001B" w:tentative="1">
+      <w:start w:val="1"/>
+      <w:numFmt w:val="lowerRoman"/>
+      <w:lvlText w:val="%6."/>
+      <w:lvlJc w:val="right"/>
+      <w:pPr>
+        <w:ind w:left="4320" w:hanging="180"/>
+      </w:pPr>
+    </w:lvl>
+    <w:lvl w:ilvl="6" w:tplc="0409000F" w:tentative="1">
+      <w:start w:val="1"/>
+      <w:numFmt w:val="decimal"/>
+      <w:lvlText w:val="%7."/>
+      <w:lvlJc w:val="left"/>
+      <w:pPr>
+        <w:ind w:left="5040" w:hanging="360"/>
+      </w:pPr>
+    </w:lvl>
+    <w:lvl w:ilvl="7" w:tplc="04090019" w:tentative="1">
+      <w:start w:val="1"/>
+      <w:numFmt w:val="lowerLetter"/>
+      <w:lvlText w:val="%8."/>
+      <w:lvlJc w:val="left"/>
+      <w:pPr>
+        <w:ind w:left="5760" w:hanging="360"/>
+      </w:pPr>
+    </w:lvl>
+    <w:lvl w:ilvl="8" w:tplc="0409001B" w:tentative="1">
+      <w:start w:val="1"/>
+      <w:numFmt w:val="lowerRoman"/>
+      <w:lvlText w:val="%9."/>
+      <w:lvlJc w:val="right"/>
+      <w:pPr>
+        <w:ind w:left="6480" w:hanging="180"/>
+      </w:pPr>
+    </w:lvl>
+  </w:abstractNum>
+  <w:abstractNum w:abstractNumId="8">
     <w:nsid w:val="4507594E"/>
     <w:multiLevelType w:val="hybridMultilevel"/>
     <w:tmpl w:val="2828EF86"/>
@@ -6474,7 +8786,96 @@
       </w:pPr>
     </w:lvl>
   </w:abstractNum>
-  <w:abstractNum w:abstractNumId="5">
+  <w:abstractNum w:abstractNumId="9">
+    <w:nsid w:val="48EE195D"/>
+    <w:multiLevelType w:val="hybridMultilevel"/>
+    <w:tmpl w:val="5F2EBB02"/>
+    <w:lvl w:ilvl="0" w:tplc="971CA976">
+      <w:start w:val="1"/>
+      <w:numFmt w:val="decimal"/>
+      <w:lvlText w:val="%1."/>
+      <w:lvlJc w:val="left"/>
+      <w:pPr>
+        <w:ind w:left="2520" w:hanging="360"/>
+      </w:pPr>
+      <w:rPr>
+        <w:rFonts w:hint="default"/>
+      </w:rPr>
+    </w:lvl>
+    <w:lvl w:ilvl="1" w:tplc="04090019" w:tentative="1">
+      <w:start w:val="1"/>
+      <w:numFmt w:val="lowerLetter"/>
+      <w:lvlText w:val="%2."/>
+      <w:lvlJc w:val="left"/>
+      <w:pPr>
+        <w:ind w:left="2880" w:hanging="360"/>
+      </w:pPr>
+    </w:lvl>
+    <w:lvl w:ilvl="2" w:tplc="0409001B" w:tentative="1">
+      <w:start w:val="1"/>
+      <w:numFmt w:val="lowerRoman"/>
+      <w:lvlText w:val="%3."/>
+      <w:lvlJc w:val="right"/>
+      <w:pPr>
+        <w:ind w:left="3600" w:hanging="180"/>
+      </w:pPr>
+    </w:lvl>
+    <w:lvl w:ilvl="3" w:tplc="0409000F" w:tentative="1">
+      <w:start w:val="1"/>
+      <w:numFmt w:val="decimal"/>
+      <w:lvlText w:val="%4."/>
+      <w:lvlJc w:val="left"/>
+      <w:pPr>
+        <w:ind w:left="4320" w:hanging="360"/>
+      </w:pPr>
+    </w:lvl>
+    <w:lvl w:ilvl="4" w:tplc="04090019" w:tentative="1">
+      <w:start w:val="1"/>
+      <w:numFmt w:val="lowerLetter"/>
+      <w:lvlText w:val="%5."/>
+      <w:lvlJc w:val="left"/>
+      <w:pPr>
+        <w:ind w:left="5040" w:hanging="360"/>
+      </w:pPr>
+    </w:lvl>
+    <w:lvl w:ilvl="5" w:tplc="0409001B" w:tentative="1">
+      <w:start w:val="1"/>
+      <w:numFmt w:val="lowerRoman"/>
+      <w:lvlText w:val="%6."/>
+      <w:lvlJc w:val="right"/>
+      <w:pPr>
+        <w:ind w:left="5760" w:hanging="180"/>
+      </w:pPr>
+    </w:lvl>
+    <w:lvl w:ilvl="6" w:tplc="0409000F" w:tentative="1">
+      <w:start w:val="1"/>
+      <w:numFmt w:val="decimal"/>
+      <w:lvlText w:val="%7."/>
+      <w:lvlJc w:val="left"/>
+      <w:pPr>
+        <w:ind w:left="6480" w:hanging="360"/>
+      </w:pPr>
+    </w:lvl>
+    <w:lvl w:ilvl="7" w:tplc="04090019" w:tentative="1">
+      <w:start w:val="1"/>
+      <w:numFmt w:val="lowerLetter"/>
+      <w:lvlText w:val="%8."/>
+      <w:lvlJc w:val="left"/>
+      <w:pPr>
+        <w:ind w:left="7200" w:hanging="360"/>
+      </w:pPr>
+    </w:lvl>
+    <w:lvl w:ilvl="8" w:tplc="0409001B" w:tentative="1">
+      <w:start w:val="1"/>
+      <w:numFmt w:val="lowerRoman"/>
+      <w:lvlText w:val="%9."/>
+      <w:lvlJc w:val="right"/>
+      <w:pPr>
+        <w:ind w:left="7920" w:hanging="180"/>
+      </w:pPr>
+    </w:lvl>
+  </w:abstractNum>
+  <w:abstractNum w:abstractNumId="10">
     <w:nsid w:val="4DC3725C"/>
     <w:multiLevelType w:val="hybridMultilevel"/>
     <w:tmpl w:val="0096D6E4"/>
@@ -6560,7 +8961,7 @@
       </w:pPr>
     </w:lvl>
   </w:abstractNum>
-  <w:abstractNum w:abstractNumId="6">
+  <w:abstractNum w:abstractNumId="11">
     <w:nsid w:val="559A3E9F"/>
     <w:multiLevelType w:val="hybridMultilevel"/>
     <w:tmpl w:val="3C1446A2"/>
@@ -6646,7 +9047,96 @@
       </w:pPr>
     </w:lvl>
   </w:abstractNum>
-  <w:abstractNum w:abstractNumId="7">
+  <w:abstractNum w:abstractNumId="12">
+    <w:nsid w:val="5A8A2422"/>
+    <w:multiLevelType w:val="hybridMultilevel"/>
+    <w:tmpl w:val="B7B2B0EC"/>
+    <w:lvl w:ilvl="0" w:tplc="8736B59E">
+      <w:start w:val="1"/>
+      <w:numFmt w:val="lowerLetter"/>
+      <w:lvlText w:val="%1."/>
+      <w:lvlJc w:val="left"/>
+      <w:pPr>
+        <w:ind w:left="2520" w:hanging="360"/>
+      </w:pPr>
+      <w:rPr>
+        <w:rFonts w:hint="default"/>
+      </w:rPr>
+    </w:lvl>
+    <w:lvl w:ilvl="1" w:tplc="04090019">
+      <w:start w:val="1"/>
+      <w:numFmt w:val="lowerLetter"/>
+      <w:lvlText w:val="%2."/>
+      <w:lvlJc w:val="left"/>
+      <w:pPr>
+        <w:ind w:left="2160" w:hanging="360"/>
+      </w:pPr>
+    </w:lvl>
+    <w:lvl w:ilvl="2" w:tplc="0409001B" w:tentative="1">
+      <w:start w:val="1"/>
+      <w:numFmt w:val="lowerRoman"/>
+      <w:lvlText w:val="%3."/>
+      <w:lvlJc w:val="right"/>
+      <w:pPr>
+        <w:ind w:left="2880" w:hanging="180"/>
+      </w:pPr>
+    </w:lvl>
+    <w:lvl w:ilvl="3" w:tplc="0409000F" w:tentative="1">
+      <w:start w:val="1"/>
+      <w:numFmt w:val="decimal"/>
+      <w:lvlText w:val="%4."/>
+      <w:lvlJc w:val="left"/>
+      <w:pPr>
+        <w:ind w:left="3600" w:hanging="360"/>
+      </w:pPr>
+    </w:lvl>
+    <w:lvl w:ilvl="4" w:tplc="04090019" w:tentative="1">
+      <w:start w:val="1"/>
+      <w:numFmt w:val="lowerLetter"/>
+      <w:lvlText w:val="%5."/>
+      <w:lvlJc w:val="left"/>
+      <w:pPr>
+        <w:ind w:left="4320" w:hanging="360"/>
+      </w:pPr>
+    </w:lvl>
+    <w:lvl w:ilvl="5" w:tplc="0409001B" w:tentative="1">
+      <w:start w:val="1"/>
+      <w:numFmt w:val="lowerRoman"/>
+      <w:lvlText w:val="%6."/>
+      <w:lvlJc w:val="right"/>
+      <w:pPr>
+        <w:ind w:left="5040" w:hanging="180"/>
+      </w:pPr>
+    </w:lvl>
+    <w:lvl w:ilvl="6" w:tplc="0409000F" w:tentative="1">
+      <w:start w:val="1"/>
+      <w:numFmt w:val="decimal"/>
+      <w:lvlText w:val="%7."/>
+      <w:lvlJc w:val="left"/>
+      <w:pPr>
+        <w:ind w:left="5760" w:hanging="360"/>
+      </w:pPr>
+    </w:lvl>
+    <w:lvl w:ilvl="7" w:tplc="04090019" w:tentative="1">
+      <w:start w:val="1"/>
+      <w:numFmt w:val="lowerLetter"/>
+      <w:lvlText w:val="%8."/>
+      <w:lvlJc w:val="left"/>
+      <w:pPr>
+        <w:ind w:left="6480" w:hanging="360"/>
+      </w:pPr>
+    </w:lvl>
+    <w:lvl w:ilvl="8" w:tplc="0409001B" w:tentative="1">
+      <w:start w:val="1"/>
+      <w:numFmt w:val="lowerRoman"/>
+      <w:lvlText w:val="%9."/>
+      <w:lvlJc w:val="right"/>
+      <w:pPr>
+        <w:ind w:left="7200" w:hanging="180"/>
+      </w:pPr>
+    </w:lvl>
+  </w:abstractNum>
+  <w:abstractNum w:abstractNumId="13">
     <w:nsid w:val="5AC342A3"/>
     <w:multiLevelType w:val="hybridMultilevel"/>
     <w:tmpl w:val="77E643E6"/>
@@ -6732,29 +9222,231 @@
       </w:pPr>
     </w:lvl>
   </w:abstractNum>
+  <w:abstractNum w:abstractNumId="14">
+    <w:nsid w:val="5EE3742B"/>
+    <w:multiLevelType w:val="hybridMultilevel"/>
+    <w:tmpl w:val="B09A91B6"/>
+    <w:lvl w:ilvl="0" w:tplc="8736B59E">
+      <w:start w:val="1"/>
+      <w:numFmt w:val="lowerLetter"/>
+      <w:lvlText w:val="%1."/>
+      <w:lvlJc w:val="left"/>
+      <w:pPr>
+        <w:ind w:left="1800" w:hanging="360"/>
+      </w:pPr>
+      <w:rPr>
+        <w:rFonts w:hint="default"/>
+      </w:rPr>
+    </w:lvl>
+    <w:lvl w:ilvl="1" w:tplc="04090019" w:tentative="1">
+      <w:start w:val="1"/>
+      <w:numFmt w:val="lowerLetter"/>
+      <w:lvlText w:val="%2."/>
+      <w:lvlJc w:val="left"/>
+      <w:pPr>
+        <w:ind w:left="1440" w:hanging="360"/>
+      </w:pPr>
+    </w:lvl>
+    <w:lvl w:ilvl="2" w:tplc="0409001B" w:tentative="1">
+      <w:start w:val="1"/>
+      <w:numFmt w:val="lowerRoman"/>
+      <w:lvlText w:val="%3."/>
+      <w:lvlJc w:val="right"/>
+      <w:pPr>
+        <w:ind w:left="2160" w:hanging="180"/>
+      </w:pPr>
+    </w:lvl>
+    <w:lvl w:ilvl="3" w:tplc="0409000F" w:tentative="1">
+      <w:start w:val="1"/>
+      <w:numFmt w:val="decimal"/>
+      <w:lvlText w:val="%4."/>
+      <w:lvlJc w:val="left"/>
+      <w:pPr>
+        <w:ind w:left="2880" w:hanging="360"/>
+      </w:pPr>
+    </w:lvl>
+    <w:lvl w:ilvl="4" w:tplc="04090019" w:tentative="1">
+      <w:start w:val="1"/>
+      <w:numFmt w:val="lowerLetter"/>
+      <w:lvlText w:val="%5."/>
+      <w:lvlJc w:val="left"/>
+      <w:pPr>
+        <w:ind w:left="3600" w:hanging="360"/>
+      </w:pPr>
+    </w:lvl>
+    <w:lvl w:ilvl="5" w:tplc="0409001B" w:tentative="1">
+      <w:start w:val="1"/>
+      <w:numFmt w:val="lowerRoman"/>
+      <w:lvlText w:val="%6."/>
+      <w:lvlJc w:val="right"/>
+      <w:pPr>
+        <w:ind w:left="4320" w:hanging="180"/>
+      </w:pPr>
+    </w:lvl>
+    <w:lvl w:ilvl="6" w:tplc="0409000F" w:tentative="1">
+      <w:start w:val="1"/>
+      <w:numFmt w:val="decimal"/>
+      <w:lvlText w:val="%7."/>
+      <w:lvlJc w:val="left"/>
+      <w:pPr>
+        <w:ind w:left="5040" w:hanging="360"/>
+      </w:pPr>
+    </w:lvl>
+    <w:lvl w:ilvl="7" w:tplc="04090019" w:tentative="1">
+      <w:start w:val="1"/>
+      <w:numFmt w:val="lowerLetter"/>
+      <w:lvlText w:val="%8."/>
+      <w:lvlJc w:val="left"/>
+      <w:pPr>
+        <w:ind w:left="5760" w:hanging="360"/>
+      </w:pPr>
+    </w:lvl>
+    <w:lvl w:ilvl="8" w:tplc="0409001B" w:tentative="1">
+      <w:start w:val="1"/>
+      <w:numFmt w:val="lowerRoman"/>
+      <w:lvlText w:val="%9."/>
+      <w:lvlJc w:val="right"/>
+      <w:pPr>
+        <w:ind w:left="6480" w:hanging="180"/>
+      </w:pPr>
+    </w:lvl>
+  </w:abstractNum>
+  <w:abstractNum w:abstractNumId="15">
+    <w:nsid w:val="641373D0"/>
+    <w:multiLevelType w:val="hybridMultilevel"/>
+    <w:tmpl w:val="21726746"/>
+    <w:lvl w:ilvl="0" w:tplc="8736B59E">
+      <w:start w:val="1"/>
+      <w:numFmt w:val="lowerLetter"/>
+      <w:lvlText w:val="%1."/>
+      <w:lvlJc w:val="left"/>
+      <w:pPr>
+        <w:ind w:left="1800" w:hanging="360"/>
+      </w:pPr>
+      <w:rPr>
+        <w:rFonts w:hint="default"/>
+      </w:rPr>
+    </w:lvl>
+    <w:lvl w:ilvl="1" w:tplc="04090019" w:tentative="1">
+      <w:start w:val="1"/>
+      <w:numFmt w:val="lowerLetter"/>
+      <w:lvlText w:val="%2."/>
+      <w:lvlJc w:val="left"/>
+      <w:pPr>
+        <w:ind w:left="2520" w:hanging="360"/>
+      </w:pPr>
+    </w:lvl>
+    <w:lvl w:ilvl="2" w:tplc="0409001B" w:tentative="1">
+      <w:start w:val="1"/>
+      <w:numFmt w:val="lowerRoman"/>
+      <w:lvlText w:val="%3."/>
+      <w:lvlJc w:val="right"/>
+      <w:pPr>
+        <w:ind w:left="3240" w:hanging="180"/>
+      </w:pPr>
+    </w:lvl>
+    <w:lvl w:ilvl="3" w:tplc="0409000F" w:tentative="1">
+      <w:start w:val="1"/>
+      <w:numFmt w:val="decimal"/>
+      <w:lvlText w:val="%4."/>
+      <w:lvlJc w:val="left"/>
+      <w:pPr>
+        <w:ind w:left="3960" w:hanging="360"/>
+      </w:pPr>
+    </w:lvl>
+    <w:lvl w:ilvl="4" w:tplc="04090019" w:tentative="1">
+      <w:start w:val="1"/>
+      <w:numFmt w:val="lowerLetter"/>
+      <w:lvlText w:val="%5."/>
+      <w:lvlJc w:val="left"/>
+      <w:pPr>
+        <w:ind w:left="4680" w:hanging="360"/>
+      </w:pPr>
+    </w:lvl>
+    <w:lvl w:ilvl="5" w:tplc="0409001B" w:tentative="1">
+      <w:start w:val="1"/>
+      <w:numFmt w:val="lowerRoman"/>
+      <w:lvlText w:val="%6."/>
+      <w:lvlJc w:val="right"/>
+      <w:pPr>
+        <w:ind w:left="5400" w:hanging="180"/>
+      </w:pPr>
+    </w:lvl>
+    <w:lvl w:ilvl="6" w:tplc="0409000F" w:tentative="1">
+      <w:start w:val="1"/>
+      <w:numFmt w:val="decimal"/>
+      <w:lvlText w:val="%7."/>
+      <w:lvlJc w:val="left"/>
+      <w:pPr>
+        <w:ind w:left="6120" w:hanging="360"/>
+      </w:pPr>
+    </w:lvl>
+    <w:lvl w:ilvl="7" w:tplc="04090019" w:tentative="1">
+      <w:start w:val="1"/>
+      <w:numFmt w:val="lowerLetter"/>
+      <w:lvlText w:val="%8."/>
+      <w:lvlJc w:val="left"/>
+      <w:pPr>
+        <w:ind w:left="6840" w:hanging="360"/>
+      </w:pPr>
+    </w:lvl>
+    <w:lvl w:ilvl="8" w:tplc="0409001B" w:tentative="1">
+      <w:start w:val="1"/>
+      <w:numFmt w:val="lowerRoman"/>
+      <w:lvlText w:val="%9."/>
+      <w:lvlJc w:val="right"/>
+      <w:pPr>
+        <w:ind w:left="7560" w:hanging="180"/>
+      </w:pPr>
+    </w:lvl>
+  </w:abstractNum>
   <w:num w:numId="1">
+    <w:abstractNumId w:val="3"/>
+  </w:num>
+  <w:num w:numId="2">
+    <w:abstractNumId w:val="8"/>
+  </w:num>
+  <w:num w:numId="3">
     <w:abstractNumId w:val="2"/>
   </w:num>
-  <w:num w:numId="2">
+  <w:num w:numId="4">
+    <w:abstractNumId w:val="10"/>
+  </w:num>
+  <w:num w:numId="5">
+    <w:abstractNumId w:val="1"/>
+  </w:num>
+  <w:num w:numId="6">
+    <w:abstractNumId w:val="13"/>
+  </w:num>
+  <w:num w:numId="7">
+    <w:abstractNumId w:val="11"/>
+  </w:num>
+  <w:num w:numId="8">
     <w:abstractNumId w:val="4"/>
   </w:num>
-  <w:num w:numId="3">
-    <w:abstractNumId w:val="1"/>
+  <w:num w:numId="9">
+    <w:abstractNumId w:val="9"/>
   </w:num>
-  <w:num w:numId="4">
+  <w:num w:numId="10">
+    <w:abstractNumId w:val="15"/>
+  </w:num>
+  <w:num w:numId="11">
+    <w:abstractNumId w:val="0"/>
+  </w:num>
+  <w:num w:numId="12">
     <w:abstractNumId w:val="5"/>
   </w:num>
-  <w:num w:numId="5">
-    <w:abstractNumId w:val="0"/>
+  <w:num w:numId="13">
+    <w:abstractNumId w:val="14"/>
   </w:num>
-  <w:num w:numId="6">
+  <w:num w:numId="14">
     <w:abstractNumId w:val="7"/>
   </w:num>
-  <w:num w:numId="7">
+  <w:num w:numId="15">
+    <w:abstractNumId w:val="12"/>
+  </w:num>
+  <w:num w:numId="16">
     <w:abstractNumId w:val="6"/>
-  </w:num>
-  <w:num w:numId="8">
-    <w:abstractNumId w:val="3"/>
   </w:num>
 </w:numbering>
 </file>
@@ -7778,4 +10470,16 @@
   <a:objectDefaults/>
   <a:extraClrSchemeLst/>
 </a:theme>
+</file>
+
+<file path=customXml/item1.xml><?xml version="1.0" encoding="utf-8"?>
+<b:Sources xmlns:b="http://schemas.openxmlformats.org/officeDocument/2006/bibliography" xmlns="http://schemas.openxmlformats.org/officeDocument/2006/bibliography" SelectedStyle="\APA.XSL" StyleName="APA"/>
+</file>
+
+<file path=customXml/itemProps1.xml><?xml version="1.0" encoding="utf-8"?>
+<ds:datastoreItem xmlns:ds="http://schemas.openxmlformats.org/officeDocument/2006/customXml" ds:itemID="{45ECD570-709E-4061-992A-BA8A1BB8D40F}">
+  <ds:schemaRefs>
+    <ds:schemaRef ds:uri="http://schemas.openxmlformats.org/officeDocument/2006/bibliography"/>
+  </ds:schemaRefs>
+</ds:datastoreItem>
 </file>
</xml_diff>